<commit_message>
Revised Pss 89-90. Not yet published to PDF.
</commit_message>
<xml_diff>
--- a/Psalms/089.docx
+++ b/Psalms/089.docx
@@ -1,6 +1,6 @@
 
 <file path=word/document.xml><?xml version="1.0" encoding="utf-8"?>
-<w:document xmlns:wpc="http://schemas.microsoft.com/office/word/2010/wordprocessingCanvas" xmlns:mc="http://schemas.openxmlformats.org/markup-compatibility/2006" xmlns:o="urn:schemas-microsoft-com:office:office" xmlns:r="http://schemas.openxmlformats.org/officeDocument/2006/relationships" xmlns:m="http://schemas.openxmlformats.org/officeDocument/2006/math" xmlns:v="urn:schemas-microsoft-com:vml" xmlns:wp14="http://schemas.microsoft.com/office/word/2010/wordprocessingDrawing" xmlns:wp="http://schemas.openxmlformats.org/drawingml/2006/wordprocessingDrawing" xmlns:w10="urn:schemas-microsoft-com:office:word" xmlns:w="http://schemas.openxmlformats.org/wordprocessingml/2006/main" xmlns:w14="http://schemas.microsoft.com/office/word/2010/wordml" xmlns:wpg="http://schemas.microsoft.com/office/word/2010/wordprocessingGroup" xmlns:wpi="http://schemas.microsoft.com/office/word/2010/wordprocessingInk" xmlns:wne="http://schemas.microsoft.com/office/word/2006/wordml" xmlns:wps="http://schemas.microsoft.com/office/word/2010/wordprocessingShape" mc:Ignorable="w14 wp14">
+<w:document xmlns:wpc="http://schemas.microsoft.com/office/word/2010/wordprocessingCanvas" xmlns:mo="http://schemas.microsoft.com/office/mac/office/2008/main" xmlns:mc="http://schemas.openxmlformats.org/markup-compatibility/2006" xmlns:mv="urn:schemas-microsoft-com:mac:vml" xmlns:o="urn:schemas-microsoft-com:office:office" xmlns:r="http://schemas.openxmlformats.org/officeDocument/2006/relationships" xmlns:m="http://schemas.openxmlformats.org/officeDocument/2006/math" xmlns:v="urn:schemas-microsoft-com:vml" xmlns:wp14="http://schemas.microsoft.com/office/word/2010/wordprocessingDrawing" xmlns:wp="http://schemas.openxmlformats.org/drawingml/2006/wordprocessingDrawing" xmlns:w10="urn:schemas-microsoft-com:office:word" xmlns:w="http://schemas.openxmlformats.org/wordprocessingml/2006/main" xmlns:w14="http://schemas.microsoft.com/office/word/2010/wordml" xmlns:w15="http://schemas.microsoft.com/office/word/2012/wordml" xmlns:wpg="http://schemas.microsoft.com/office/word/2010/wordprocessingGroup" xmlns:wpi="http://schemas.microsoft.com/office/word/2010/wordprocessingInk" xmlns:wne="http://schemas.microsoft.com/office/word/2006/wordml" xmlns:wps="http://schemas.microsoft.com/office/word/2010/wordprocessingShape" mc:Ignorable="w14 w15 wp14">
   <w:body>
     <w:p>
       <w:pPr>
@@ -140,8 +140,18 @@
           </w:tcPr>
           <w:p>
             <w:pPr>
-              <w:pStyle w:val="EngIndEnd"/>
-            </w:pPr>
+              <w:pStyle w:val="Rubric"/>
+            </w:pPr>
+            <w:r>
+              <w:t>1 (A Prayer of Moses, the Man of God)</w:t>
+            </w:r>
+          </w:p>
+          <w:p>
+            <w:pPr>
+              <w:pStyle w:val="EngIndEnd"/>
+            </w:pPr>
+            <w:bookmarkStart w:id="0" w:name="_GoBack"/>
+            <w:bookmarkEnd w:id="0"/>
           </w:p>
         </w:tc>
         <w:tc>
@@ -169,60 +179,38 @@
             <w:tcW w:w="621" w:type="pct"/>
           </w:tcPr>
           <w:p>
-            <w:proofErr w:type="gramStart"/>
             <w:r>
               <w:t>A Prayer of Moses the man of</w:t>
             </w:r>
             <w:r>
               <w:t xml:space="preserve"> God.</w:t>
             </w:r>
-            <w:proofErr w:type="gramEnd"/>
-          </w:p>
-        </w:tc>
-        <w:tc>
-          <w:tcPr>
-            <w:tcW w:w="632" w:type="pct"/>
-          </w:tcPr>
-          <w:p>
-            <w:pPr>
-              <w:pStyle w:val="EngIndEnd"/>
-            </w:pPr>
-            <w:proofErr w:type="gramStart"/>
-            <w:r>
-              <w:t>A Prayer.</w:t>
-            </w:r>
-            <w:proofErr w:type="gramEnd"/>
-            <w:r>
-              <w:t xml:space="preserve"> </w:t>
-            </w:r>
-            <w:proofErr w:type="gramStart"/>
-            <w:r>
-              <w:t xml:space="preserve">Pertaining to [of] </w:t>
-            </w:r>
-            <w:proofErr w:type="spellStart"/>
-            <w:r>
-              <w:t>Moyses</w:t>
-            </w:r>
-            <w:proofErr w:type="spellEnd"/>
-            <w:r>
-              <w:t>, a man of God.</w:t>
-            </w:r>
-            <w:proofErr w:type="gramEnd"/>
-          </w:p>
-        </w:tc>
-        <w:tc>
-          <w:tcPr>
-            <w:tcW w:w="632" w:type="pct"/>
-          </w:tcPr>
-          <w:p>
-            <w:pPr>
-              <w:pStyle w:val="EngIndEnd"/>
-            </w:pPr>
-            <w:proofErr w:type="gramStart"/>
+          </w:p>
+        </w:tc>
+        <w:tc>
+          <w:tcPr>
+            <w:tcW w:w="632" w:type="pct"/>
+          </w:tcPr>
+          <w:p>
+            <w:pPr>
+              <w:pStyle w:val="EngIndEnd"/>
+            </w:pPr>
+            <w:r>
+              <w:t>A Prayer. Pertaining to [of] Moyses, a man of God.</w:t>
+            </w:r>
+          </w:p>
+        </w:tc>
+        <w:tc>
+          <w:tcPr>
+            <w:tcW w:w="632" w:type="pct"/>
+          </w:tcPr>
+          <w:p>
+            <w:pPr>
+              <w:pStyle w:val="EngIndEnd"/>
+            </w:pPr>
             <w:r>
               <w:t>A Prayer of Moses the man of God.</w:t>
             </w:r>
-            <w:proofErr w:type="gramEnd"/>
           </w:p>
         </w:tc>
         <w:tc>
@@ -241,7 +229,6 @@
                 <w:shd w:val="clear" w:color="auto" w:fill="FFFFFF"/>
               </w:rPr>
             </w:pPr>
-            <w:proofErr w:type="gramStart"/>
             <w:r>
               <w:rPr>
                 <w:rFonts w:ascii="Tahoma" w:eastAsia="Times New Roman" w:hAnsi="Tahoma" w:cs="Tahoma"/>
@@ -252,7 +239,6 @@
               </w:rPr>
               <w:t>A prayer of Moses, a man of God.</w:t>
             </w:r>
-            <w:proofErr w:type="gramEnd"/>
           </w:p>
         </w:tc>
       </w:tr>
@@ -268,9 +254,11 @@
             <w:r>
               <w:t xml:space="preserve">Lord, </w:t>
             </w:r>
+            <w:proofErr w:type="gramStart"/>
             <w:r>
               <w:t>You</w:t>
             </w:r>
+            <w:proofErr w:type="gramEnd"/>
             <w:r>
               <w:t xml:space="preserve"> </w:t>
             </w:r>
@@ -287,26 +275,50 @@
             </w:pPr>
             <w:r>
               <w:tab/>
+              <w:t>from generation to generation.</w:t>
+            </w:r>
+          </w:p>
+          <w:p>
+            <w:pPr>
+              <w:pStyle w:val="CoptIndEnd"/>
+            </w:pPr>
+          </w:p>
+        </w:tc>
+        <w:tc>
+          <w:tcPr>
+            <w:tcW w:w="613" w:type="pct"/>
+          </w:tcPr>
+          <w:p>
+            <w:pPr>
+              <w:pStyle w:val="EnglishHangNoCoptic"/>
+            </w:pPr>
+            <w:r>
+              <w:t xml:space="preserve">Lord, </w:t>
             </w:r>
             <w:proofErr w:type="gramStart"/>
             <w:r>
-              <w:t>from</w:t>
+              <w:t>You</w:t>
             </w:r>
             <w:proofErr w:type="gramEnd"/>
             <w:r>
-              <w:t xml:space="preserve"> generation to generation.</w:t>
-            </w:r>
-          </w:p>
-          <w:p>
-            <w:pPr>
-              <w:pStyle w:val="CoptIndEnd"/>
-            </w:pPr>
-          </w:p>
-        </w:tc>
-        <w:tc>
-          <w:tcPr>
-            <w:tcW w:w="613" w:type="pct"/>
-          </w:tcPr>
+              <w:t xml:space="preserve"> </w:t>
+            </w:r>
+            <w:r>
+              <w:t>have</w:t>
+            </w:r>
+            <w:r>
+              <w:t xml:space="preserve"> been our refuge</w:t>
+            </w:r>
+          </w:p>
+          <w:p>
+            <w:pPr>
+              <w:pStyle w:val="EnglishHangEndNoCoptic"/>
+            </w:pPr>
+            <w:r>
+              <w:tab/>
+              <w:t>from generation to generation.</w:t>
+            </w:r>
+          </w:p>
           <w:p>
             <w:pPr>
               <w:pStyle w:val="EngIndEnd"/>
@@ -351,13 +363,8 @@
             <w:pPr>
               <w:pStyle w:val="EngIndEnd"/>
             </w:pPr>
-            <w:proofErr w:type="gramStart"/>
-            <w:r>
-              <w:t>in</w:t>
-            </w:r>
-            <w:proofErr w:type="gramEnd"/>
-            <w:r>
-              <w:t xml:space="preserve"> generation and generation.</w:t>
+            <w:r>
+              <w:t>in generation and generation.</w:t>
             </w:r>
           </w:p>
         </w:tc>
@@ -431,19 +438,77 @@
             </w:pPr>
             <w:r>
               <w:tab/>
+              <w:t xml:space="preserve">from age to age eternally </w:t>
+            </w:r>
+            <w:r>
+              <w:t>You</w:t>
+            </w:r>
+            <w:r>
+              <w:t xml:space="preserve"> </w:t>
+            </w:r>
+            <w:r>
+              <w:t>are</w:t>
+            </w:r>
+            <w:r>
+              <w:t>.</w:t>
+            </w:r>
+          </w:p>
+          <w:p>
+            <w:pPr>
+              <w:pStyle w:val="CoptIndEnd"/>
+            </w:pPr>
+          </w:p>
+        </w:tc>
+        <w:tc>
+          <w:tcPr>
+            <w:tcW w:w="613" w:type="pct"/>
+          </w:tcPr>
+          <w:p>
+            <w:pPr>
+              <w:pStyle w:val="EnglishHangNoCoptic"/>
+            </w:pPr>
+            <w:r>
+              <w:t xml:space="preserve">2 Before the mountains came to </w:t>
+            </w:r>
+            <w:r>
+              <w:t>made</w:t>
+            </w:r>
+          </w:p>
+          <w:p>
+            <w:pPr>
+              <w:pStyle w:val="EnglishHangNoCoptic"/>
+            </w:pPr>
+            <w:r>
+              <w:tab/>
+              <w:t>or the earth and the world was formed,</w:t>
+            </w:r>
+          </w:p>
+          <w:p>
+            <w:pPr>
+              <w:pStyle w:val="EnglishHangEndNoCoptic"/>
+            </w:pPr>
+            <w:r>
+              <w:tab/>
+              <w:t xml:space="preserve">from </w:t>
+            </w:r>
+            <w:r>
+              <w:t>everlasting</w:t>
+            </w:r>
+            <w:r>
+              <w:t xml:space="preserve"> to </w:t>
+            </w:r>
+            <w:r>
+              <w:t>everlasting,</w:t>
+            </w:r>
+            <w:r>
+              <w:t xml:space="preserve"> </w:t>
             </w:r>
             <w:proofErr w:type="gramStart"/>
             <w:r>
-              <w:t>from</w:t>
+              <w:t>You</w:t>
             </w:r>
             <w:proofErr w:type="gramEnd"/>
             <w:r>
-              <w:t xml:space="preserve"> age to age eternally </w:t>
-            </w:r>
-            <w:r>
-              <w:t>You</w:t>
-            </w:r>
-            <w:r>
               <w:t xml:space="preserve"> </w:t>
             </w:r>
             <w:r>
@@ -455,16 +520,6 @@
           </w:p>
           <w:p>
             <w:pPr>
-              <w:pStyle w:val="CoptIndEnd"/>
-            </w:pPr>
-          </w:p>
-        </w:tc>
-        <w:tc>
-          <w:tcPr>
-            <w:tcW w:w="613" w:type="pct"/>
-          </w:tcPr>
-          <w:p>
-            <w:pPr>
               <w:pStyle w:val="EngIndEnd"/>
             </w:pPr>
           </w:p>
@@ -487,15 +542,7 @@
           </w:tcPr>
           <w:p>
             <w:r>
-              <w:t xml:space="preserve">Before ever the mountains </w:t>
-            </w:r>
-            <w:proofErr w:type="gramStart"/>
-            <w:r>
-              <w:t>were formed</w:t>
-            </w:r>
-            <w:proofErr w:type="gramEnd"/>
-            <w:r>
-              <w:t>, or the earth and the world were created, even from age to age Thou art.</w:t>
+              <w:t>Before ever the mountains were formed, or the earth and the world were created, even from age to age Thou art.</w:t>
             </w:r>
           </w:p>
         </w:tc>
@@ -523,13 +570,8 @@
             <w:pPr>
               <w:pStyle w:val="EngIndEnd"/>
             </w:pPr>
-            <w:proofErr w:type="gramStart"/>
-            <w:r>
-              <w:t>and</w:t>
-            </w:r>
-            <w:proofErr w:type="gramEnd"/>
-            <w:r>
-              <w:t xml:space="preserve"> from everlasting to everlasting you are.</w:t>
+            <w:r>
+              <w:t>and from everlasting to everlasting you are.</w:t>
             </w:r>
           </w:p>
         </w:tc>
@@ -551,15 +593,7 @@
               <w:t>before</w:t>
             </w:r>
             <w:r>
-              <w:t xml:space="preserve"> the earth and the world </w:t>
-            </w:r>
-            <w:proofErr w:type="gramStart"/>
-            <w:r>
-              <w:t>were formed</w:t>
-            </w:r>
-            <w:proofErr w:type="gramEnd"/>
-            <w:r>
-              <w:t>, even from age to age, Thou art.</w:t>
+              <w:t xml:space="preserve"> the earth and the world were formed, even from age to age, Thou art.</w:t>
             </w:r>
           </w:p>
         </w:tc>
@@ -625,27 +659,15 @@
                 <w:shd w:val="clear" w:color="auto" w:fill="FFFFFF"/>
               </w:rPr>
             </w:pPr>
-            <w:proofErr w:type="gramStart"/>
-            <w:r>
-              <w:rPr>
-                <w:rFonts w:ascii="Tahoma" w:eastAsia="Times New Roman" w:hAnsi="Tahoma" w:cs="Tahoma"/>
-                <w:color w:val="2E1308"/>
-                <w:sz w:val="24"/>
-                <w:szCs w:val="24"/>
-                <w:shd w:val="clear" w:color="auto" w:fill="FFFFFF"/>
-              </w:rPr>
-              <w:t>And</w:t>
-            </w:r>
-            <w:proofErr w:type="gramEnd"/>
-            <w:r>
-              <w:rPr>
-                <w:rFonts w:ascii="Tahoma" w:eastAsia="Times New Roman" w:hAnsi="Tahoma" w:cs="Tahoma"/>
-                <w:color w:val="2E1308"/>
-                <w:sz w:val="24"/>
-                <w:szCs w:val="24"/>
-                <w:shd w:val="clear" w:color="auto" w:fill="FFFFFF"/>
-              </w:rPr>
-              <w:t xml:space="preserve"> from everlasting to everlasting, You are.</w:t>
+            <w:r>
+              <w:rPr>
+                <w:rFonts w:ascii="Tahoma" w:eastAsia="Times New Roman" w:hAnsi="Tahoma" w:cs="Tahoma"/>
+                <w:color w:val="2E1308"/>
+                <w:sz w:val="24"/>
+                <w:szCs w:val="24"/>
+                <w:shd w:val="clear" w:color="auto" w:fill="FFFFFF"/>
+              </w:rPr>
+              <w:t>And from everlasting to everlasting, You are.</w:t>
             </w:r>
           </w:p>
         </w:tc>
@@ -669,22 +691,15 @@
             </w:pPr>
             <w:r>
               <w:tab/>
-            </w:r>
-            <w:proofErr w:type="gramStart"/>
-            <w:r>
-              <w:t>and</w:t>
-            </w:r>
-            <w:proofErr w:type="gramEnd"/>
+              <w:t xml:space="preserve">and </w:t>
+            </w:r>
+            <w:r>
+              <w:t>You</w:t>
+            </w:r>
             <w:r>
               <w:t xml:space="preserve"> </w:t>
             </w:r>
             <w:r>
-              <w:t>You</w:t>
-            </w:r>
-            <w:r>
-              <w:t xml:space="preserve"> </w:t>
-            </w:r>
-            <w:r>
               <w:t>have</w:t>
             </w:r>
             <w:r>
@@ -703,6 +718,31 @@
           </w:tcPr>
           <w:p>
             <w:pPr>
+              <w:pStyle w:val="EnglishHangNoCoptic"/>
+            </w:pPr>
+            <w:r>
+              <w:t xml:space="preserve">3 Do not turn </w:t>
+            </w:r>
+            <w:r>
+              <w:t>back man</w:t>
+            </w:r>
+            <w:r>
+              <w:t xml:space="preserve"> to humiliation.</w:t>
+            </w:r>
+          </w:p>
+          <w:p>
+            <w:pPr>
+              <w:pStyle w:val="EnglishHangEndNoCoptic"/>
+            </w:pPr>
+            <w:r>
+              <w:tab/>
+            </w:r>
+            <w:r>
+              <w:t>You said, “Return, sons of men,”</w:t>
+            </w:r>
+          </w:p>
+          <w:p>
+            <w:pPr>
               <w:pStyle w:val="EngIndEnd"/>
             </w:pPr>
           </w:p>
@@ -758,19 +798,9 @@
             <w:pPr>
               <w:pStyle w:val="EngIndEnd"/>
             </w:pPr>
-            <w:proofErr w:type="gramStart"/>
-            <w:r>
-              <w:t xml:space="preserve">Turn not man back to his low place, whereas thou </w:t>
-            </w:r>
-            <w:proofErr w:type="spellStart"/>
-            <w:r>
-              <w:t>saidst</w:t>
-            </w:r>
-            <w:proofErr w:type="spellEnd"/>
-            <w:r>
-              <w:t>, Return, ye sons of men?</w:t>
-            </w:r>
-            <w:proofErr w:type="gramEnd"/>
+            <w:r>
+              <w:t>Turn not man back to his low place, whereas thou saidst, Return, ye sons of men?</w:t>
+            </w:r>
           </w:p>
         </w:tc>
         <w:tc>
@@ -812,27 +842,15 @@
                 <w:shd w:val="clear" w:color="auto" w:fill="FFFFFF"/>
               </w:rPr>
             </w:pPr>
-            <w:proofErr w:type="gramStart"/>
-            <w:r>
-              <w:rPr>
-                <w:rFonts w:ascii="Tahoma" w:eastAsia="Times New Roman" w:hAnsi="Tahoma" w:cs="Tahoma"/>
-                <w:color w:val="2E1308"/>
-                <w:sz w:val="24"/>
-                <w:szCs w:val="24"/>
-                <w:shd w:val="clear" w:color="auto" w:fill="FFFFFF"/>
-              </w:rPr>
-              <w:t>And</w:t>
-            </w:r>
-            <w:proofErr w:type="gramEnd"/>
-            <w:r>
-              <w:rPr>
-                <w:rFonts w:ascii="Tahoma" w:eastAsia="Times New Roman" w:hAnsi="Tahoma" w:cs="Tahoma"/>
-                <w:color w:val="2E1308"/>
-                <w:sz w:val="24"/>
-                <w:szCs w:val="24"/>
-                <w:shd w:val="clear" w:color="auto" w:fill="FFFFFF"/>
-              </w:rPr>
-              <w:t xml:space="preserve"> You said, “Return, you sons of men.”</w:t>
+            <w:r>
+              <w:rPr>
+                <w:rFonts w:ascii="Tahoma" w:eastAsia="Times New Roman" w:hAnsi="Tahoma" w:cs="Tahoma"/>
+                <w:color w:val="2E1308"/>
+                <w:sz w:val="24"/>
+                <w:szCs w:val="24"/>
+                <w:shd w:val="clear" w:color="auto" w:fill="FFFFFF"/>
+              </w:rPr>
+              <w:t>And You said, “Return, you sons of men.”</w:t>
             </w:r>
           </w:p>
         </w:tc>
@@ -872,14 +890,7 @@
             <w:r>
               <w:lastRenderedPageBreak/>
               <w:tab/>
-            </w:r>
-            <w:proofErr w:type="gramStart"/>
-            <w:r>
-              <w:t>like</w:t>
-            </w:r>
-            <w:proofErr w:type="gramEnd"/>
-            <w:r>
-              <w:t xml:space="preserve"> a watch in the night.</w:t>
+              <w:t>like a watch in the night.</w:t>
             </w:r>
           </w:p>
           <w:p>
@@ -892,6 +903,55 @@
           <w:tcPr>
             <w:tcW w:w="613" w:type="pct"/>
           </w:tcPr>
+          <w:p>
+            <w:pPr>
+              <w:pStyle w:val="EnglishHangNoCoptic"/>
+            </w:pPr>
+            <w:r>
+              <w:lastRenderedPageBreak/>
+              <w:t>4 f</w:t>
+            </w:r>
+            <w:r>
+              <w:t xml:space="preserve">or a thousand years in </w:t>
+            </w:r>
+            <w:r>
+              <w:t>Your</w:t>
+            </w:r>
+            <w:r>
+              <w:t xml:space="preserve"> sight are </w:t>
+            </w:r>
+            <w:r>
+              <w:t>[</w:t>
+            </w:r>
+            <w:r>
+              <w:t>like a single day</w:t>
+            </w:r>
+            <w:r>
+              <w:t>]</w:t>
+            </w:r>
+            <w:r>
+              <w:t>,</w:t>
+            </w:r>
+          </w:p>
+          <w:p>
+            <w:pPr>
+              <w:pStyle w:val="EnglishHangNoCoptic"/>
+            </w:pPr>
+            <w:r>
+              <w:tab/>
+              <w:t>like yesterday which has come and gone,</w:t>
+            </w:r>
+          </w:p>
+          <w:p>
+            <w:pPr>
+              <w:pStyle w:val="EnglishHangEndNoCoptic"/>
+            </w:pPr>
+            <w:r>
+              <w:lastRenderedPageBreak/>
+              <w:tab/>
+              <w:t>like a watch in the night.</w:t>
+            </w:r>
+          </w:p>
           <w:p>
             <w:pPr>
               <w:pStyle w:val="EngIndEnd"/>
@@ -950,13 +1010,8 @@
             <w:pPr>
               <w:pStyle w:val="EngIndEnd"/>
             </w:pPr>
-            <w:proofErr w:type="gramStart"/>
-            <w:r>
-              <w:t>and</w:t>
-            </w:r>
-            <w:proofErr w:type="gramEnd"/>
-            <w:r>
-              <w:t xml:space="preserve"> a watch in a night.</w:t>
+            <w:r>
+              <w:t>and a watch in a night.</w:t>
             </w:r>
           </w:p>
         </w:tc>
@@ -970,15 +1025,7 @@
             </w:pPr>
             <w:r>
               <w:lastRenderedPageBreak/>
-              <w:t xml:space="preserve">For a thousand years in thy sight are as the </w:t>
-            </w:r>
-            <w:proofErr w:type="gramStart"/>
-            <w:r>
-              <w:t>yesterday which</w:t>
-            </w:r>
-            <w:proofErr w:type="gramEnd"/>
-            <w:r>
-              <w:t xml:space="preserve"> is past, </w:t>
+              <w:t xml:space="preserve">For a thousand years in thy sight are as the yesterday which is past, </w:t>
             </w:r>
             <w:r>
               <w:lastRenderedPageBreak/>
@@ -1049,7 +1096,6 @@
                 <w:shd w:val="clear" w:color="auto" w:fill="FFFFFF"/>
               </w:rPr>
             </w:pPr>
-            <w:proofErr w:type="gramStart"/>
             <w:r>
               <w:rPr>
                 <w:rFonts w:ascii="Tahoma" w:eastAsia="Times New Roman" w:hAnsi="Tahoma" w:cs="Tahoma"/>
@@ -1059,18 +1105,7 @@
                 <w:shd w:val="clear" w:color="auto" w:fill="FFFFFF"/>
               </w:rPr>
               <w:lastRenderedPageBreak/>
-              <w:t>And</w:t>
-            </w:r>
-            <w:proofErr w:type="gramEnd"/>
-            <w:r>
-              <w:rPr>
-                <w:rFonts w:ascii="Tahoma" w:eastAsia="Times New Roman" w:hAnsi="Tahoma" w:cs="Tahoma"/>
-                <w:color w:val="2E1308"/>
-                <w:sz w:val="24"/>
-                <w:szCs w:val="24"/>
-                <w:shd w:val="clear" w:color="auto" w:fill="FFFFFF"/>
-              </w:rPr>
-              <w:t xml:space="preserve"> like a watch in the night.</w:t>
+              <w:t>And like a watch in the night.</w:t>
             </w:r>
           </w:p>
         </w:tc>
@@ -1095,15 +1130,7 @@
             </w:pPr>
             <w:r>
               <w:tab/>
-              <w:t xml:space="preserve">In the morning like </w:t>
-            </w:r>
-            <w:proofErr w:type="gramStart"/>
-            <w:r>
-              <w:t>grass</w:t>
-            </w:r>
-            <w:proofErr w:type="gramEnd"/>
-            <w:r>
-              <w:t xml:space="preserve"> they may pass away.</w:t>
+              <w:t>In the morning like grass they may pass away.</w:t>
             </w:r>
           </w:p>
           <w:p>
@@ -1116,6 +1143,38 @@
           <w:tcPr>
             <w:tcW w:w="613" w:type="pct"/>
           </w:tcPr>
+          <w:p>
+            <w:pPr>
+              <w:pStyle w:val="EnglishHangNoCoptic"/>
+            </w:pPr>
+            <w:r>
+              <w:t xml:space="preserve">5 </w:t>
+            </w:r>
+            <w:r>
+              <w:t>Years</w:t>
+            </w:r>
+            <w:r>
+              <w:t xml:space="preserve"> will </w:t>
+            </w:r>
+            <w:r>
+              <w:t>be scorned by them;</w:t>
+            </w:r>
+          </w:p>
+          <w:p>
+            <w:pPr>
+              <w:pStyle w:val="EnglishHangEndNoCoptic"/>
+            </w:pPr>
+            <w:r>
+              <w:tab/>
+              <w:t xml:space="preserve">In the morning </w:t>
+            </w:r>
+            <w:r>
+              <w:t>it may pass away like grass</w:t>
+            </w:r>
+            <w:r>
+              <w:t>;</w:t>
+            </w:r>
+          </w:p>
           <w:p>
             <w:pPr>
               <w:pStyle w:val="EngIndEnd"/>
@@ -1249,14 +1308,7 @@
             </w:pPr>
             <w:r>
               <w:tab/>
-            </w:r>
-            <w:proofErr w:type="gramStart"/>
-            <w:r>
-              <w:t>by</w:t>
-            </w:r>
-            <w:proofErr w:type="gramEnd"/>
-            <w:r>
-              <w:t xml:space="preserve"> evening it droops, grows hard and withers.</w:t>
+              <w:t>by evening it droops, grows hard and withers.</w:t>
             </w:r>
           </w:p>
           <w:p>
@@ -1271,6 +1323,41 @@
           </w:tcPr>
           <w:p>
             <w:pPr>
+              <w:pStyle w:val="EnglishHangNoCoptic"/>
+            </w:pPr>
+            <w:r>
+              <w:t xml:space="preserve">6 In the morning it </w:t>
+            </w:r>
+            <w:r>
+              <w:t>may blossom</w:t>
+            </w:r>
+            <w:r>
+              <w:t xml:space="preserve">, then </w:t>
+            </w:r>
+            <w:r>
+              <w:t>pass</w:t>
+            </w:r>
+            <w:r>
+              <w:t xml:space="preserve"> away;</w:t>
+            </w:r>
+          </w:p>
+          <w:p>
+            <w:pPr>
+              <w:pStyle w:val="EnglishHangEndNoCoptic"/>
+            </w:pPr>
+            <w:r>
+              <w:tab/>
+              <w:t xml:space="preserve">by evening it </w:t>
+            </w:r>
+            <w:r>
+              <w:t>may fail, grows hard and wither</w:t>
+            </w:r>
+            <w:r>
+              <w:t>.</w:t>
+            </w:r>
+          </w:p>
+          <w:p>
+            <w:pPr>
               <w:pStyle w:val="EngIndEnd"/>
             </w:pPr>
           </w:p>
@@ -1309,42 +1396,21 @@
             <w:pPr>
               <w:pStyle w:val="EngIndEnd"/>
             </w:pPr>
-            <w:proofErr w:type="gramStart"/>
-            <w:r>
-              <w:t>in</w:t>
-            </w:r>
-            <w:proofErr w:type="gramEnd"/>
-            <w:r>
-              <w:t xml:space="preserve"> the evening may it fall, become hard and wither.</w:t>
-            </w:r>
-          </w:p>
-        </w:tc>
-        <w:tc>
-          <w:tcPr>
-            <w:tcW w:w="632" w:type="pct"/>
-          </w:tcPr>
-          <w:p>
-            <w:pPr>
-              <w:pStyle w:val="EngIndEnd"/>
-            </w:pPr>
-            <w:r>
-              <w:t xml:space="preserve">In the morning let it flower, and pass away: in the evening </w:t>
-            </w:r>
-            <w:proofErr w:type="gramStart"/>
-            <w:r>
-              <w:t>let</w:t>
-            </w:r>
-            <w:proofErr w:type="gramEnd"/>
-            <w:r>
-              <w:t xml:space="preserve"> it </w:t>
-            </w:r>
-            <w:proofErr w:type="spellStart"/>
-            <w:r>
-              <w:t>droop</w:t>
-            </w:r>
-            <w:proofErr w:type="spellEnd"/>
-            <w:r>
-              <w:t>, let it be withered and dried up.</w:t>
+            <w:r>
+              <w:t>in the evening may it fall, become hard and wither.</w:t>
+            </w:r>
+          </w:p>
+        </w:tc>
+        <w:tc>
+          <w:tcPr>
+            <w:tcW w:w="632" w:type="pct"/>
+          </w:tcPr>
+          <w:p>
+            <w:pPr>
+              <w:pStyle w:val="EngIndEnd"/>
+            </w:pPr>
+            <w:r>
+              <w:t>In the morning let it flower, and pass away: in the evening let it droop, let it be withered and dried up.</w:t>
             </w:r>
           </w:p>
         </w:tc>
@@ -1395,29 +1461,7 @@
                 <w:szCs w:val="24"/>
                 <w:shd w:val="clear" w:color="auto" w:fill="FFFFFF"/>
               </w:rPr>
-              <w:t xml:space="preserve">In the evening </w:t>
-            </w:r>
-            <w:proofErr w:type="gramStart"/>
-            <w:r>
-              <w:rPr>
-                <w:rFonts w:ascii="Tahoma" w:eastAsia="Times New Roman" w:hAnsi="Tahoma" w:cs="Tahoma"/>
-                <w:color w:val="2E1308"/>
-                <w:sz w:val="24"/>
-                <w:szCs w:val="24"/>
-                <w:shd w:val="clear" w:color="auto" w:fill="FFFFFF"/>
-              </w:rPr>
-              <w:t>let</w:t>
-            </w:r>
-            <w:proofErr w:type="gramEnd"/>
-            <w:r>
-              <w:rPr>
-                <w:rFonts w:ascii="Tahoma" w:eastAsia="Times New Roman" w:hAnsi="Tahoma" w:cs="Tahoma"/>
-                <w:color w:val="2E1308"/>
-                <w:sz w:val="24"/>
-                <w:szCs w:val="24"/>
-                <w:shd w:val="clear" w:color="auto" w:fill="FFFFFF"/>
-              </w:rPr>
-              <w:t xml:space="preserve"> him fall off, be dried up and withered.</w:t>
+              <w:t>In the evening let him fall off, be dried up and withered.</w:t>
             </w:r>
           </w:p>
         </w:tc>
@@ -1453,14 +1497,7 @@
             </w:pPr>
             <w:r>
               <w:tab/>
-            </w:r>
-            <w:proofErr w:type="gramStart"/>
-            <w:r>
-              <w:t>and</w:t>
-            </w:r>
-            <w:proofErr w:type="gramEnd"/>
-            <w:r>
-              <w:t xml:space="preserve"> we are dismayed by </w:t>
+              <w:t xml:space="preserve">and we are dismayed by </w:t>
             </w:r>
             <w:r>
               <w:t>Your</w:t>
@@ -1481,6 +1518,53 @@
           </w:tcPr>
           <w:p>
             <w:pPr>
+              <w:pStyle w:val="EnglishHangNoCoptic"/>
+            </w:pPr>
+            <w:r>
+              <w:t xml:space="preserve">7 For we </w:t>
+            </w:r>
+            <w:r>
+              <w:t>expired</w:t>
+            </w:r>
+            <w:r>
+              <w:t xml:space="preserve"> in </w:t>
+            </w:r>
+            <w:r>
+              <w:t>Your</w:t>
+            </w:r>
+            <w:r>
+              <w:t xml:space="preserve"> wrath,</w:t>
+            </w:r>
+            <w:r>
+              <w:rPr>
+                <w:rStyle w:val="FootnoteReference"/>
+              </w:rPr>
+              <w:footnoteReference w:id="2"/>
+            </w:r>
+          </w:p>
+          <w:p>
+            <w:pPr>
+              <w:pStyle w:val="EnglishHangEndNoCoptic"/>
+            </w:pPr>
+            <w:r>
+              <w:tab/>
+              <w:t xml:space="preserve">and we are </w:t>
+            </w:r>
+            <w:r>
+              <w:t>troubled</w:t>
+            </w:r>
+            <w:r>
+              <w:t xml:space="preserve"> by </w:t>
+            </w:r>
+            <w:r>
+              <w:t>Your</w:t>
+            </w:r>
+            <w:r>
+              <w:t xml:space="preserve"> anger.</w:t>
+            </w:r>
+          </w:p>
+          <w:p>
+            <w:pPr>
               <w:pStyle w:val="EngIndEnd"/>
             </w:pPr>
           </w:p>
@@ -1502,11 +1586,9 @@
             <w:tcW w:w="621" w:type="pct"/>
           </w:tcPr>
           <w:p>
-            <w:proofErr w:type="gramStart"/>
             <w:r>
               <w:t>For we consumed away in Thy displeasure, and were troubled at Thy wrathful indignation.</w:t>
             </w:r>
-            <w:proofErr w:type="gramEnd"/>
           </w:p>
         </w:tc>
         <w:tc>
@@ -1540,7 +1622,6 @@
                 <w:tab w:val="left" w:pos="2263"/>
               </w:tabs>
             </w:pPr>
-            <w:proofErr w:type="gramStart"/>
             <w:r>
               <w:rPr>
                 <w:rFonts w:ascii="Garamond" w:hAnsi="Garamond" w:cs="Times New Roman"/>
@@ -1550,7 +1631,6 @@
               </w:rPr>
               <w:t>For we have perished in thine anger, and in thy wrath we have been troubled.</w:t>
             </w:r>
-            <w:proofErr w:type="gramEnd"/>
           </w:p>
         </w:tc>
         <w:tc>
@@ -1592,27 +1672,15 @@
                 <w:shd w:val="clear" w:color="auto" w:fill="FFFFFF"/>
               </w:rPr>
             </w:pPr>
-            <w:proofErr w:type="gramStart"/>
-            <w:r>
-              <w:rPr>
-                <w:rFonts w:ascii="Tahoma" w:eastAsia="Times New Roman" w:hAnsi="Tahoma" w:cs="Tahoma"/>
-                <w:color w:val="2E1308"/>
-                <w:sz w:val="24"/>
-                <w:szCs w:val="24"/>
-                <w:shd w:val="clear" w:color="auto" w:fill="FFFFFF"/>
-              </w:rPr>
-              <w:t>And</w:t>
-            </w:r>
-            <w:proofErr w:type="gramEnd"/>
-            <w:r>
-              <w:rPr>
-                <w:rFonts w:ascii="Tahoma" w:eastAsia="Times New Roman" w:hAnsi="Tahoma" w:cs="Tahoma"/>
-                <w:color w:val="2E1308"/>
-                <w:sz w:val="24"/>
-                <w:szCs w:val="24"/>
-                <w:shd w:val="clear" w:color="auto" w:fill="FFFFFF"/>
-              </w:rPr>
-              <w:t xml:space="preserve"> in Your wrath we were troubled.</w:t>
+            <w:r>
+              <w:rPr>
+                <w:rFonts w:ascii="Tahoma" w:eastAsia="Times New Roman" w:hAnsi="Tahoma" w:cs="Tahoma"/>
+                <w:color w:val="2E1308"/>
+                <w:sz w:val="24"/>
+                <w:szCs w:val="24"/>
+                <w:shd w:val="clear" w:color="auto" w:fill="FFFFFF"/>
+              </w:rPr>
+              <w:t>And in Your wrath we were troubled.</w:t>
             </w:r>
           </w:p>
         </w:tc>
@@ -1654,14 +1722,7 @@
             </w:pPr>
             <w:r>
               <w:tab/>
-            </w:r>
-            <w:proofErr w:type="gramStart"/>
-            <w:r>
-              <w:t>our</w:t>
-            </w:r>
-            <w:proofErr w:type="gramEnd"/>
-            <w:r>
-              <w:t xml:space="preserve"> lives in the light of </w:t>
+              <w:t xml:space="preserve">our lives in the light of </w:t>
             </w:r>
             <w:r>
               <w:t>Your</w:t>
@@ -1682,6 +1743,65 @@
           </w:tcPr>
           <w:p>
             <w:pPr>
+              <w:pStyle w:val="EnglishHangNoCoptic"/>
+            </w:pPr>
+            <w:r>
+              <w:t xml:space="preserve">8 </w:t>
+            </w:r>
+            <w:r>
+              <w:t>You</w:t>
+            </w:r>
+            <w:r>
+              <w:t xml:space="preserve"> </w:t>
+            </w:r>
+            <w:r>
+              <w:t>have</w:t>
+            </w:r>
+            <w:r>
+              <w:t xml:space="preserve"> set our </w:t>
+            </w:r>
+            <w:r>
+              <w:t>transgressions</w:t>
+            </w:r>
+            <w:r>
+              <w:t xml:space="preserve"> before </w:t>
+            </w:r>
+            <w:r>
+              <w:t>You</w:t>
+            </w:r>
+            <w:r>
+              <w:t>,</w:t>
+            </w:r>
+          </w:p>
+          <w:p>
+            <w:pPr>
+              <w:pStyle w:val="EnglishHangEndNoCoptic"/>
+            </w:pPr>
+            <w:r>
+              <w:tab/>
+              <w:t xml:space="preserve">our lives </w:t>
+            </w:r>
+            <w:r>
+              <w:t>became an illumination</w:t>
+            </w:r>
+            <w:r>
+              <w:t xml:space="preserve"> of </w:t>
+            </w:r>
+            <w:r>
+              <w:t>Your</w:t>
+            </w:r>
+            <w:r>
+              <w:t xml:space="preserve"> </w:t>
+            </w:r>
+            <w:r>
+              <w:t>face</w:t>
+            </w:r>
+            <w:r>
+              <w:t>.</w:t>
+            </w:r>
+          </w:p>
+          <w:p>
+            <w:pPr>
               <w:pStyle w:val="EngIndEnd"/>
             </w:pPr>
           </w:p>
@@ -1704,15 +1824,7 @@
           </w:tcPr>
           <w:p>
             <w:r>
-              <w:t xml:space="preserve">Thou hast set our misdeeds before </w:t>
-            </w:r>
-            <w:proofErr w:type="gramStart"/>
-            <w:r>
-              <w:t>Thee,</w:t>
-            </w:r>
-            <w:proofErr w:type="gramEnd"/>
-            <w:r>
-              <w:t xml:space="preserve"> our years are in the light of Thy countenance.</w:t>
+              <w:t>Thou hast set our misdeeds before Thee, our years are in the light of Thy countenance.</w:t>
             </w:r>
           </w:p>
         </w:tc>
@@ -1732,13 +1844,8 @@
             <w:pPr>
               <w:pStyle w:val="EngIndEnd"/>
             </w:pPr>
-            <w:proofErr w:type="gramStart"/>
-            <w:r>
-              <w:t>our</w:t>
-            </w:r>
-            <w:proofErr w:type="gramEnd"/>
-            <w:r>
-              <w:t xml:space="preserve"> lifetime became an illumination of your face.</w:t>
+            <w:r>
+              <w:t>our lifetime became an illumination of your face.</w:t>
             </w:r>
           </w:p>
         </w:tc>
@@ -1800,7 +1907,6 @@
                 <w:shd w:val="clear" w:color="auto" w:fill="FFFFFF"/>
               </w:rPr>
             </w:pPr>
-            <w:proofErr w:type="gramStart"/>
             <w:r>
               <w:rPr>
                 <w:rFonts w:ascii="Tahoma" w:eastAsia="Times New Roman" w:hAnsi="Tahoma" w:cs="Tahoma"/>
@@ -1811,7 +1917,6 @@
               </w:rPr>
               <w:t>Our time in the light of Your face.</w:t>
             </w:r>
-            <w:proofErr w:type="gramEnd"/>
           </w:p>
         </w:tc>
       </w:tr>
@@ -1835,14 +1940,7 @@
             </w:pPr>
             <w:r>
               <w:tab/>
-            </w:r>
-            <w:proofErr w:type="gramStart"/>
-            <w:r>
-              <w:t>and</w:t>
-            </w:r>
-            <w:proofErr w:type="gramEnd"/>
-            <w:r>
-              <w:t xml:space="preserve"> we are dying in </w:t>
+              <w:t xml:space="preserve">and we are dying in </w:t>
             </w:r>
             <w:r>
               <w:t>Your</w:t>
@@ -1857,15 +1955,7 @@
             </w:pPr>
             <w:r>
               <w:tab/>
-              <w:t xml:space="preserve">Our years </w:t>
-            </w:r>
-            <w:proofErr w:type="gramStart"/>
-            <w:r>
-              <w:t>may be considered</w:t>
-            </w:r>
-            <w:proofErr w:type="gramEnd"/>
-            <w:r>
-              <w:t xml:space="preserve"> a cobweb.</w:t>
+              <w:t>Our years may be considered a cobweb.</w:t>
             </w:r>
           </w:p>
           <w:p>
@@ -1880,6 +1970,38 @@
           </w:tcPr>
           <w:p>
             <w:pPr>
+              <w:pStyle w:val="EnglishHangNoCoptic"/>
+            </w:pPr>
+            <w:r>
+              <w:t>9 For all our days failed,</w:t>
+            </w:r>
+          </w:p>
+          <w:p>
+            <w:pPr>
+              <w:pStyle w:val="EnglishHangNoCoptic"/>
+            </w:pPr>
+            <w:r>
+              <w:tab/>
+              <w:t xml:space="preserve">and we expired </w:t>
+            </w:r>
+            <w:r>
+              <w:t xml:space="preserve">in </w:t>
+            </w:r>
+            <w:r>
+              <w:t>Your wrath;</w:t>
+            </w:r>
+          </w:p>
+          <w:p>
+            <w:pPr>
+              <w:pStyle w:val="EnglishHangEndNoCoptic"/>
+            </w:pPr>
+            <w:r>
+              <w:tab/>
+              <w:t>Our years may be considered a cobweb.</w:t>
+            </w:r>
+          </w:p>
+          <w:p>
+            <w:pPr>
               <w:pStyle w:val="EngIndEnd"/>
             </w:pPr>
           </w:p>
@@ -1930,13 +2052,8 @@
             <w:pPr>
               <w:pStyle w:val="EngIndEnd"/>
             </w:pPr>
-            <w:proofErr w:type="gramStart"/>
-            <w:r>
-              <w:t>our</w:t>
-            </w:r>
-            <w:proofErr w:type="gramEnd"/>
-            <w:r>
-              <w:t xml:space="preserve"> years I [they] would ponder like a cobweb.</w:t>
+            <w:r>
+              <w:t>our years I [they] would ponder like a cobweb.</w:t>
             </w:r>
           </w:p>
         </w:tc>
@@ -2023,29 +2140,7 @@
                 <w:szCs w:val="24"/>
                 <w:shd w:val="clear" w:color="auto" w:fill="FFFFFF"/>
               </w:rPr>
-              <w:t xml:space="preserve">Our years </w:t>
-            </w:r>
-            <w:proofErr w:type="gramStart"/>
-            <w:r>
-              <w:rPr>
-                <w:rFonts w:ascii="Tahoma" w:eastAsia="Times New Roman" w:hAnsi="Tahoma" w:cs="Tahoma"/>
-                <w:color w:val="2E1308"/>
-                <w:sz w:val="24"/>
-                <w:szCs w:val="24"/>
-                <w:shd w:val="clear" w:color="auto" w:fill="FFFFFF"/>
-              </w:rPr>
-              <w:t>were spent</w:t>
-            </w:r>
-            <w:proofErr w:type="gramEnd"/>
-            <w:r>
-              <w:rPr>
-                <w:rFonts w:ascii="Tahoma" w:eastAsia="Times New Roman" w:hAnsi="Tahoma" w:cs="Tahoma"/>
-                <w:color w:val="2E1308"/>
-                <w:sz w:val="24"/>
-                <w:szCs w:val="24"/>
-                <w:shd w:val="clear" w:color="auto" w:fill="FFFFFF"/>
-              </w:rPr>
-              <w:t xml:space="preserve"> in thought like a spider.</w:t>
+              <w:t>Our years were spent in thought like a spider.</w:t>
             </w:r>
           </w:p>
         </w:tc>
@@ -2096,26 +2191,131 @@
             </w:pPr>
             <w:r>
               <w:tab/>
-            </w:r>
-            <w:proofErr w:type="gramStart"/>
+              <w:t>and we are subdued.</w:t>
+            </w:r>
+          </w:p>
+          <w:p>
+            <w:pPr>
+              <w:pStyle w:val="EnglishHangNoCoptic"/>
+            </w:pPr>
+          </w:p>
+        </w:tc>
+        <w:tc>
+          <w:tcPr>
+            <w:tcW w:w="613" w:type="pct"/>
+          </w:tcPr>
+          <w:p>
+            <w:pPr>
+              <w:pStyle w:val="EnglishHangNoCoptic"/>
+            </w:pPr>
+            <w:r>
+              <w:t>10 The days of our lives are</w:t>
+            </w:r>
+            <w:r>
+              <w:t xml:space="preserve"> seventy years,</w:t>
+            </w:r>
+          </w:p>
+          <w:p>
+            <w:pPr>
+              <w:pStyle w:val="EnglishHangNoCoptic"/>
+            </w:pPr>
+            <w:r>
+              <w:tab/>
+              <w:t xml:space="preserve">if </w:t>
+            </w:r>
+            <w:r>
+              <w:t>we are strong,</w:t>
+            </w:r>
+            <w:r>
+              <w:t xml:space="preserve"> eighty years,</w:t>
+            </w:r>
+          </w:p>
+          <w:p>
+            <w:pPr>
+              <w:pStyle w:val="EnglishHangNoCoptic"/>
+            </w:pPr>
+            <w:r>
+              <w:tab/>
+            </w:r>
             <w:r>
               <w:t>and</w:t>
             </w:r>
-            <w:proofErr w:type="gramEnd"/>
-            <w:r>
-              <w:t xml:space="preserve"> we are subdued.</w:t>
-            </w:r>
-          </w:p>
-          <w:p>
-            <w:pPr>
-              <w:pStyle w:val="EnglishHangNoCoptic"/>
-            </w:pPr>
-          </w:p>
-        </w:tc>
-        <w:tc>
-          <w:tcPr>
-            <w:tcW w:w="613" w:type="pct"/>
-          </w:tcPr>
+            <w:r>
+              <w:t xml:space="preserve"> most of </w:t>
+            </w:r>
+            <w:r>
+              <w:t>them are</w:t>
+            </w:r>
+            <w:r>
+              <w:t xml:space="preserve"> </w:t>
+            </w:r>
+            <w:r>
+              <w:t>toil</w:t>
+            </w:r>
+            <w:r>
+              <w:t xml:space="preserve"> and </w:t>
+            </w:r>
+            <w:r>
+              <w:t>pain</w:t>
+            </w:r>
+            <w:r>
+              <w:t>,</w:t>
+            </w:r>
+          </w:p>
+          <w:p>
+            <w:pPr>
+              <w:pStyle w:val="EnglishHangNoCoptic"/>
+            </w:pPr>
+            <w:r>
+              <w:tab/>
+              <w:t xml:space="preserve">for </w:t>
+            </w:r>
+            <w:r>
+              <w:t>meekness</w:t>
+            </w:r>
+            <w:r>
+              <w:t xml:space="preserve"> </w:t>
+            </w:r>
+            <w:r>
+              <w:t>came</w:t>
+            </w:r>
+            <w:r>
+              <w:t xml:space="preserve"> </w:t>
+            </w:r>
+            <w:r>
+              <w:t>upon</w:t>
+            </w:r>
+            <w:r>
+              <w:t xml:space="preserve"> us</w:t>
+            </w:r>
+            <w:r>
+              <w:t>,</w:t>
+            </w:r>
+          </w:p>
+          <w:p>
+            <w:pPr>
+              <w:pStyle w:val="EnglishHangEndNoCoptic"/>
+            </w:pPr>
+            <w:r>
+              <w:tab/>
+              <w:t xml:space="preserve">and we </w:t>
+            </w:r>
+            <w:r>
+              <w:t xml:space="preserve">will be </w:t>
+            </w:r>
+            <w:r>
+              <w:t>disciplined</w:t>
+            </w:r>
+            <w:r>
+              <w:rPr>
+                <w:rStyle w:val="FootnoteReference"/>
+              </w:rPr>
+              <w:footnoteReference w:id="3"/>
+            </w:r>
+            <w:r>
+              <w:t>.</w:t>
+            </w:r>
+          </w:p>
           <w:p>
             <w:pPr>
               <w:pStyle w:val="EngIndEnd"/>
@@ -2140,15 +2340,7 @@
           </w:tcPr>
           <w:p>
             <w:r>
-              <w:t xml:space="preserve">Our years </w:t>
-            </w:r>
-            <w:proofErr w:type="gramStart"/>
-            <w:r>
-              <w:t>are spun out</w:t>
-            </w:r>
-            <w:proofErr w:type="gramEnd"/>
-            <w:r>
-              <w:t xml:space="preserve"> like a spider’s web. The days of our age are threescore years and ten, or if we be so strong, fourscore years, and more than these is but labor and sorrow; for frailty shall come upon us, and we shall be chastened.</w:t>
+              <w:t>Our years are spun out like a spider’s web. The days of our age are threescore years and ten, or if we be so strong, fourscore years, and more than these is but labor and sorrow; for frailty shall come upon us, and we shall be chastened.</w:t>
             </w:r>
           </w:p>
         </w:tc>
@@ -2184,42 +2376,21 @@
             <w:pPr>
               <w:pStyle w:val="EngIndEnd"/>
             </w:pPr>
-            <w:proofErr w:type="gramStart"/>
-            <w:r>
-              <w:t>because</w:t>
-            </w:r>
-            <w:proofErr w:type="gramEnd"/>
-            <w:r>
-              <w:t xml:space="preserve"> meekness came upon us, and we shall become disciplined.</w:t>
-            </w:r>
-          </w:p>
-        </w:tc>
-        <w:tc>
-          <w:tcPr>
-            <w:tcW w:w="632" w:type="pct"/>
-          </w:tcPr>
-          <w:p>
-            <w:pPr>
-              <w:pStyle w:val="EngIndEnd"/>
-            </w:pPr>
-            <w:r>
-              <w:t xml:space="preserve">As for the days of our years, in them are seventy years; and if men should be in strength, eighty years: and the greater part of them would be </w:t>
-            </w:r>
-            <w:proofErr w:type="spellStart"/>
-            <w:r>
-              <w:t>labour</w:t>
-            </w:r>
-            <w:proofErr w:type="spellEnd"/>
-            <w:r>
-              <w:t xml:space="preserve"> and trouble</w:t>
-            </w:r>
-            <w:proofErr w:type="gramStart"/>
-            <w:r>
-              <w:t>;</w:t>
-            </w:r>
-            <w:proofErr w:type="gramEnd"/>
-            <w:r>
-              <w:t xml:space="preserve"> for weakness overtakes us, and we shall be chastened.</w:t>
+            <w:r>
+              <w:t>because meekness came upon us, and we shall become disciplined.</w:t>
+            </w:r>
+          </w:p>
+        </w:tc>
+        <w:tc>
+          <w:tcPr>
+            <w:tcW w:w="632" w:type="pct"/>
+          </w:tcPr>
+          <w:p>
+            <w:pPr>
+              <w:pStyle w:val="EngIndEnd"/>
+            </w:pPr>
+            <w:r>
+              <w:t>As for the days of our years, in them are seventy years; and if men should be in strength, eighty years: and the greater part of them would be labour and trouble; for weakness overtakes us, and we shall be chastened.</w:t>
             </w:r>
           </w:p>
         </w:tc>
@@ -2308,7 +2479,6 @@
                 <w:shd w:val="clear" w:color="auto" w:fill="FFFFFF"/>
               </w:rPr>
             </w:pPr>
-            <w:proofErr w:type="gramStart"/>
             <w:r>
               <w:rPr>
                 <w:rFonts w:ascii="Tahoma" w:eastAsia="Times New Roman" w:hAnsi="Tahoma" w:cs="Tahoma"/>
@@ -2319,7 +2489,6 @@
               </w:rPr>
               <w:t>For meekness came upon us, and we shall be chastened.</w:t>
             </w:r>
-            <w:proofErr w:type="gramEnd"/>
           </w:p>
         </w:tc>
       </w:tr>
@@ -2348,14 +2517,7 @@
             </w:pPr>
             <w:r>
               <w:tab/>
-            </w:r>
-            <w:proofErr w:type="gramStart"/>
-            <w:r>
-              <w:t>and</w:t>
-            </w:r>
-            <w:proofErr w:type="gramEnd"/>
-            <w:r>
-              <w:t xml:space="preserve"> who can gauge </w:t>
+              <w:t xml:space="preserve">and who can gauge </w:t>
             </w:r>
             <w:r>
               <w:t>Your</w:t>
@@ -2382,6 +2544,56 @@
           </w:tcPr>
           <w:p>
             <w:pPr>
+              <w:pStyle w:val="EnglishHangNoCoptic"/>
+            </w:pPr>
+            <w:r>
+              <w:t xml:space="preserve">11 Who knows the power of </w:t>
+            </w:r>
+            <w:r>
+              <w:t>Your</w:t>
+            </w:r>
+            <w:r>
+              <w:t xml:space="preserve"> </w:t>
+            </w:r>
+            <w:r>
+              <w:t>wrath,</w:t>
+            </w:r>
+          </w:p>
+          <w:p>
+            <w:pPr>
+              <w:pStyle w:val="EnglishHangEndNoCoptic"/>
+            </w:pPr>
+            <w:r>
+              <w:tab/>
+              <w:t xml:space="preserve">and who </w:t>
+            </w:r>
+            <w:r>
+              <w:t>knows</w:t>
+            </w:r>
+            <w:r>
+              <w:t xml:space="preserve"> </w:t>
+            </w:r>
+            <w:r>
+              <w:t>Your</w:t>
+            </w:r>
+            <w:r>
+              <w:t xml:space="preserve"> </w:t>
+            </w:r>
+            <w:r>
+              <w:t>anger</w:t>
+            </w:r>
+            <w:r>
+              <w:t xml:space="preserve"> by </w:t>
+            </w:r>
+            <w:r>
+              <w:t>Your</w:t>
+            </w:r>
+            <w:r>
+              <w:t xml:space="preserve"> fear?</w:t>
+            </w:r>
+          </w:p>
+          <w:p>
+            <w:pPr>
               <w:pStyle w:val="EngIndEnd"/>
             </w:pPr>
           </w:p>
@@ -2404,15 +2616,7 @@
           </w:tcPr>
           <w:p>
             <w:r>
-              <w:t xml:space="preserve">Who </w:t>
-            </w:r>
-            <w:proofErr w:type="spellStart"/>
-            <w:r>
-              <w:t>knoweth</w:t>
-            </w:r>
-            <w:proofErr w:type="spellEnd"/>
-            <w:r>
-              <w:t xml:space="preserve"> the power of Thy wrath, and from fear of Thee, who can recount Thine anger?</w:t>
+              <w:t>Who knoweth the power of Thy wrath, and from fear of Thee, who can recount Thine anger?</w:t>
             </w:r>
           </w:p>
         </w:tc>
@@ -2432,13 +2636,8 @@
             <w:pPr>
               <w:pStyle w:val="EngIndEnd"/>
             </w:pPr>
-            <w:proofErr w:type="gramStart"/>
-            <w:r>
-              <w:t>and</w:t>
-            </w:r>
-            <w:proofErr w:type="gramEnd"/>
-            <w:r>
-              <w:t xml:space="preserve"> your anger from your fear?</w:t>
+            <w:r>
+              <w:t>and your anger from your fear?</w:t>
             </w:r>
           </w:p>
         </w:tc>
@@ -2494,27 +2693,15 @@
                 <w:shd w:val="clear" w:color="auto" w:fill="FFFFFF"/>
               </w:rPr>
             </w:pPr>
-            <w:proofErr w:type="gramStart"/>
-            <w:r>
-              <w:rPr>
-                <w:rFonts w:ascii="Tahoma" w:eastAsia="Times New Roman" w:hAnsi="Tahoma" w:cs="Tahoma"/>
-                <w:color w:val="2E1308"/>
-                <w:sz w:val="24"/>
-                <w:szCs w:val="24"/>
-                <w:shd w:val="clear" w:color="auto" w:fill="FFFFFF"/>
-              </w:rPr>
-              <w:t>And</w:t>
-            </w:r>
-            <w:proofErr w:type="gramEnd"/>
-            <w:r>
-              <w:rPr>
-                <w:rFonts w:ascii="Tahoma" w:eastAsia="Times New Roman" w:hAnsi="Tahoma" w:cs="Tahoma"/>
-                <w:color w:val="2E1308"/>
-                <w:sz w:val="24"/>
-                <w:szCs w:val="24"/>
-                <w:shd w:val="clear" w:color="auto" w:fill="FFFFFF"/>
-              </w:rPr>
-              <w:t xml:space="preserve"> who knows Your anger because of Your fear?</w:t>
+            <w:r>
+              <w:rPr>
+                <w:rFonts w:ascii="Tahoma" w:eastAsia="Times New Roman" w:hAnsi="Tahoma" w:cs="Tahoma"/>
+                <w:color w:val="2E1308"/>
+                <w:sz w:val="24"/>
+                <w:szCs w:val="24"/>
+                <w:shd w:val="clear" w:color="auto" w:fill="FFFFFF"/>
+              </w:rPr>
+              <w:t>And who knows Your anger because of Your fear?</w:t>
             </w:r>
           </w:p>
         </w:tc>
@@ -2544,20 +2731,13 @@
             </w:pPr>
             <w:r>
               <w:tab/>
-            </w:r>
-            <w:proofErr w:type="gramStart"/>
-            <w:r>
-              <w:t>and</w:t>
-            </w:r>
-            <w:proofErr w:type="gramEnd"/>
-            <w:r>
-              <w:t xml:space="preserve"> those disciplined in heart by wisdom.</w:t>
+              <w:t>and those disciplined in heart by wisdom.</w:t>
             </w:r>
             <w:r>
               <w:rPr>
                 <w:rStyle w:val="FootnoteReference"/>
               </w:rPr>
-              <w:footnoteReference w:id="2"/>
+              <w:footnoteReference w:id="4"/>
             </w:r>
           </w:p>
           <w:p>
@@ -2572,6 +2752,54 @@
           </w:tcPr>
           <w:p>
             <w:pPr>
+              <w:pStyle w:val="EnglishHangNoCoptic"/>
+            </w:pPr>
+            <w:r>
+              <w:lastRenderedPageBreak/>
+              <w:t xml:space="preserve">12 So make </w:t>
+            </w:r>
+            <w:r>
+              <w:t>Your</w:t>
+            </w:r>
+            <w:r>
+              <w:t xml:space="preserve"> right hand known to </w:t>
+            </w:r>
+            <w:r>
+              <w:t>us</w:t>
+            </w:r>
+            <w:r>
+              <w:t>,</w:t>
+            </w:r>
+          </w:p>
+          <w:p>
+            <w:pPr>
+              <w:pStyle w:val="EnglishHangEndNoCoptic"/>
+            </w:pPr>
+            <w:r>
+              <w:tab/>
+              <w:t xml:space="preserve">and </w:t>
+            </w:r>
+            <w:r>
+              <w:t>our hearts may be</w:t>
+            </w:r>
+            <w:r>
+              <w:t xml:space="preserve"> disciplined </w:t>
+            </w:r>
+            <w:r>
+              <w:t>with</w:t>
+            </w:r>
+            <w:r>
+              <w:t xml:space="preserve"> wisdom.</w:t>
+            </w:r>
+            <w:r>
+              <w:rPr>
+                <w:rStyle w:val="FootnoteReference"/>
+              </w:rPr>
+              <w:footnoteReference w:id="5"/>
+            </w:r>
+          </w:p>
+          <w:p>
+            <w:pPr>
               <w:pStyle w:val="EngIndEnd"/>
             </w:pPr>
           </w:p>
@@ -2594,15 +2822,7 @@
           </w:tcPr>
           <w:p>
             <w:r>
-              <w:t xml:space="preserve">So make Thy right hand known to me, and to them that </w:t>
-            </w:r>
-            <w:proofErr w:type="gramStart"/>
-            <w:r>
-              <w:t>are bound</w:t>
-            </w:r>
-            <w:proofErr w:type="gramEnd"/>
-            <w:r>
-              <w:t xml:space="preserve"> by the heart in wisdom.</w:t>
+              <w:t>So make Thy right hand known to me, and to them that are bound by the heart in wisdom.</w:t>
             </w:r>
           </w:p>
         </w:tc>
@@ -2622,48 +2842,27 @@
             <w:pPr>
               <w:pStyle w:val="EngIndEnd"/>
             </w:pPr>
-            <w:proofErr w:type="gramStart"/>
-            <w:r>
-              <w:t>and</w:t>
-            </w:r>
-            <w:proofErr w:type="gramEnd"/>
-            <w:r>
-              <w:t xml:space="preserve"> those fettered in heart by </w:t>
-            </w:r>
             <w:r>
               <w:lastRenderedPageBreak/>
-              <w:t>wisdom.</w:t>
-            </w:r>
-          </w:p>
-        </w:tc>
-        <w:tc>
-          <w:tcPr>
-            <w:tcW w:w="632" w:type="pct"/>
-          </w:tcPr>
-          <w:p>
-            <w:pPr>
-              <w:pStyle w:val="EngIndEnd"/>
-            </w:pPr>
-            <w:proofErr w:type="gramStart"/>
+              <w:t>and those fettered in heart by wisdom.</w:t>
+            </w:r>
+          </w:p>
+        </w:tc>
+        <w:tc>
+          <w:tcPr>
+            <w:tcW w:w="632" w:type="pct"/>
+          </w:tcPr>
+          <w:p>
+            <w:pPr>
+              <w:pStyle w:val="EngIndEnd"/>
+            </w:pPr>
             <w:r>
               <w:lastRenderedPageBreak/>
-              <w:t>and</w:t>
-            </w:r>
-            <w:proofErr w:type="gramEnd"/>
-            <w:r>
-              <w:t xml:space="preserve"> who knows how to number his days because of the fear of thy wrath? So manifest thy right hand, and those that </w:t>
-            </w:r>
-            <w:proofErr w:type="gramStart"/>
-            <w:r>
-              <w:t>are instructed</w:t>
-            </w:r>
-            <w:proofErr w:type="gramEnd"/>
-            <w:r>
-              <w:t xml:space="preserve"> in </w:t>
+              <w:t xml:space="preserve">and who knows how to number his days because of the fear of thy wrath? So manifest thy right hand, </w:t>
             </w:r>
             <w:r>
               <w:lastRenderedPageBreak/>
-              <w:t>wisdom in the heart.</w:t>
+              <w:t>and those that are instructed in wisdom in the heart.</w:t>
             </w:r>
           </w:p>
         </w:tc>
@@ -2715,7 +2914,18 @@
                 <w:szCs w:val="24"/>
                 <w:shd w:val="clear" w:color="auto" w:fill="FFFFFF"/>
               </w:rPr>
-              <w:t>And our heart may be bound with wisdom.</w:t>
+              <w:t xml:space="preserve">And our heart may be bound </w:t>
+            </w:r>
+            <w:r>
+              <w:rPr>
+                <w:rFonts w:ascii="Tahoma" w:eastAsia="Times New Roman" w:hAnsi="Tahoma" w:cs="Tahoma"/>
+                <w:color w:val="2E1308"/>
+                <w:sz w:val="24"/>
+                <w:szCs w:val="24"/>
+                <w:shd w:val="clear" w:color="auto" w:fill="FFFFFF"/>
+              </w:rPr>
+              <w:lastRenderedPageBreak/>
+              <w:t>with wisdom.</w:t>
             </w:r>
           </w:p>
         </w:tc>
@@ -2729,12 +2939,10 @@
             <w:pPr>
               <w:pStyle w:val="EnglishHangNoCoptic"/>
             </w:pPr>
-            <w:proofErr w:type="gramStart"/>
             <w:r>
               <w:lastRenderedPageBreak/>
               <w:t>13 Return, O Lord; how long?</w:t>
             </w:r>
-            <w:proofErr w:type="gramEnd"/>
           </w:p>
           <w:p>
             <w:pPr>
@@ -2742,14 +2950,7 @@
             </w:pPr>
             <w:r>
               <w:tab/>
-            </w:r>
-            <w:proofErr w:type="gramStart"/>
-            <w:r>
-              <w:t>and</w:t>
-            </w:r>
-            <w:proofErr w:type="gramEnd"/>
-            <w:r>
-              <w:t xml:space="preserve"> be gracious to </w:t>
+              <w:t xml:space="preserve">and be gracious to </w:t>
             </w:r>
             <w:r>
               <w:t>Your</w:t>
@@ -2770,6 +2971,41 @@
           </w:tcPr>
           <w:p>
             <w:pPr>
+              <w:pStyle w:val="EnglishHangNoCoptic"/>
+            </w:pPr>
+            <w:r>
+              <w:t>13 Return, O Lord! H</w:t>
+            </w:r>
+            <w:r>
+              <w:t>ow long?</w:t>
+            </w:r>
+          </w:p>
+          <w:p>
+            <w:pPr>
+              <w:pStyle w:val="EnglishHangEndNoCoptic"/>
+            </w:pPr>
+            <w:r>
+              <w:tab/>
+              <w:t>A</w:t>
+            </w:r>
+            <w:r>
+              <w:t xml:space="preserve">nd be </w:t>
+            </w:r>
+            <w:r>
+              <w:t>entreated concerning</w:t>
+            </w:r>
+            <w:r>
+              <w:t xml:space="preserve"> </w:t>
+            </w:r>
+            <w:r>
+              <w:t>Your</w:t>
+            </w:r>
+            <w:r>
+              <w:t xml:space="preserve"> servants.</w:t>
+            </w:r>
+          </w:p>
+          <w:p>
+            <w:pPr>
               <w:pStyle w:val="EngIndEnd"/>
             </w:pPr>
           </w:p>
@@ -2791,21 +3027,8 @@
             <w:tcW w:w="621" w:type="pct"/>
           </w:tcPr>
           <w:p>
-            <w:proofErr w:type="gramStart"/>
-            <w:r>
-              <w:t>Turn Thee again, O Lord; how long?</w:t>
-            </w:r>
-            <w:proofErr w:type="gramEnd"/>
-            <w:r>
-              <w:t xml:space="preserve"> </w:t>
-            </w:r>
-            <w:proofErr w:type="gramStart"/>
-            <w:r>
-              <w:t>And</w:t>
-            </w:r>
-            <w:proofErr w:type="gramEnd"/>
-            <w:r>
-              <w:t xml:space="preserve"> be gracious unto Thy servants.</w:t>
+            <w:r>
+              <w:t>Turn Thee again, O Lord; how long? And be gracious unto Thy servants.</w:t>
             </w:r>
           </w:p>
         </w:tc>
@@ -2825,47 +3048,21 @@
             <w:pPr>
               <w:pStyle w:val="EngIndEnd"/>
             </w:pPr>
-            <w:proofErr w:type="gramStart"/>
-            <w:r>
-              <w:t>And</w:t>
-            </w:r>
-            <w:proofErr w:type="gramEnd"/>
-            <w:r>
-              <w:t xml:space="preserve"> be consoled over your slaves!</w:t>
-            </w:r>
-          </w:p>
-        </w:tc>
-        <w:tc>
-          <w:tcPr>
-            <w:tcW w:w="632" w:type="pct"/>
-          </w:tcPr>
-          <w:p>
-            <w:pPr>
-              <w:pStyle w:val="EngIndEnd"/>
-            </w:pPr>
-            <w:proofErr w:type="gramStart"/>
-            <w:r>
-              <w:t>Return, O Lord, how long?</w:t>
-            </w:r>
-            <w:proofErr w:type="gramEnd"/>
-            <w:r>
-              <w:t xml:space="preserve"> </w:t>
-            </w:r>
-            <w:proofErr w:type="gramStart"/>
-            <w:r>
-              <w:t>and</w:t>
-            </w:r>
-            <w:proofErr w:type="gramEnd"/>
-            <w:r>
-              <w:t xml:space="preserve"> be </w:t>
-            </w:r>
-            <w:proofErr w:type="spellStart"/>
-            <w:r>
-              <w:t>intreated</w:t>
-            </w:r>
-            <w:proofErr w:type="spellEnd"/>
-            <w:r>
-              <w:t xml:space="preserve"> concerning thy servants.</w:t>
+            <w:r>
+              <w:t>And be consoled over your slaves!</w:t>
+            </w:r>
+          </w:p>
+        </w:tc>
+        <w:tc>
+          <w:tcPr>
+            <w:tcW w:w="632" w:type="pct"/>
+          </w:tcPr>
+          <w:p>
+            <w:pPr>
+              <w:pStyle w:val="EngIndEnd"/>
+            </w:pPr>
+            <w:r>
+              <w:t>Return, O Lord, how long? and be intreated concerning thy servants.</w:t>
             </w:r>
           </w:p>
         </w:tc>
@@ -2946,14 +3143,7 @@
             </w:pPr>
             <w:r>
               <w:tab/>
-            </w:r>
-            <w:proofErr w:type="gramStart"/>
-            <w:r>
-              <w:t>and</w:t>
-            </w:r>
-            <w:proofErr w:type="gramEnd"/>
-            <w:r>
-              <w:t xml:space="preserve"> we shall rejoice and be glad all our days.</w:t>
+              <w:t>and we shall rejoice and be glad all our days.</w:t>
             </w:r>
           </w:p>
           <w:p>
@@ -2968,6 +3158,41 @@
           </w:tcPr>
           <w:p>
             <w:pPr>
+              <w:pStyle w:val="EnglishHangNoCoptic"/>
+            </w:pPr>
+            <w:r>
+              <w:t xml:space="preserve">14 </w:t>
+            </w:r>
+            <w:r>
+              <w:t>We were filled</w:t>
+            </w:r>
+            <w:r>
+              <w:t xml:space="preserve"> with </w:t>
+            </w:r>
+            <w:r>
+              <w:t>Your</w:t>
+            </w:r>
+            <w:r>
+              <w:t xml:space="preserve"> mercy in the morning,</w:t>
+            </w:r>
+          </w:p>
+          <w:p>
+            <w:pPr>
+              <w:pStyle w:val="EnglishHangEndNoCoptic"/>
+            </w:pPr>
+            <w:r>
+              <w:tab/>
+              <w:t xml:space="preserve">and we </w:t>
+            </w:r>
+            <w:r>
+              <w:t>will</w:t>
+            </w:r>
+            <w:r>
+              <w:t xml:space="preserve"> rejoice and be glad all our days.</w:t>
+            </w:r>
+          </w:p>
+          <w:p>
+            <w:pPr>
               <w:pStyle w:val="EngIndEnd"/>
             </w:pPr>
           </w:p>
@@ -3010,13 +3235,8 @@
             <w:pPr>
               <w:pStyle w:val="EngIndEnd"/>
             </w:pPr>
-            <w:proofErr w:type="gramStart"/>
-            <w:r>
-              <w:t>and</w:t>
-            </w:r>
-            <w:proofErr w:type="gramEnd"/>
-            <w:r>
-              <w:t xml:space="preserve"> we rejoiced and were glad in all our days.</w:t>
+            <w:r>
+              <w:t>and we rejoiced and were glad in all our days.</w:t>
             </w:r>
           </w:p>
         </w:tc>
@@ -3116,14 +3336,7 @@
             </w:pPr>
             <w:r>
               <w:tab/>
-            </w:r>
-            <w:proofErr w:type="gramStart"/>
-            <w:r>
-              <w:t>for</w:t>
-            </w:r>
-            <w:proofErr w:type="gramEnd"/>
-            <w:r>
-              <w:t xml:space="preserve"> the years in which we have seen evils.</w:t>
+              <w:t>for the years in which we have seen evils.</w:t>
             </w:r>
           </w:p>
           <w:p>
@@ -3138,6 +3351,35 @@
           </w:tcPr>
           <w:p>
             <w:pPr>
+              <w:pStyle w:val="EnglishHangNoCoptic"/>
+            </w:pPr>
+            <w:r>
+              <w:t xml:space="preserve">15 Gladden us for the days in which </w:t>
+            </w:r>
+            <w:r>
+              <w:t>You</w:t>
+            </w:r>
+            <w:r>
+              <w:t xml:space="preserve"> humbled us,</w:t>
+            </w:r>
+          </w:p>
+          <w:p>
+            <w:pPr>
+              <w:pStyle w:val="EnglishHangEndNoCoptic"/>
+            </w:pPr>
+            <w:r>
+              <w:tab/>
+              <w:t xml:space="preserve">for the years in which we </w:t>
+            </w:r>
+            <w:r>
+              <w:t xml:space="preserve">saw </w:t>
+            </w:r>
+            <w:r>
+              <w:t>evils.</w:t>
+            </w:r>
+          </w:p>
+          <w:p>
+            <w:pPr>
               <w:pStyle w:val="EngIndEnd"/>
             </w:pPr>
           </w:p>
@@ -3180,31 +3422,21 @@
             <w:pPr>
               <w:pStyle w:val="EngIndEnd"/>
             </w:pPr>
-            <w:proofErr w:type="gramStart"/>
-            <w:r>
-              <w:t>years</w:t>
-            </w:r>
-            <w:proofErr w:type="gramEnd"/>
-            <w:r>
-              <w:t xml:space="preserve"> as we saw evil.</w:t>
-            </w:r>
-          </w:p>
-        </w:tc>
-        <w:tc>
-          <w:tcPr>
-            <w:tcW w:w="632" w:type="pct"/>
-          </w:tcPr>
-          <w:p>
-            <w:pPr>
-              <w:pStyle w:val="EngIndEnd"/>
-            </w:pPr>
-            <w:proofErr w:type="gramStart"/>
-            <w:r>
-              <w:t>let</w:t>
-            </w:r>
-            <w:proofErr w:type="gramEnd"/>
-            <w:r>
-              <w:t xml:space="preserve"> us rejoice in all our days, in return for the days wherein thou didst afflict us, the years wherein we saw evil.</w:t>
+            <w:r>
+              <w:t>years as we saw evil.</w:t>
+            </w:r>
+          </w:p>
+        </w:tc>
+        <w:tc>
+          <w:tcPr>
+            <w:tcW w:w="632" w:type="pct"/>
+          </w:tcPr>
+          <w:p>
+            <w:pPr>
+              <w:pStyle w:val="EngIndEnd"/>
+            </w:pPr>
+            <w:r>
+              <w:t>let us rejoice in all our days, in return for the days wherein thou didst afflict us, the years wherein we saw evil.</w:t>
             </w:r>
           </w:p>
         </w:tc>
@@ -3291,14 +3523,7 @@
             </w:pPr>
             <w:r>
               <w:tab/>
-            </w:r>
-            <w:proofErr w:type="gramStart"/>
-            <w:r>
-              <w:t>and</w:t>
-            </w:r>
-            <w:proofErr w:type="gramEnd"/>
-            <w:r>
-              <w:t xml:space="preserve"> guide their children.</w:t>
+              <w:t>and guide their children.</w:t>
             </w:r>
           </w:p>
           <w:p>
@@ -3313,6 +3538,41 @@
           </w:tcPr>
           <w:p>
             <w:pPr>
+              <w:pStyle w:val="EnglishHangNoCoptic"/>
+            </w:pPr>
+            <w:r>
+              <w:t xml:space="preserve">16 And look upon </w:t>
+            </w:r>
+            <w:r>
+              <w:t>Your</w:t>
+            </w:r>
+            <w:r>
+              <w:t xml:space="preserve"> servants and </w:t>
+            </w:r>
+            <w:r>
+              <w:t>Your</w:t>
+            </w:r>
+            <w:r>
+              <w:t xml:space="preserve"> works,</w:t>
+            </w:r>
+          </w:p>
+          <w:p>
+            <w:pPr>
+              <w:pStyle w:val="EnglishHangEndNoCoptic"/>
+            </w:pPr>
+            <w:r>
+              <w:tab/>
+              <w:t xml:space="preserve">and guide their </w:t>
+            </w:r>
+            <w:r>
+              <w:t>sons</w:t>
+            </w:r>
+            <w:r>
+              <w:t>.</w:t>
+            </w:r>
+          </w:p>
+          <w:p>
+            <w:pPr>
               <w:pStyle w:val="EngIndEnd"/>
             </w:pPr>
           </w:p>
@@ -3355,31 +3615,21 @@
             <w:pPr>
               <w:pStyle w:val="EngIndEnd"/>
             </w:pPr>
-            <w:proofErr w:type="gramStart"/>
-            <w:r>
-              <w:t>and</w:t>
-            </w:r>
-            <w:proofErr w:type="gramEnd"/>
-            <w:r>
-              <w:t xml:space="preserve"> guide their sons.</w:t>
-            </w:r>
-          </w:p>
-        </w:tc>
-        <w:tc>
-          <w:tcPr>
-            <w:tcW w:w="632" w:type="pct"/>
-          </w:tcPr>
-          <w:p>
-            <w:pPr>
-              <w:pStyle w:val="EngIndEnd"/>
-            </w:pPr>
-            <w:proofErr w:type="gramStart"/>
-            <w:r>
-              <w:t>And</w:t>
-            </w:r>
-            <w:proofErr w:type="gramEnd"/>
-            <w:r>
-              <w:t xml:space="preserve"> look upon thy servants, and upon thy works; and guide their children.</w:t>
+            <w:r>
+              <w:t>and guide their sons.</w:t>
+            </w:r>
+          </w:p>
+        </w:tc>
+        <w:tc>
+          <w:tcPr>
+            <w:tcW w:w="632" w:type="pct"/>
+          </w:tcPr>
+          <w:p>
+            <w:pPr>
+              <w:pStyle w:val="EngIndEnd"/>
+            </w:pPr>
+            <w:r>
+              <w:t>And look upon thy servants, and upon thy works; and guide their children.</w:t>
             </w:r>
           </w:p>
         </w:tc>
@@ -3462,15 +3712,9 @@
               <w:pStyle w:val="EnglishHangEndNoCoptic"/>
             </w:pPr>
             <w:r>
+              <w:lastRenderedPageBreak/>
               <w:tab/>
-            </w:r>
-            <w:proofErr w:type="gramStart"/>
-            <w:r>
-              <w:t>and</w:t>
-            </w:r>
-            <w:proofErr w:type="gramEnd"/>
-            <w:r>
-              <w:t xml:space="preserve"> direct the work of our hands.</w:t>
+              <w:t>and direct the work of our hands.</w:t>
             </w:r>
           </w:p>
           <w:p>
@@ -3485,6 +3729,34 @@
           </w:tcPr>
           <w:p>
             <w:pPr>
+              <w:pStyle w:val="EnglishHangNoCoptic"/>
+            </w:pPr>
+            <w:r>
+              <w:lastRenderedPageBreak/>
+              <w:t>17 And may the radiance of the Lord our God be upon us,</w:t>
+            </w:r>
+          </w:p>
+          <w:p>
+            <w:pPr>
+              <w:pStyle w:val="EnglishHangEndNoCoptic"/>
+            </w:pPr>
+            <w:r>
+              <w:tab/>
+              <w:t xml:space="preserve">and </w:t>
+            </w:r>
+            <w:r>
+              <w:t>prosper</w:t>
+            </w:r>
+            <w:r>
+              <w:t xml:space="preserve"> the work of our </w:t>
+            </w:r>
+            <w:r>
+              <w:lastRenderedPageBreak/>
+              <w:t>hands.</w:t>
+            </w:r>
+          </w:p>
+          <w:p>
+            <w:pPr>
               <w:pStyle w:val="EngIndEnd"/>
             </w:pPr>
           </w:p>
@@ -3506,25 +3778,25 @@
             <w:tcW w:w="621" w:type="pct"/>
           </w:tcPr>
           <w:p>
-            <w:proofErr w:type="gramStart"/>
-            <w:r>
-              <w:t>And</w:t>
-            </w:r>
-            <w:proofErr w:type="gramEnd"/>
-            <w:r>
-              <w:t xml:space="preserve"> let the brightness of the Lord our God be upon us, and prosper Thou the work of our hands upon us; yea, prosper Thou our handy-work.</w:t>
-            </w:r>
-          </w:p>
-        </w:tc>
-        <w:tc>
-          <w:tcPr>
-            <w:tcW w:w="632" w:type="pct"/>
-          </w:tcPr>
-          <w:p>
-            <w:pPr>
-              <w:pStyle w:val="EngIndEnd"/>
-            </w:pPr>
-            <w:r>
+            <w:r>
+              <w:t xml:space="preserve">And let the brightness of the Lord our God be upon us, and prosper Thou the work of our hands upon us; yea, </w:t>
+            </w:r>
+            <w:r>
+              <w:lastRenderedPageBreak/>
+              <w:t>prosper Thou our handy-work.</w:t>
+            </w:r>
+          </w:p>
+        </w:tc>
+        <w:tc>
+          <w:tcPr>
+            <w:tcW w:w="632" w:type="pct"/>
+          </w:tcPr>
+          <w:p>
+            <w:pPr>
+              <w:pStyle w:val="EngIndEnd"/>
+            </w:pPr>
+            <w:r>
+              <w:lastRenderedPageBreak/>
               <w:t>And let the splendor of the Lord our God be upon us</w:t>
             </w:r>
           </w:p>
@@ -3532,31 +3804,27 @@
             <w:pPr>
               <w:pStyle w:val="EngIndEnd"/>
             </w:pPr>
-            <w:proofErr w:type="gramStart"/>
-            <w:r>
-              <w:t>and</w:t>
-            </w:r>
-            <w:proofErr w:type="gramEnd"/>
-            <w:r>
-              <w:t xml:space="preserve"> prosper upon us the work of our hands.</w:t>
-            </w:r>
-          </w:p>
-        </w:tc>
-        <w:tc>
-          <w:tcPr>
-            <w:tcW w:w="632" w:type="pct"/>
-          </w:tcPr>
-          <w:p>
-            <w:pPr>
-              <w:pStyle w:val="EngIndEnd"/>
-            </w:pPr>
-            <w:proofErr w:type="gramStart"/>
-            <w:r>
-              <w:t>And</w:t>
-            </w:r>
-            <w:proofErr w:type="gramEnd"/>
-            <w:r>
-              <w:t xml:space="preserve"> let the brightness of the Lord our God be upon us: and do thou direct for us the works of our hands.</w:t>
+            <w:r>
+              <w:lastRenderedPageBreak/>
+              <w:t>and prosper upon us the work of our hands.</w:t>
+            </w:r>
+          </w:p>
+        </w:tc>
+        <w:tc>
+          <w:tcPr>
+            <w:tcW w:w="632" w:type="pct"/>
+          </w:tcPr>
+          <w:p>
+            <w:pPr>
+              <w:pStyle w:val="EngIndEnd"/>
+            </w:pPr>
+            <w:r>
+              <w:lastRenderedPageBreak/>
+              <w:t xml:space="preserve">And let the brightness of the Lord our God be upon us: and do thou </w:t>
+            </w:r>
+            <w:r>
+              <w:lastRenderedPageBreak/>
+              <w:t>direct for us the works of our hands.</w:t>
             </w:r>
           </w:p>
           <w:p>
@@ -3589,6 +3857,7 @@
                 <w:szCs w:val="24"/>
                 <w:shd w:val="clear" w:color="auto" w:fill="FFFFFF"/>
               </w:rPr>
+              <w:lastRenderedPageBreak/>
               <w:t>And let the brightness of the Lord our God be upon us,</w:t>
             </w:r>
           </w:p>
@@ -3614,8 +3883,6 @@
               </w:rPr>
               <w:t>And prosper for us the works of our hands.</w:t>
             </w:r>
-            <w:bookmarkStart w:id="0" w:name="_GoBack"/>
-            <w:bookmarkEnd w:id="0"/>
           </w:p>
         </w:tc>
       </w:tr>
@@ -3637,7 +3904,7 @@
 </file>
 
 <file path=word/endnotes.xml><?xml version="1.0" encoding="utf-8"?>
-<w:endnotes xmlns:wpc="http://schemas.microsoft.com/office/word/2010/wordprocessingCanvas" xmlns:mc="http://schemas.openxmlformats.org/markup-compatibility/2006" xmlns:o="urn:schemas-microsoft-com:office:office" xmlns:r="http://schemas.openxmlformats.org/officeDocument/2006/relationships" xmlns:m="http://schemas.openxmlformats.org/officeDocument/2006/math" xmlns:v="urn:schemas-microsoft-com:vml" xmlns:wp14="http://schemas.microsoft.com/office/word/2010/wordprocessingDrawing" xmlns:wp="http://schemas.openxmlformats.org/drawingml/2006/wordprocessingDrawing" xmlns:w10="urn:schemas-microsoft-com:office:word" xmlns:w="http://schemas.openxmlformats.org/wordprocessingml/2006/main" xmlns:w14="http://schemas.microsoft.com/office/word/2010/wordml" xmlns:wpg="http://schemas.microsoft.com/office/word/2010/wordprocessingGroup" xmlns:wpi="http://schemas.microsoft.com/office/word/2010/wordprocessingInk" xmlns:wne="http://schemas.microsoft.com/office/word/2006/wordml" xmlns:wps="http://schemas.microsoft.com/office/word/2010/wordprocessingShape" mc:Ignorable="w14 wp14">
+<w:endnotes xmlns:wpc="http://schemas.microsoft.com/office/word/2010/wordprocessingCanvas" xmlns:mo="http://schemas.microsoft.com/office/mac/office/2008/main" xmlns:mc="http://schemas.openxmlformats.org/markup-compatibility/2006" xmlns:mv="urn:schemas-microsoft-com:mac:vml" xmlns:o="urn:schemas-microsoft-com:office:office" xmlns:r="http://schemas.openxmlformats.org/officeDocument/2006/relationships" xmlns:m="http://schemas.openxmlformats.org/officeDocument/2006/math" xmlns:v="urn:schemas-microsoft-com:vml" xmlns:wp14="http://schemas.microsoft.com/office/word/2010/wordprocessingDrawing" xmlns:wp="http://schemas.openxmlformats.org/drawingml/2006/wordprocessingDrawing" xmlns:w10="urn:schemas-microsoft-com:office:word" xmlns:w="http://schemas.openxmlformats.org/wordprocessingml/2006/main" xmlns:w14="http://schemas.microsoft.com/office/word/2010/wordml" xmlns:w15="http://schemas.microsoft.com/office/word/2012/wordml" xmlns:wpg="http://schemas.microsoft.com/office/word/2010/wordprocessingGroup" xmlns:wpi="http://schemas.microsoft.com/office/word/2010/wordprocessingInk" xmlns:wne="http://schemas.microsoft.com/office/word/2006/wordml" xmlns:wps="http://schemas.microsoft.com/office/word/2010/wordprocessingShape" mc:Ignorable="w14 w15 wp14">
   <w:endnote w:type="separator" w:id="-1">
     <w:p>
       <w:pPr>
@@ -3662,7 +3929,7 @@
 </file>
 
 <file path=word/footnotes.xml><?xml version="1.0" encoding="utf-8"?>
-<w:footnotes xmlns:wpc="http://schemas.microsoft.com/office/word/2010/wordprocessingCanvas" xmlns:mc="http://schemas.openxmlformats.org/markup-compatibility/2006" xmlns:o="urn:schemas-microsoft-com:office:office" xmlns:r="http://schemas.openxmlformats.org/officeDocument/2006/relationships" xmlns:m="http://schemas.openxmlformats.org/officeDocument/2006/math" xmlns:v="urn:schemas-microsoft-com:vml" xmlns:wp14="http://schemas.microsoft.com/office/word/2010/wordprocessingDrawing" xmlns:wp="http://schemas.openxmlformats.org/drawingml/2006/wordprocessingDrawing" xmlns:w10="urn:schemas-microsoft-com:office:word" xmlns:w="http://schemas.openxmlformats.org/wordprocessingml/2006/main" xmlns:w14="http://schemas.microsoft.com/office/word/2010/wordml" xmlns:wpg="http://schemas.microsoft.com/office/word/2010/wordprocessingGroup" xmlns:wpi="http://schemas.microsoft.com/office/word/2010/wordprocessingInk" xmlns:wne="http://schemas.microsoft.com/office/word/2006/wordml" xmlns:wps="http://schemas.microsoft.com/office/word/2010/wordprocessingShape" mc:Ignorable="w14 wp14">
+<w:footnotes xmlns:wpc="http://schemas.microsoft.com/office/word/2010/wordprocessingCanvas" xmlns:mo="http://schemas.microsoft.com/office/mac/office/2008/main" xmlns:mc="http://schemas.openxmlformats.org/markup-compatibility/2006" xmlns:mv="urn:schemas-microsoft-com:mac:vml" xmlns:o="urn:schemas-microsoft-com:office:office" xmlns:r="http://schemas.openxmlformats.org/officeDocument/2006/relationships" xmlns:m="http://schemas.openxmlformats.org/officeDocument/2006/math" xmlns:v="urn:schemas-microsoft-com:vml" xmlns:wp14="http://schemas.microsoft.com/office/word/2010/wordprocessingDrawing" xmlns:wp="http://schemas.openxmlformats.org/drawingml/2006/wordprocessingDrawing" xmlns:w10="urn:schemas-microsoft-com:office:word" xmlns:w="http://schemas.openxmlformats.org/wordprocessingml/2006/main" xmlns:w14="http://schemas.microsoft.com/office/word/2010/wordml" xmlns:w15="http://schemas.microsoft.com/office/word/2012/wordml" xmlns:wpg="http://schemas.microsoft.com/office/word/2010/wordprocessingGroup" xmlns:wpi="http://schemas.microsoft.com/office/word/2010/wordprocessingInk" xmlns:wne="http://schemas.microsoft.com/office/word/2006/wordml" xmlns:wps="http://schemas.microsoft.com/office/word/2010/wordprocessingShape" mc:Ignorable="w14 w15 wp14">
   <w:footnote w:type="separator" w:id="-1">
     <w:p>
       <w:pPr>
@@ -3711,15 +3978,55 @@
         <w:footnoteRef/>
       </w:r>
       <w:r>
-        <w:t xml:space="preserve"> Make known to me Christ the Wisdom and Power of God (</w:t>
+        <w:t xml:space="preserve"> From Egypt to the Promised Land was only a matter of days (Dt. 1:2), yet Israel wandered for 40 years and most of them died in the wilderness without entering it. So we today wander in the wilderness of unbelief and disobedience without entering by faith and love into the rest and resources of the Kingdom (Heb. 4; Num. 14:26-35).</w:t>
       </w:r>
-      <w:proofErr w:type="gramStart"/>
+    </w:p>
+  </w:footnote>
+  <w:footnote w:id="3">
+    <w:p>
+      <w:pPr>
+        <w:pStyle w:val="footnote"/>
+      </w:pPr>
       <w:r>
-        <w:t>1</w:t>
+        <w:rPr>
+          <w:rStyle w:val="FootnoteReference"/>
+        </w:rPr>
+        <w:footnoteRef/>
       </w:r>
-      <w:proofErr w:type="gramEnd"/>
       <w:r>
-        <w:t xml:space="preserve"> Cor. 1:24), and make known to me Your Saints whose hearts are disciplined by Him (cp. St. Athanasius).</w:t>
+        <w:t xml:space="preserve"> [JS] or “chastened”</w:t>
+      </w:r>
+    </w:p>
+  </w:footnote>
+  <w:footnote w:id="4">
+    <w:p>
+      <w:pPr>
+        <w:pStyle w:val="footnote"/>
+      </w:pPr>
+      <w:r>
+        <w:rPr>
+          <w:rStyle w:val="FootnoteReference"/>
+        </w:rPr>
+        <w:footnoteRef/>
+      </w:r>
+      <w:r>
+        <w:t xml:space="preserve"> Make known to me Christ the Wisdom and Power of God (1 Cor. 1:24), and make known to me Your Saints whose hearts are disciplined by Him (cp. St. Athanasius).</w:t>
+      </w:r>
+    </w:p>
+  </w:footnote>
+  <w:footnote w:id="5">
+    <w:p>
+      <w:pPr>
+        <w:pStyle w:val="footnote"/>
+      </w:pPr>
+      <w:r>
+        <w:rPr>
+          <w:rStyle w:val="FootnoteReference"/>
+        </w:rPr>
+        <w:footnoteRef/>
+      </w:r>
+      <w:r>
+        <w:t xml:space="preserve"> Make known to me Christ the Wisdom and Power of God (1 Cor. 1:24), and make known to me Your Saints whose hearts are disciplined by Him (cp. St. Athanasius).</w:t>
       </w:r>
     </w:p>
   </w:footnote>
@@ -3727,7 +4034,7 @@
 </file>
 
 <file path=word/styles.xml><?xml version="1.0" encoding="utf-8"?>
-<w:styles xmlns:mc="http://schemas.openxmlformats.org/markup-compatibility/2006" xmlns:r="http://schemas.openxmlformats.org/officeDocument/2006/relationships" xmlns:w="http://schemas.openxmlformats.org/wordprocessingml/2006/main" xmlns:w14="http://schemas.microsoft.com/office/word/2010/wordml" mc:Ignorable="w14">
+<w:styles xmlns:mc="http://schemas.openxmlformats.org/markup-compatibility/2006" xmlns:r="http://schemas.openxmlformats.org/officeDocument/2006/relationships" xmlns:w="http://schemas.openxmlformats.org/wordprocessingml/2006/main" xmlns:w14="http://schemas.microsoft.com/office/word/2010/wordml" xmlns:w15="http://schemas.microsoft.com/office/word/2012/wordml" mc:Ignorable="w14 w15">
   <w:docDefaults>
     <w:rPrDefault>
       <w:rPr>
@@ -3743,146 +4050,387 @@
       </w:pPr>
     </w:pPrDefault>
   </w:docDefaults>
-  <w:latentStyles w:defLockedState="0" w:defUIPriority="99" w:defSemiHidden="1" w:defUnhideWhenUsed="1" w:defQFormat="0" w:count="267">
-    <w:lsdException w:name="Normal" w:semiHidden="0" w:uiPriority="0" w:unhideWhenUsed="0" w:qFormat="1"/>
-    <w:lsdException w:name="heading 1" w:semiHidden="0" w:uiPriority="9" w:unhideWhenUsed="0" w:qFormat="1"/>
-    <w:lsdException w:name="heading 2" w:uiPriority="9" w:qFormat="1"/>
-    <w:lsdException w:name="heading 3" w:uiPriority="9" w:qFormat="1"/>
-    <w:lsdException w:name="heading 4" w:uiPriority="9" w:qFormat="1"/>
-    <w:lsdException w:name="heading 5" w:uiPriority="9" w:qFormat="1"/>
-    <w:lsdException w:name="heading 6" w:uiPriority="9" w:qFormat="1"/>
-    <w:lsdException w:name="heading 7" w:uiPriority="9" w:qFormat="1"/>
-    <w:lsdException w:name="heading 8" w:uiPriority="9" w:qFormat="1"/>
-    <w:lsdException w:name="heading 9" w:uiPriority="9" w:qFormat="1"/>
-    <w:lsdException w:name="toc 1" w:uiPriority="39"/>
-    <w:lsdException w:name="toc 2" w:uiPriority="39"/>
-    <w:lsdException w:name="toc 3" w:uiPriority="39"/>
-    <w:lsdException w:name="toc 4" w:uiPriority="39"/>
-    <w:lsdException w:name="toc 5" w:uiPriority="39"/>
-    <w:lsdException w:name="toc 6" w:uiPriority="39"/>
-    <w:lsdException w:name="toc 7" w:uiPriority="39"/>
-    <w:lsdException w:name="toc 8" w:uiPriority="39"/>
-    <w:lsdException w:name="toc 9" w:uiPriority="39"/>
-    <w:lsdException w:name="annotation text" w:uiPriority="0"/>
-    <w:lsdException w:name="caption" w:uiPriority="35" w:qFormat="1"/>
-    <w:lsdException w:name="annotation reference" w:uiPriority="0"/>
-    <w:lsdException w:name="Title" w:semiHidden="0" w:uiPriority="10" w:unhideWhenUsed="0" w:qFormat="1"/>
-    <w:lsdException w:name="Default Paragraph Font" w:uiPriority="1"/>
-    <w:lsdException w:name="Subtitle" w:semiHidden="0" w:uiPriority="11" w:unhideWhenUsed="0" w:qFormat="1"/>
-    <w:lsdException w:name="Strong" w:semiHidden="0" w:uiPriority="22" w:unhideWhenUsed="0" w:qFormat="1"/>
-    <w:lsdException w:name="Emphasis" w:semiHidden="0" w:uiPriority="20" w:unhideWhenUsed="0" w:qFormat="1"/>
-    <w:lsdException w:name="Table Grid" w:semiHidden="0" w:uiPriority="59" w:unhideWhenUsed="0"/>
-    <w:lsdException w:name="Placeholder Text" w:unhideWhenUsed="0"/>
-    <w:lsdException w:name="No Spacing" w:semiHidden="0" w:uiPriority="1" w:unhideWhenUsed="0" w:qFormat="1"/>
-    <w:lsdException w:name="Light Shading" w:semiHidden="0" w:uiPriority="60" w:unhideWhenUsed="0"/>
-    <w:lsdException w:name="Light List" w:semiHidden="0" w:uiPriority="61" w:unhideWhenUsed="0"/>
-    <w:lsdException w:name="Light Grid" w:semiHidden="0" w:uiPriority="62" w:unhideWhenUsed="0"/>
-    <w:lsdException w:name="Medium Shading 1" w:semiHidden="0" w:uiPriority="63" w:unhideWhenUsed="0"/>
-    <w:lsdException w:name="Medium Shading 2" w:semiHidden="0" w:uiPriority="64" w:unhideWhenUsed="0"/>
-    <w:lsdException w:name="Medium List 1" w:semiHidden="0" w:uiPriority="65" w:unhideWhenUsed="0"/>
-    <w:lsdException w:name="Medium List 2" w:semiHidden="0" w:uiPriority="66" w:unhideWhenUsed="0"/>
-    <w:lsdException w:name="Medium Grid 1" w:semiHidden="0" w:uiPriority="67" w:unhideWhenUsed="0"/>
-    <w:lsdException w:name="Medium Grid 2" w:semiHidden="0" w:uiPriority="68" w:unhideWhenUsed="0"/>
-    <w:lsdException w:name="Medium Grid 3" w:semiHidden="0" w:uiPriority="69" w:unhideWhenUsed="0"/>
-    <w:lsdException w:name="Dark List" w:semiHidden="0" w:uiPriority="70" w:unhideWhenUsed="0"/>
-    <w:lsdException w:name="Colorful Shading" w:semiHidden="0" w:uiPriority="71" w:unhideWhenUsed="0"/>
-    <w:lsdException w:name="Colorful List" w:semiHidden="0" w:uiPriority="72" w:unhideWhenUsed="0"/>
-    <w:lsdException w:name="Colorful Grid" w:semiHidden="0" w:uiPriority="73" w:unhideWhenUsed="0"/>
-    <w:lsdException w:name="Light Shading Accent 1" w:semiHidden="0" w:uiPriority="60" w:unhideWhenUsed="0"/>
-    <w:lsdException w:name="Light List Accent 1" w:semiHidden="0" w:uiPriority="61" w:unhideWhenUsed="0"/>
-    <w:lsdException w:name="Light Grid Accent 1" w:semiHidden="0" w:uiPriority="62" w:unhideWhenUsed="0"/>
-    <w:lsdException w:name="Medium Shading 1 Accent 1" w:semiHidden="0" w:uiPriority="63" w:unhideWhenUsed="0"/>
-    <w:lsdException w:name="Medium Shading 2 Accent 1" w:semiHidden="0" w:uiPriority="64" w:unhideWhenUsed="0"/>
-    <w:lsdException w:name="Medium List 1 Accent 1" w:semiHidden="0" w:uiPriority="65" w:unhideWhenUsed="0"/>
-    <w:lsdException w:name="Revision" w:unhideWhenUsed="0"/>
-    <w:lsdException w:name="List Paragraph" w:semiHidden="0" w:uiPriority="34" w:unhideWhenUsed="0" w:qFormat="1"/>
-    <w:lsdException w:name="Quote" w:semiHidden="0" w:uiPriority="29" w:unhideWhenUsed="0" w:qFormat="1"/>
-    <w:lsdException w:name="Intense Quote" w:semiHidden="0" w:uiPriority="30" w:unhideWhenUsed="0" w:qFormat="1"/>
-    <w:lsdException w:name="Medium List 2 Accent 1" w:semiHidden="0" w:uiPriority="66" w:unhideWhenUsed="0"/>
-    <w:lsdException w:name="Medium Grid 1 Accent 1" w:semiHidden="0" w:uiPriority="67" w:unhideWhenUsed="0"/>
-    <w:lsdException w:name="Medium Grid 2 Accent 1" w:semiHidden="0" w:uiPriority="68" w:unhideWhenUsed="0"/>
-    <w:lsdException w:name="Medium Grid 3 Accent 1" w:semiHidden="0" w:uiPriority="69" w:unhideWhenUsed="0"/>
-    <w:lsdException w:name="Dark List Accent 1" w:semiHidden="0" w:uiPriority="70" w:unhideWhenUsed="0"/>
-    <w:lsdException w:name="Colorful Shading Accent 1" w:semiHidden="0" w:uiPriority="71" w:unhideWhenUsed="0"/>
-    <w:lsdException w:name="Colorful List Accent 1" w:semiHidden="0" w:uiPriority="72" w:unhideWhenUsed="0"/>
-    <w:lsdException w:name="Colorful Grid Accent 1" w:semiHidden="0" w:uiPriority="73" w:unhideWhenUsed="0"/>
-    <w:lsdException w:name="Light Shading Accent 2" w:semiHidden="0" w:uiPriority="60" w:unhideWhenUsed="0"/>
-    <w:lsdException w:name="Light List Accent 2" w:semiHidden="0" w:uiPriority="61" w:unhideWhenUsed="0"/>
-    <w:lsdException w:name="Light Grid Accent 2" w:semiHidden="0" w:uiPriority="62" w:unhideWhenUsed="0"/>
-    <w:lsdException w:name="Medium Shading 1 Accent 2" w:semiHidden="0" w:uiPriority="63" w:unhideWhenUsed="0"/>
-    <w:lsdException w:name="Medium Shading 2 Accent 2" w:semiHidden="0" w:uiPriority="64" w:unhideWhenUsed="0"/>
-    <w:lsdException w:name="Medium List 1 Accent 2" w:semiHidden="0" w:uiPriority="65" w:unhideWhenUsed="0"/>
-    <w:lsdException w:name="Medium List 2 Accent 2" w:semiHidden="0" w:uiPriority="66" w:unhideWhenUsed="0"/>
-    <w:lsdException w:name="Medium Grid 1 Accent 2" w:semiHidden="0" w:uiPriority="67" w:unhideWhenUsed="0"/>
-    <w:lsdException w:name="Medium Grid 2 Accent 2" w:semiHidden="0" w:uiPriority="68" w:unhideWhenUsed="0"/>
-    <w:lsdException w:name="Medium Grid 3 Accent 2" w:semiHidden="0" w:uiPriority="69" w:unhideWhenUsed="0"/>
-    <w:lsdException w:name="Dark List Accent 2" w:semiHidden="0" w:uiPriority="70" w:unhideWhenUsed="0"/>
-    <w:lsdException w:name="Colorful Shading Accent 2" w:semiHidden="0" w:uiPriority="71" w:unhideWhenUsed="0"/>
-    <w:lsdException w:name="Colorful List Accent 2" w:semiHidden="0" w:uiPriority="72" w:unhideWhenUsed="0"/>
-    <w:lsdException w:name="Colorful Grid Accent 2" w:semiHidden="0" w:uiPriority="73" w:unhideWhenUsed="0"/>
-    <w:lsdException w:name="Light Shading Accent 3" w:semiHidden="0" w:uiPriority="60" w:unhideWhenUsed="0"/>
-    <w:lsdException w:name="Light List Accent 3" w:semiHidden="0" w:uiPriority="61" w:unhideWhenUsed="0"/>
-    <w:lsdException w:name="Light Grid Accent 3" w:semiHidden="0" w:uiPriority="62" w:unhideWhenUsed="0"/>
-    <w:lsdException w:name="Medium Shading 1 Accent 3" w:semiHidden="0" w:uiPriority="63" w:unhideWhenUsed="0"/>
-    <w:lsdException w:name="Medium Shading 2 Accent 3" w:semiHidden="0" w:uiPriority="64" w:unhideWhenUsed="0"/>
-    <w:lsdException w:name="Medium List 1 Accent 3" w:semiHidden="0" w:uiPriority="65" w:unhideWhenUsed="0"/>
-    <w:lsdException w:name="Medium List 2 Accent 3" w:semiHidden="0" w:uiPriority="66" w:unhideWhenUsed="0"/>
-    <w:lsdException w:name="Medium Grid 1 Accent 3" w:semiHidden="0" w:uiPriority="67" w:unhideWhenUsed="0"/>
-    <w:lsdException w:name="Medium Grid 2 Accent 3" w:semiHidden="0" w:uiPriority="68" w:unhideWhenUsed="0"/>
-    <w:lsdException w:name="Medium Grid 3 Accent 3" w:semiHidden="0" w:uiPriority="69" w:unhideWhenUsed="0"/>
-    <w:lsdException w:name="Dark List Accent 3" w:semiHidden="0" w:uiPriority="70" w:unhideWhenUsed="0"/>
-    <w:lsdException w:name="Colorful Shading Accent 3" w:semiHidden="0" w:uiPriority="71" w:unhideWhenUsed="0"/>
-    <w:lsdException w:name="Colorful List Accent 3" w:semiHidden="0" w:uiPriority="72" w:unhideWhenUsed="0"/>
-    <w:lsdException w:name="Colorful Grid Accent 3" w:semiHidden="0" w:uiPriority="73" w:unhideWhenUsed="0"/>
-    <w:lsdException w:name="Light Shading Accent 4" w:semiHidden="0" w:uiPriority="60" w:unhideWhenUsed="0"/>
-    <w:lsdException w:name="Light List Accent 4" w:semiHidden="0" w:uiPriority="61" w:unhideWhenUsed="0"/>
-    <w:lsdException w:name="Light Grid Accent 4" w:semiHidden="0" w:uiPriority="62" w:unhideWhenUsed="0"/>
-    <w:lsdException w:name="Medium Shading 1 Accent 4" w:semiHidden="0" w:uiPriority="63" w:unhideWhenUsed="0"/>
-    <w:lsdException w:name="Medium Shading 2 Accent 4" w:semiHidden="0" w:uiPriority="64" w:unhideWhenUsed="0"/>
-    <w:lsdException w:name="Medium List 1 Accent 4" w:semiHidden="0" w:uiPriority="65" w:unhideWhenUsed="0"/>
-    <w:lsdException w:name="Medium List 2 Accent 4" w:semiHidden="0" w:uiPriority="66" w:unhideWhenUsed="0"/>
-    <w:lsdException w:name="Medium Grid 1 Accent 4" w:semiHidden="0" w:uiPriority="67" w:unhideWhenUsed="0"/>
-    <w:lsdException w:name="Medium Grid 2 Accent 4" w:semiHidden="0" w:uiPriority="68" w:unhideWhenUsed="0"/>
-    <w:lsdException w:name="Medium Grid 3 Accent 4" w:semiHidden="0" w:uiPriority="69" w:unhideWhenUsed="0"/>
-    <w:lsdException w:name="Dark List Accent 4" w:semiHidden="0" w:uiPriority="70" w:unhideWhenUsed="0"/>
-    <w:lsdException w:name="Colorful Shading Accent 4" w:semiHidden="0" w:uiPriority="71" w:unhideWhenUsed="0"/>
-    <w:lsdException w:name="Colorful List Accent 4" w:semiHidden="0" w:uiPriority="72" w:unhideWhenUsed="0"/>
-    <w:lsdException w:name="Colorful Grid Accent 4" w:semiHidden="0" w:uiPriority="73" w:unhideWhenUsed="0"/>
-    <w:lsdException w:name="Light Shading Accent 5" w:semiHidden="0" w:uiPriority="60" w:unhideWhenUsed="0"/>
-    <w:lsdException w:name="Light List Accent 5" w:semiHidden="0" w:uiPriority="61" w:unhideWhenUsed="0"/>
-    <w:lsdException w:name="Light Grid Accent 5" w:semiHidden="0" w:uiPriority="62" w:unhideWhenUsed="0"/>
-    <w:lsdException w:name="Medium Shading 1 Accent 5" w:semiHidden="0" w:uiPriority="63" w:unhideWhenUsed="0"/>
-    <w:lsdException w:name="Medium Shading 2 Accent 5" w:semiHidden="0" w:uiPriority="64" w:unhideWhenUsed="0"/>
-    <w:lsdException w:name="Medium List 1 Accent 5" w:semiHidden="0" w:uiPriority="65" w:unhideWhenUsed="0"/>
-    <w:lsdException w:name="Medium List 2 Accent 5" w:semiHidden="0" w:uiPriority="66" w:unhideWhenUsed="0"/>
-    <w:lsdException w:name="Medium Grid 1 Accent 5" w:semiHidden="0" w:uiPriority="67" w:unhideWhenUsed="0"/>
-    <w:lsdException w:name="Medium Grid 2 Accent 5" w:semiHidden="0" w:uiPriority="68" w:unhideWhenUsed="0"/>
-    <w:lsdException w:name="Medium Grid 3 Accent 5" w:semiHidden="0" w:uiPriority="69" w:unhideWhenUsed="0"/>
-    <w:lsdException w:name="Dark List Accent 5" w:semiHidden="0" w:uiPriority="70" w:unhideWhenUsed="0"/>
-    <w:lsdException w:name="Colorful Shading Accent 5" w:semiHidden="0" w:uiPriority="71" w:unhideWhenUsed="0"/>
-    <w:lsdException w:name="Colorful List Accent 5" w:semiHidden="0" w:uiPriority="72" w:unhideWhenUsed="0"/>
-    <w:lsdException w:name="Colorful Grid Accent 5" w:semiHidden="0" w:uiPriority="73" w:unhideWhenUsed="0"/>
-    <w:lsdException w:name="Light Shading Accent 6" w:semiHidden="0" w:uiPriority="60" w:unhideWhenUsed="0"/>
-    <w:lsdException w:name="Light List Accent 6" w:semiHidden="0" w:uiPriority="61" w:unhideWhenUsed="0"/>
-    <w:lsdException w:name="Light Grid Accent 6" w:semiHidden="0" w:uiPriority="62" w:unhideWhenUsed="0"/>
-    <w:lsdException w:name="Medium Shading 1 Accent 6" w:semiHidden="0" w:uiPriority="63" w:unhideWhenUsed="0"/>
-    <w:lsdException w:name="Medium Shading 2 Accent 6" w:semiHidden="0" w:uiPriority="64" w:unhideWhenUsed="0"/>
-    <w:lsdException w:name="Medium List 1 Accent 6" w:semiHidden="0" w:uiPriority="65" w:unhideWhenUsed="0"/>
-    <w:lsdException w:name="Medium List 2 Accent 6" w:semiHidden="0" w:uiPriority="66" w:unhideWhenUsed="0"/>
-    <w:lsdException w:name="Medium Grid 1 Accent 6" w:semiHidden="0" w:uiPriority="67" w:unhideWhenUsed="0"/>
-    <w:lsdException w:name="Medium Grid 2 Accent 6" w:semiHidden="0" w:uiPriority="68" w:unhideWhenUsed="0"/>
-    <w:lsdException w:name="Medium Grid 3 Accent 6" w:semiHidden="0" w:uiPriority="69" w:unhideWhenUsed="0"/>
-    <w:lsdException w:name="Dark List Accent 6" w:semiHidden="0" w:uiPriority="70" w:unhideWhenUsed="0"/>
-    <w:lsdException w:name="Colorful Shading Accent 6" w:semiHidden="0" w:uiPriority="71" w:unhideWhenUsed="0"/>
-    <w:lsdException w:name="Colorful List Accent 6" w:semiHidden="0" w:uiPriority="72" w:unhideWhenUsed="0"/>
-    <w:lsdException w:name="Colorful Grid Accent 6" w:semiHidden="0" w:uiPriority="73" w:unhideWhenUsed="0"/>
-    <w:lsdException w:name="Subtle Emphasis" w:semiHidden="0" w:uiPriority="19" w:unhideWhenUsed="0" w:qFormat="1"/>
-    <w:lsdException w:name="Intense Emphasis" w:semiHidden="0" w:uiPriority="21" w:unhideWhenUsed="0" w:qFormat="1"/>
-    <w:lsdException w:name="Subtle Reference" w:semiHidden="0" w:uiPriority="31" w:unhideWhenUsed="0" w:qFormat="1"/>
-    <w:lsdException w:name="Intense Reference" w:semiHidden="0" w:uiPriority="32" w:unhideWhenUsed="0" w:qFormat="1"/>
-    <w:lsdException w:name="Book Title" w:semiHidden="0" w:uiPriority="33" w:unhideWhenUsed="0" w:qFormat="1"/>
-    <w:lsdException w:name="Bibliography" w:uiPriority="37"/>
-    <w:lsdException w:name="TOC Heading" w:uiPriority="39" w:qFormat="1"/>
+  <w:latentStyles w:defLockedState="0" w:defUIPriority="99" w:defSemiHidden="0" w:defUnhideWhenUsed="0" w:defQFormat="0" w:count="380">
+    <w:lsdException w:name="Normal" w:uiPriority="0" w:qFormat="1"/>
+    <w:lsdException w:name="heading 1" w:uiPriority="9" w:qFormat="1"/>
+    <w:lsdException w:name="heading 2" w:semiHidden="1" w:uiPriority="9" w:unhideWhenUsed="1" w:qFormat="1"/>
+    <w:lsdException w:name="heading 3" w:semiHidden="1" w:uiPriority="9" w:unhideWhenUsed="1" w:qFormat="1"/>
+    <w:lsdException w:name="heading 4" w:semiHidden="1" w:uiPriority="9" w:unhideWhenUsed="1" w:qFormat="1"/>
+    <w:lsdException w:name="heading 5" w:semiHidden="1" w:uiPriority="9" w:unhideWhenUsed="1" w:qFormat="1"/>
+    <w:lsdException w:name="heading 6" w:semiHidden="1" w:uiPriority="9" w:unhideWhenUsed="1" w:qFormat="1"/>
+    <w:lsdException w:name="heading 7" w:semiHidden="1" w:uiPriority="9" w:unhideWhenUsed="1" w:qFormat="1"/>
+    <w:lsdException w:name="heading 8" w:semiHidden="1" w:uiPriority="9" w:unhideWhenUsed="1" w:qFormat="1"/>
+    <w:lsdException w:name="heading 9" w:semiHidden="1" w:uiPriority="9" w:unhideWhenUsed="1" w:qFormat="1"/>
+    <w:lsdException w:name="index 1" w:semiHidden="1" w:unhideWhenUsed="1"/>
+    <w:lsdException w:name="index 2" w:semiHidden="1" w:unhideWhenUsed="1"/>
+    <w:lsdException w:name="index 3" w:semiHidden="1" w:unhideWhenUsed="1"/>
+    <w:lsdException w:name="index 4" w:semiHidden="1" w:unhideWhenUsed="1"/>
+    <w:lsdException w:name="index 5" w:semiHidden="1" w:unhideWhenUsed="1"/>
+    <w:lsdException w:name="index 6" w:semiHidden="1" w:unhideWhenUsed="1"/>
+    <w:lsdException w:name="index 7" w:semiHidden="1" w:unhideWhenUsed="1"/>
+    <w:lsdException w:name="index 8" w:semiHidden="1" w:unhideWhenUsed="1"/>
+    <w:lsdException w:name="index 9" w:semiHidden="1" w:unhideWhenUsed="1"/>
+    <w:lsdException w:name="toc 1" w:semiHidden="1" w:uiPriority="39" w:unhideWhenUsed="1"/>
+    <w:lsdException w:name="toc 2" w:semiHidden="1" w:uiPriority="39" w:unhideWhenUsed="1"/>
+    <w:lsdException w:name="toc 3" w:semiHidden="1" w:uiPriority="39" w:unhideWhenUsed="1"/>
+    <w:lsdException w:name="toc 4" w:semiHidden="1" w:uiPriority="39" w:unhideWhenUsed="1"/>
+    <w:lsdException w:name="toc 5" w:semiHidden="1" w:uiPriority="39" w:unhideWhenUsed="1"/>
+    <w:lsdException w:name="toc 6" w:semiHidden="1" w:uiPriority="39" w:unhideWhenUsed="1"/>
+    <w:lsdException w:name="toc 7" w:semiHidden="1" w:uiPriority="39" w:unhideWhenUsed="1"/>
+    <w:lsdException w:name="toc 8" w:semiHidden="1" w:uiPriority="39" w:unhideWhenUsed="1"/>
+    <w:lsdException w:name="toc 9" w:semiHidden="1" w:uiPriority="39" w:unhideWhenUsed="1"/>
+    <w:lsdException w:name="Normal Indent" w:semiHidden="1" w:unhideWhenUsed="1"/>
+    <w:lsdException w:name="footnote text" w:semiHidden="1" w:unhideWhenUsed="1"/>
+    <w:lsdException w:name="annotation text" w:semiHidden="1" w:uiPriority="0" w:unhideWhenUsed="1"/>
+    <w:lsdException w:name="header" w:semiHidden="1" w:unhideWhenUsed="1"/>
+    <w:lsdException w:name="footer" w:semiHidden="1" w:unhideWhenUsed="1"/>
+    <w:lsdException w:name="index heading" w:semiHidden="1" w:unhideWhenUsed="1"/>
+    <w:lsdException w:name="caption" w:semiHidden="1" w:uiPriority="35" w:unhideWhenUsed="1" w:qFormat="1"/>
+    <w:lsdException w:name="table of figures" w:semiHidden="1" w:unhideWhenUsed="1"/>
+    <w:lsdException w:name="envelope address" w:semiHidden="1" w:unhideWhenUsed="1"/>
+    <w:lsdException w:name="envelope return" w:semiHidden="1" w:unhideWhenUsed="1"/>
+    <w:lsdException w:name="footnote reference" w:semiHidden="1" w:unhideWhenUsed="1"/>
+    <w:lsdException w:name="annotation reference" w:semiHidden="1" w:uiPriority="0" w:unhideWhenUsed="1"/>
+    <w:lsdException w:name="line number" w:semiHidden="1" w:unhideWhenUsed="1"/>
+    <w:lsdException w:name="page number" w:semiHidden="1" w:unhideWhenUsed="1"/>
+    <w:lsdException w:name="endnote reference" w:semiHidden="1" w:unhideWhenUsed="1"/>
+    <w:lsdException w:name="endnote text" w:semiHidden="1" w:unhideWhenUsed="1"/>
+    <w:lsdException w:name="table of authorities" w:semiHidden="1" w:unhideWhenUsed="1"/>
+    <w:lsdException w:name="macro" w:semiHidden="1" w:unhideWhenUsed="1"/>
+    <w:lsdException w:name="toa heading" w:semiHidden="1" w:unhideWhenUsed="1"/>
+    <w:lsdException w:name="List" w:semiHidden="1" w:unhideWhenUsed="1"/>
+    <w:lsdException w:name="List Bullet" w:semiHidden="1" w:unhideWhenUsed="1"/>
+    <w:lsdException w:name="List Number" w:semiHidden="1" w:unhideWhenUsed="1"/>
+    <w:lsdException w:name="List 2" w:semiHidden="1" w:unhideWhenUsed="1"/>
+    <w:lsdException w:name="List 3" w:semiHidden="1" w:unhideWhenUsed="1"/>
+    <w:lsdException w:name="List 4" w:semiHidden="1" w:unhideWhenUsed="1"/>
+    <w:lsdException w:name="List 5" w:semiHidden="1" w:unhideWhenUsed="1"/>
+    <w:lsdException w:name="List Bullet 2" w:semiHidden="1" w:unhideWhenUsed="1"/>
+    <w:lsdException w:name="List Bullet 3" w:semiHidden="1" w:unhideWhenUsed="1"/>
+    <w:lsdException w:name="List Bullet 4" w:semiHidden="1" w:unhideWhenUsed="1"/>
+    <w:lsdException w:name="List Bullet 5" w:semiHidden="1" w:unhideWhenUsed="1"/>
+    <w:lsdException w:name="List Number 2" w:semiHidden="1" w:unhideWhenUsed="1"/>
+    <w:lsdException w:name="List Number 3" w:semiHidden="1" w:unhideWhenUsed="1"/>
+    <w:lsdException w:name="List Number 4" w:semiHidden="1" w:unhideWhenUsed="1"/>
+    <w:lsdException w:name="List Number 5" w:semiHidden="1" w:unhideWhenUsed="1"/>
+    <w:lsdException w:name="Title" w:uiPriority="10" w:qFormat="1"/>
+    <w:lsdException w:name="Closing" w:semiHidden="1" w:unhideWhenUsed="1"/>
+    <w:lsdException w:name="Signature" w:semiHidden="1" w:unhideWhenUsed="1"/>
+    <w:lsdException w:name="Default Paragraph Font" w:semiHidden="1" w:uiPriority="1" w:unhideWhenUsed="1"/>
+    <w:lsdException w:name="Body Text" w:semiHidden="1" w:unhideWhenUsed="1"/>
+    <w:lsdException w:name="Body Text Indent" w:semiHidden="1" w:unhideWhenUsed="1"/>
+    <w:lsdException w:name="List Continue" w:semiHidden="1" w:unhideWhenUsed="1"/>
+    <w:lsdException w:name="List Continue 2" w:semiHidden="1" w:unhideWhenUsed="1"/>
+    <w:lsdException w:name="List Continue 3" w:semiHidden="1" w:unhideWhenUsed="1"/>
+    <w:lsdException w:name="List Continue 4" w:semiHidden="1" w:unhideWhenUsed="1"/>
+    <w:lsdException w:name="List Continue 5" w:semiHidden="1" w:unhideWhenUsed="1"/>
+    <w:lsdException w:name="Message Header" w:semiHidden="1" w:unhideWhenUsed="1"/>
+    <w:lsdException w:name="Subtitle" w:uiPriority="11" w:qFormat="1"/>
+    <w:lsdException w:name="Salutation" w:semiHidden="1" w:unhideWhenUsed="1"/>
+    <w:lsdException w:name="Date" w:semiHidden="1" w:unhideWhenUsed="1"/>
+    <w:lsdException w:name="Body Text First Indent" w:semiHidden="1" w:unhideWhenUsed="1"/>
+    <w:lsdException w:name="Body Text First Indent 2" w:semiHidden="1" w:unhideWhenUsed="1"/>
+    <w:lsdException w:name="Note Heading" w:semiHidden="1" w:unhideWhenUsed="1"/>
+    <w:lsdException w:name="Body Text 2" w:semiHidden="1" w:unhideWhenUsed="1"/>
+    <w:lsdException w:name="Body Text 3" w:semiHidden="1" w:unhideWhenUsed="1"/>
+    <w:lsdException w:name="Body Text Indent 2" w:semiHidden="1" w:unhideWhenUsed="1"/>
+    <w:lsdException w:name="Body Text Indent 3" w:semiHidden="1" w:unhideWhenUsed="1"/>
+    <w:lsdException w:name="Block Text" w:semiHidden="1" w:unhideWhenUsed="1"/>
+    <w:lsdException w:name="Hyperlink" w:semiHidden="1" w:unhideWhenUsed="1"/>
+    <w:lsdException w:name="FollowedHyperlink" w:semiHidden="1" w:unhideWhenUsed="1"/>
+    <w:lsdException w:name="Strong" w:uiPriority="22" w:qFormat="1"/>
+    <w:lsdException w:name="Emphasis" w:uiPriority="20" w:qFormat="1"/>
+    <w:lsdException w:name="Document Map" w:semiHidden="1" w:unhideWhenUsed="1"/>
+    <w:lsdException w:name="Plain Text" w:semiHidden="1" w:unhideWhenUsed="1"/>
+    <w:lsdException w:name="E-mail Signature" w:semiHidden="1" w:unhideWhenUsed="1"/>
+    <w:lsdException w:name="HTML Top of Form" w:semiHidden="1" w:unhideWhenUsed="1"/>
+    <w:lsdException w:name="HTML Bottom of Form" w:semiHidden="1" w:unhideWhenUsed="1"/>
+    <w:lsdException w:name="Normal (Web)" w:semiHidden="1" w:unhideWhenUsed="1"/>
+    <w:lsdException w:name="HTML Acronym" w:semiHidden="1" w:unhideWhenUsed="1"/>
+    <w:lsdException w:name="HTML Address" w:semiHidden="1" w:unhideWhenUsed="1"/>
+    <w:lsdException w:name="HTML Cite" w:semiHidden="1" w:unhideWhenUsed="1"/>
+    <w:lsdException w:name="HTML Code" w:semiHidden="1" w:unhideWhenUsed="1"/>
+    <w:lsdException w:name="HTML Definition" w:semiHidden="1" w:unhideWhenUsed="1"/>
+    <w:lsdException w:name="HTML Keyboard" w:semiHidden="1" w:unhideWhenUsed="1"/>
+    <w:lsdException w:name="HTML Preformatted" w:semiHidden="1" w:unhideWhenUsed="1"/>
+    <w:lsdException w:name="HTML Sample" w:semiHidden="1" w:unhideWhenUsed="1"/>
+    <w:lsdException w:name="HTML Typewriter" w:semiHidden="1" w:unhideWhenUsed="1"/>
+    <w:lsdException w:name="HTML Variable" w:semiHidden="1" w:unhideWhenUsed="1"/>
+    <w:lsdException w:name="Normal Table" w:semiHidden="1" w:unhideWhenUsed="1"/>
+    <w:lsdException w:name="annotation subject" w:semiHidden="1" w:unhideWhenUsed="1"/>
+    <w:lsdException w:name="No List" w:semiHidden="1" w:unhideWhenUsed="1"/>
+    <w:lsdException w:name="Outline List 1" w:semiHidden="1" w:unhideWhenUsed="1"/>
+    <w:lsdException w:name="Outline List 2" w:semiHidden="1" w:unhideWhenUsed="1"/>
+    <w:lsdException w:name="Outline List 3" w:semiHidden="1" w:unhideWhenUsed="1"/>
+    <w:lsdException w:name="Table Simple 1" w:semiHidden="1" w:unhideWhenUsed="1"/>
+    <w:lsdException w:name="Table Simple 2" w:semiHidden="1" w:unhideWhenUsed="1"/>
+    <w:lsdException w:name="Table Simple 3" w:semiHidden="1" w:unhideWhenUsed="1"/>
+    <w:lsdException w:name="Table Classic 1" w:semiHidden="1" w:unhideWhenUsed="1"/>
+    <w:lsdException w:name="Table Classic 2" w:semiHidden="1" w:unhideWhenUsed="1"/>
+    <w:lsdException w:name="Table Classic 3" w:semiHidden="1" w:unhideWhenUsed="1"/>
+    <w:lsdException w:name="Table Classic 4" w:semiHidden="1" w:unhideWhenUsed="1"/>
+    <w:lsdException w:name="Table Colorful 1" w:semiHidden="1" w:unhideWhenUsed="1"/>
+    <w:lsdException w:name="Table Colorful 2" w:semiHidden="1" w:unhideWhenUsed="1"/>
+    <w:lsdException w:name="Table Colorful 3" w:semiHidden="1" w:unhideWhenUsed="1"/>
+    <w:lsdException w:name="Table Columns 1" w:semiHidden="1" w:unhideWhenUsed="1"/>
+    <w:lsdException w:name="Table Columns 2" w:semiHidden="1" w:unhideWhenUsed="1"/>
+    <w:lsdException w:name="Table Columns 3" w:semiHidden="1" w:unhideWhenUsed="1"/>
+    <w:lsdException w:name="Table Columns 4" w:semiHidden="1" w:unhideWhenUsed="1"/>
+    <w:lsdException w:name="Table Columns 5" w:semiHidden="1" w:unhideWhenUsed="1"/>
+    <w:lsdException w:name="Table Grid 1" w:semiHidden="1" w:unhideWhenUsed="1"/>
+    <w:lsdException w:name="Table Grid 2" w:semiHidden="1" w:unhideWhenUsed="1"/>
+    <w:lsdException w:name="Table Grid 3" w:semiHidden="1" w:unhideWhenUsed="1"/>
+    <w:lsdException w:name="Table Grid 4" w:semiHidden="1" w:unhideWhenUsed="1"/>
+    <w:lsdException w:name="Table Grid 5" w:semiHidden="1" w:unhideWhenUsed="1"/>
+    <w:lsdException w:name="Table Grid 6" w:semiHidden="1" w:unhideWhenUsed="1"/>
+    <w:lsdException w:name="Table Grid 7" w:semiHidden="1" w:unhideWhenUsed="1"/>
+    <w:lsdException w:name="Table Grid 8" w:semiHidden="1" w:unhideWhenUsed="1"/>
+    <w:lsdException w:name="Table List 1" w:semiHidden="1" w:unhideWhenUsed="1"/>
+    <w:lsdException w:name="Table List 2" w:semiHidden="1" w:unhideWhenUsed="1"/>
+    <w:lsdException w:name="Table List 3" w:semiHidden="1" w:unhideWhenUsed="1"/>
+    <w:lsdException w:name="Table List 4" w:semiHidden="1" w:unhideWhenUsed="1"/>
+    <w:lsdException w:name="Table List 5" w:semiHidden="1" w:unhideWhenUsed="1"/>
+    <w:lsdException w:name="Table List 6" w:semiHidden="1" w:unhideWhenUsed="1"/>
+    <w:lsdException w:name="Table List 7" w:semiHidden="1" w:unhideWhenUsed="1"/>
+    <w:lsdException w:name="Table List 8" w:semiHidden="1" w:unhideWhenUsed="1"/>
+    <w:lsdException w:name="Table 3D effects 1" w:semiHidden="1" w:unhideWhenUsed="1"/>
+    <w:lsdException w:name="Table 3D effects 2" w:semiHidden="1" w:unhideWhenUsed="1"/>
+    <w:lsdException w:name="Table 3D effects 3" w:semiHidden="1" w:unhideWhenUsed="1"/>
+    <w:lsdException w:name="Table Contemporary" w:semiHidden="1" w:unhideWhenUsed="1"/>
+    <w:lsdException w:name="Table Elegant" w:semiHidden="1" w:unhideWhenUsed="1"/>
+    <w:lsdException w:name="Table Professional" w:semiHidden="1" w:unhideWhenUsed="1"/>
+    <w:lsdException w:name="Table Subtle 1" w:semiHidden="1" w:unhideWhenUsed="1"/>
+    <w:lsdException w:name="Table Subtle 2" w:semiHidden="1" w:unhideWhenUsed="1"/>
+    <w:lsdException w:name="Table Web 1" w:semiHidden="1" w:unhideWhenUsed="1"/>
+    <w:lsdException w:name="Table Web 2" w:semiHidden="1" w:unhideWhenUsed="1"/>
+    <w:lsdException w:name="Table Web 3" w:semiHidden="1" w:unhideWhenUsed="1"/>
+    <w:lsdException w:name="Balloon Text" w:semiHidden="1" w:unhideWhenUsed="1"/>
+    <w:lsdException w:name="Table Grid" w:uiPriority="59"/>
+    <w:lsdException w:name="Table Theme" w:semiHidden="1" w:unhideWhenUsed="1"/>
+    <w:lsdException w:name="Note Level 1" w:semiHidden="1" w:unhideWhenUsed="1"/>
+    <w:lsdException w:name="Note Level 2" w:semiHidden="1" w:unhideWhenUsed="1"/>
+    <w:lsdException w:name="Note Level 3" w:semiHidden="1" w:unhideWhenUsed="1"/>
+    <w:lsdException w:name="Note Level 4" w:semiHidden="1" w:unhideWhenUsed="1"/>
+    <w:lsdException w:name="Note Level 5" w:semiHidden="1" w:unhideWhenUsed="1"/>
+    <w:lsdException w:name="Note Level 6" w:semiHidden="1" w:unhideWhenUsed="1"/>
+    <w:lsdException w:name="Note Level 7" w:semiHidden="1" w:unhideWhenUsed="1"/>
+    <w:lsdException w:name="Note Level 8" w:semiHidden="1" w:unhideWhenUsed="1"/>
+    <w:lsdException w:name="Note Level 9" w:semiHidden="1" w:unhideWhenUsed="1"/>
+    <w:lsdException w:name="Placeholder Text" w:semiHidden="1"/>
+    <w:lsdException w:name="No Spacing" w:uiPriority="1" w:qFormat="1"/>
+    <w:lsdException w:name="Light Shading" w:uiPriority="60"/>
+    <w:lsdException w:name="Light List" w:uiPriority="61"/>
+    <w:lsdException w:name="Light Grid" w:uiPriority="62"/>
+    <w:lsdException w:name="Medium Shading 1" w:uiPriority="63"/>
+    <w:lsdException w:name="Medium Shading 2" w:uiPriority="64"/>
+    <w:lsdException w:name="Medium List 1" w:uiPriority="65"/>
+    <w:lsdException w:name="Medium List 2" w:uiPriority="66"/>
+    <w:lsdException w:name="Medium Grid 1" w:uiPriority="67"/>
+    <w:lsdException w:name="Medium Grid 2" w:uiPriority="68"/>
+    <w:lsdException w:name="Medium Grid 3" w:uiPriority="69"/>
+    <w:lsdException w:name="Dark List" w:uiPriority="70"/>
+    <w:lsdException w:name="Colorful Shading" w:uiPriority="71"/>
+    <w:lsdException w:name="Colorful List" w:uiPriority="72"/>
+    <w:lsdException w:name="Colorful Grid" w:uiPriority="73"/>
+    <w:lsdException w:name="Light Shading Accent 1" w:uiPriority="60"/>
+    <w:lsdException w:name="Light List Accent 1" w:uiPriority="61"/>
+    <w:lsdException w:name="Light Grid Accent 1" w:uiPriority="62"/>
+    <w:lsdException w:name="Medium Shading 1 Accent 1" w:uiPriority="63"/>
+    <w:lsdException w:name="Medium Shading 2 Accent 1" w:uiPriority="64"/>
+    <w:lsdException w:name="Medium List 1 Accent 1" w:uiPriority="65"/>
+    <w:lsdException w:name="Revision" w:semiHidden="1"/>
+    <w:lsdException w:name="List Paragraph" w:uiPriority="34" w:qFormat="1"/>
+    <w:lsdException w:name="Quote" w:uiPriority="29" w:qFormat="1"/>
+    <w:lsdException w:name="Intense Quote" w:uiPriority="30" w:qFormat="1"/>
+    <w:lsdException w:name="Medium List 2 Accent 1" w:uiPriority="66"/>
+    <w:lsdException w:name="Medium Grid 1 Accent 1" w:uiPriority="67"/>
+    <w:lsdException w:name="Medium Grid 2 Accent 1" w:uiPriority="68"/>
+    <w:lsdException w:name="Medium Grid 3 Accent 1" w:uiPriority="69"/>
+    <w:lsdException w:name="Dark List Accent 1" w:uiPriority="70"/>
+    <w:lsdException w:name="Colorful Shading Accent 1" w:uiPriority="71"/>
+    <w:lsdException w:name="Colorful List Accent 1" w:uiPriority="72"/>
+    <w:lsdException w:name="Colorful Grid Accent 1" w:uiPriority="73"/>
+    <w:lsdException w:name="Light Shading Accent 2" w:uiPriority="60"/>
+    <w:lsdException w:name="Light List Accent 2" w:uiPriority="61"/>
+    <w:lsdException w:name="Light Grid Accent 2" w:uiPriority="62"/>
+    <w:lsdException w:name="Medium Shading 1 Accent 2" w:uiPriority="63"/>
+    <w:lsdException w:name="Medium Shading 2 Accent 2" w:uiPriority="64"/>
+    <w:lsdException w:name="Medium List 1 Accent 2" w:uiPriority="65"/>
+    <w:lsdException w:name="Medium List 2 Accent 2" w:uiPriority="66"/>
+    <w:lsdException w:name="Medium Grid 1 Accent 2" w:uiPriority="67"/>
+    <w:lsdException w:name="Medium Grid 2 Accent 2" w:uiPriority="68"/>
+    <w:lsdException w:name="Medium Grid 3 Accent 2" w:uiPriority="69"/>
+    <w:lsdException w:name="Dark List Accent 2" w:uiPriority="70"/>
+    <w:lsdException w:name="Colorful Shading Accent 2" w:uiPriority="71"/>
+    <w:lsdException w:name="Colorful List Accent 2" w:uiPriority="72"/>
+    <w:lsdException w:name="Colorful Grid Accent 2" w:uiPriority="73"/>
+    <w:lsdException w:name="Light Shading Accent 3" w:uiPriority="60"/>
+    <w:lsdException w:name="Light List Accent 3" w:uiPriority="61"/>
+    <w:lsdException w:name="Light Grid Accent 3" w:uiPriority="62"/>
+    <w:lsdException w:name="Medium Shading 1 Accent 3" w:uiPriority="63"/>
+    <w:lsdException w:name="Medium Shading 2 Accent 3" w:uiPriority="64"/>
+    <w:lsdException w:name="Medium List 1 Accent 3" w:uiPriority="65"/>
+    <w:lsdException w:name="Medium List 2 Accent 3" w:uiPriority="66"/>
+    <w:lsdException w:name="Medium Grid 1 Accent 3" w:uiPriority="67"/>
+    <w:lsdException w:name="Medium Grid 2 Accent 3" w:uiPriority="68"/>
+    <w:lsdException w:name="Medium Grid 3 Accent 3" w:uiPriority="69"/>
+    <w:lsdException w:name="Dark List Accent 3" w:uiPriority="70"/>
+    <w:lsdException w:name="Colorful Shading Accent 3" w:uiPriority="71"/>
+    <w:lsdException w:name="Colorful List Accent 3" w:uiPriority="72"/>
+    <w:lsdException w:name="Colorful Grid Accent 3" w:uiPriority="73"/>
+    <w:lsdException w:name="Light Shading Accent 4" w:uiPriority="60"/>
+    <w:lsdException w:name="Light List Accent 4" w:uiPriority="61"/>
+    <w:lsdException w:name="Light Grid Accent 4" w:uiPriority="62"/>
+    <w:lsdException w:name="Medium Shading 1 Accent 4" w:uiPriority="63"/>
+    <w:lsdException w:name="Medium Shading 2 Accent 4" w:uiPriority="64"/>
+    <w:lsdException w:name="Medium List 1 Accent 4" w:uiPriority="65"/>
+    <w:lsdException w:name="Medium List 2 Accent 4" w:uiPriority="66"/>
+    <w:lsdException w:name="Medium Grid 1 Accent 4" w:uiPriority="67"/>
+    <w:lsdException w:name="Medium Grid 2 Accent 4" w:uiPriority="68"/>
+    <w:lsdException w:name="Medium Grid 3 Accent 4" w:uiPriority="69"/>
+    <w:lsdException w:name="Dark List Accent 4" w:uiPriority="70"/>
+    <w:lsdException w:name="Colorful Shading Accent 4" w:uiPriority="71"/>
+    <w:lsdException w:name="Colorful List Accent 4" w:uiPriority="72"/>
+    <w:lsdException w:name="Colorful Grid Accent 4" w:uiPriority="73"/>
+    <w:lsdException w:name="Light Shading Accent 5" w:uiPriority="60"/>
+    <w:lsdException w:name="Light List Accent 5" w:uiPriority="61"/>
+    <w:lsdException w:name="Light Grid Accent 5" w:uiPriority="62"/>
+    <w:lsdException w:name="Medium Shading 1 Accent 5" w:uiPriority="63"/>
+    <w:lsdException w:name="Medium Shading 2 Accent 5" w:uiPriority="64"/>
+    <w:lsdException w:name="Medium List 1 Accent 5" w:uiPriority="65"/>
+    <w:lsdException w:name="Medium List 2 Accent 5" w:uiPriority="66"/>
+    <w:lsdException w:name="Medium Grid 1 Accent 5" w:uiPriority="67"/>
+    <w:lsdException w:name="Medium Grid 2 Accent 5" w:uiPriority="68"/>
+    <w:lsdException w:name="Medium Grid 3 Accent 5" w:uiPriority="69"/>
+    <w:lsdException w:name="Dark List Accent 5" w:uiPriority="70"/>
+    <w:lsdException w:name="Colorful Shading Accent 5" w:uiPriority="71"/>
+    <w:lsdException w:name="Colorful List Accent 5" w:uiPriority="72"/>
+    <w:lsdException w:name="Colorful Grid Accent 5" w:uiPriority="73"/>
+    <w:lsdException w:name="Light Shading Accent 6" w:uiPriority="60"/>
+    <w:lsdException w:name="Light List Accent 6" w:uiPriority="61"/>
+    <w:lsdException w:name="Light Grid Accent 6" w:uiPriority="62"/>
+    <w:lsdException w:name="Medium Shading 1 Accent 6" w:uiPriority="63"/>
+    <w:lsdException w:name="Medium Shading 2 Accent 6" w:uiPriority="64"/>
+    <w:lsdException w:name="Medium List 1 Accent 6" w:uiPriority="65"/>
+    <w:lsdException w:name="Medium List 2 Accent 6" w:uiPriority="66"/>
+    <w:lsdException w:name="Medium Grid 1 Accent 6" w:uiPriority="67"/>
+    <w:lsdException w:name="Medium Grid 2 Accent 6" w:uiPriority="68"/>
+    <w:lsdException w:name="Medium Grid 3 Accent 6" w:uiPriority="69"/>
+    <w:lsdException w:name="Dark List Accent 6" w:uiPriority="70"/>
+    <w:lsdException w:name="Colorful Shading Accent 6" w:uiPriority="71"/>
+    <w:lsdException w:name="Colorful List Accent 6" w:uiPriority="72"/>
+    <w:lsdException w:name="Colorful Grid Accent 6" w:uiPriority="73"/>
+    <w:lsdException w:name="Subtle Emphasis" w:uiPriority="19" w:qFormat="1"/>
+    <w:lsdException w:name="Intense Emphasis" w:uiPriority="21" w:qFormat="1"/>
+    <w:lsdException w:name="Subtle Reference" w:uiPriority="31" w:qFormat="1"/>
+    <w:lsdException w:name="Intense Reference" w:uiPriority="32" w:qFormat="1"/>
+    <w:lsdException w:name="Book Title" w:uiPriority="33" w:qFormat="1"/>
+    <w:lsdException w:name="Bibliography" w:semiHidden="1" w:uiPriority="37" w:unhideWhenUsed="1"/>
+    <w:lsdException w:name="TOC Heading" w:semiHidden="1" w:uiPriority="39" w:unhideWhenUsed="1" w:qFormat="1"/>
+    <w:lsdException w:name="Plain Table 1" w:uiPriority="41"/>
+    <w:lsdException w:name="Plain Table 2" w:uiPriority="42"/>
+    <w:lsdException w:name="Plain Table 3" w:uiPriority="43"/>
+    <w:lsdException w:name="Plain Table 4" w:uiPriority="44"/>
+    <w:lsdException w:name="Plain Table 5" w:uiPriority="45"/>
+    <w:lsdException w:name="Grid Table Light" w:uiPriority="40"/>
+    <w:lsdException w:name="Grid Table 1 Light" w:uiPriority="46"/>
+    <w:lsdException w:name="Grid Table 2" w:uiPriority="47"/>
+    <w:lsdException w:name="Grid Table 3" w:uiPriority="48"/>
+    <w:lsdException w:name="Grid Table 4" w:uiPriority="49"/>
+    <w:lsdException w:name="Grid Table 5 Dark" w:uiPriority="50"/>
+    <w:lsdException w:name="Grid Table 6 Colorful" w:uiPriority="51"/>
+    <w:lsdException w:name="Grid Table 7 Colorful" w:uiPriority="52"/>
+    <w:lsdException w:name="Grid Table 1 Light Accent 1" w:uiPriority="46"/>
+    <w:lsdException w:name="Grid Table 2 Accent 1" w:uiPriority="47"/>
+    <w:lsdException w:name="Grid Table 3 Accent 1" w:uiPriority="48"/>
+    <w:lsdException w:name="Grid Table 4 Accent 1" w:uiPriority="49"/>
+    <w:lsdException w:name="Grid Table 5 Dark Accent 1" w:uiPriority="50"/>
+    <w:lsdException w:name="Grid Table 6 Colorful Accent 1" w:uiPriority="51"/>
+    <w:lsdException w:name="Grid Table 7 Colorful Accent 1" w:uiPriority="52"/>
+    <w:lsdException w:name="Grid Table 1 Light Accent 2" w:uiPriority="46"/>
+    <w:lsdException w:name="Grid Table 2 Accent 2" w:uiPriority="47"/>
+    <w:lsdException w:name="Grid Table 3 Accent 2" w:uiPriority="48"/>
+    <w:lsdException w:name="Grid Table 4 Accent 2" w:uiPriority="49"/>
+    <w:lsdException w:name="Grid Table 5 Dark Accent 2" w:uiPriority="50"/>
+    <w:lsdException w:name="Grid Table 6 Colorful Accent 2" w:uiPriority="51"/>
+    <w:lsdException w:name="Grid Table 7 Colorful Accent 2" w:uiPriority="52"/>
+    <w:lsdException w:name="Grid Table 1 Light Accent 3" w:uiPriority="46"/>
+    <w:lsdException w:name="Grid Table 2 Accent 3" w:uiPriority="47"/>
+    <w:lsdException w:name="Grid Table 3 Accent 3" w:uiPriority="48"/>
+    <w:lsdException w:name="Grid Table 4 Accent 3" w:uiPriority="49"/>
+    <w:lsdException w:name="Grid Table 5 Dark Accent 3" w:uiPriority="50"/>
+    <w:lsdException w:name="Grid Table 6 Colorful Accent 3" w:uiPriority="51"/>
+    <w:lsdException w:name="Grid Table 7 Colorful Accent 3" w:uiPriority="52"/>
+    <w:lsdException w:name="Grid Table 1 Light Accent 4" w:uiPriority="46"/>
+    <w:lsdException w:name="Grid Table 2 Accent 4" w:uiPriority="47"/>
+    <w:lsdException w:name="Grid Table 3 Accent 4" w:uiPriority="48"/>
+    <w:lsdException w:name="Grid Table 4 Accent 4" w:uiPriority="49"/>
+    <w:lsdException w:name="Grid Table 5 Dark Accent 4" w:uiPriority="50"/>
+    <w:lsdException w:name="Grid Table 6 Colorful Accent 4" w:uiPriority="51"/>
+    <w:lsdException w:name="Grid Table 7 Colorful Accent 4" w:uiPriority="52"/>
+    <w:lsdException w:name="Grid Table 1 Light Accent 5" w:uiPriority="46"/>
+    <w:lsdException w:name="Grid Table 2 Accent 5" w:uiPriority="47"/>
+    <w:lsdException w:name="Grid Table 3 Accent 5" w:uiPriority="48"/>
+    <w:lsdException w:name="Grid Table 4 Accent 5" w:uiPriority="49"/>
+    <w:lsdException w:name="Grid Table 5 Dark Accent 5" w:uiPriority="50"/>
+    <w:lsdException w:name="Grid Table 6 Colorful Accent 5" w:uiPriority="51"/>
+    <w:lsdException w:name="Grid Table 7 Colorful Accent 5" w:uiPriority="52"/>
+    <w:lsdException w:name="Grid Table 1 Light Accent 6" w:uiPriority="46"/>
+    <w:lsdException w:name="Grid Table 2 Accent 6" w:uiPriority="47"/>
+    <w:lsdException w:name="Grid Table 3 Accent 6" w:uiPriority="48"/>
+    <w:lsdException w:name="Grid Table 4 Accent 6" w:uiPriority="49"/>
+    <w:lsdException w:name="Grid Table 5 Dark Accent 6" w:uiPriority="50"/>
+    <w:lsdException w:name="Grid Table 6 Colorful Accent 6" w:uiPriority="51"/>
+    <w:lsdException w:name="Grid Table 7 Colorful Accent 6" w:uiPriority="52"/>
+    <w:lsdException w:name="List Table 1 Light" w:uiPriority="46"/>
+    <w:lsdException w:name="List Table 2" w:uiPriority="47"/>
+    <w:lsdException w:name="List Table 3" w:uiPriority="48"/>
+    <w:lsdException w:name="List Table 4" w:uiPriority="49"/>
+    <w:lsdException w:name="List Table 5 Dark" w:uiPriority="50"/>
+    <w:lsdException w:name="List Table 6 Colorful" w:uiPriority="51"/>
+    <w:lsdException w:name="List Table 7 Colorful" w:uiPriority="52"/>
+    <w:lsdException w:name="List Table 1 Light Accent 1" w:uiPriority="46"/>
+    <w:lsdException w:name="List Table 2 Accent 1" w:uiPriority="47"/>
+    <w:lsdException w:name="List Table 3 Accent 1" w:uiPriority="48"/>
+    <w:lsdException w:name="List Table 4 Accent 1" w:uiPriority="49"/>
+    <w:lsdException w:name="List Table 5 Dark Accent 1" w:uiPriority="50"/>
+    <w:lsdException w:name="List Table 6 Colorful Accent 1" w:uiPriority="51"/>
+    <w:lsdException w:name="List Table 7 Colorful Accent 1" w:uiPriority="52"/>
+    <w:lsdException w:name="List Table 1 Light Accent 2" w:uiPriority="46"/>
+    <w:lsdException w:name="List Table 2 Accent 2" w:uiPriority="47"/>
+    <w:lsdException w:name="List Table 3 Accent 2" w:uiPriority="48"/>
+    <w:lsdException w:name="List Table 4 Accent 2" w:uiPriority="49"/>
+    <w:lsdException w:name="List Table 5 Dark Accent 2" w:uiPriority="50"/>
+    <w:lsdException w:name="List Table 6 Colorful Accent 2" w:uiPriority="51"/>
+    <w:lsdException w:name="List Table 7 Colorful Accent 2" w:uiPriority="52"/>
+    <w:lsdException w:name="List Table 1 Light Accent 3" w:uiPriority="46"/>
+    <w:lsdException w:name="List Table 2 Accent 3" w:uiPriority="47"/>
+    <w:lsdException w:name="List Table 3 Accent 3" w:uiPriority="48"/>
+    <w:lsdException w:name="List Table 4 Accent 3" w:uiPriority="49"/>
+    <w:lsdException w:name="List Table 5 Dark Accent 3" w:uiPriority="50"/>
+    <w:lsdException w:name="List Table 6 Colorful Accent 3" w:uiPriority="51"/>
+    <w:lsdException w:name="List Table 7 Colorful Accent 3" w:uiPriority="52"/>
+    <w:lsdException w:name="List Table 1 Light Accent 4" w:uiPriority="46"/>
+    <w:lsdException w:name="List Table 2 Accent 4" w:uiPriority="47"/>
+    <w:lsdException w:name="List Table 3 Accent 4" w:uiPriority="48"/>
+    <w:lsdException w:name="List Table 4 Accent 4" w:uiPriority="49"/>
+    <w:lsdException w:name="List Table 5 Dark Accent 4" w:uiPriority="50"/>
+    <w:lsdException w:name="List Table 6 Colorful Accent 4" w:uiPriority="51"/>
+    <w:lsdException w:name="List Table 7 Colorful Accent 4" w:uiPriority="52"/>
+    <w:lsdException w:name="List Table 1 Light Accent 5" w:uiPriority="46"/>
+    <w:lsdException w:name="List Table 2 Accent 5" w:uiPriority="47"/>
+    <w:lsdException w:name="List Table 3 Accent 5" w:uiPriority="48"/>
+    <w:lsdException w:name="List Table 4 Accent 5" w:uiPriority="49"/>
+    <w:lsdException w:name="List Table 5 Dark Accent 5" w:uiPriority="50"/>
+    <w:lsdException w:name="List Table 6 Colorful Accent 5" w:uiPriority="51"/>
+    <w:lsdException w:name="List Table 7 Colorful Accent 5" w:uiPriority="52"/>
+    <w:lsdException w:name="List Table 1 Light Accent 6" w:uiPriority="46"/>
+    <w:lsdException w:name="List Table 2 Accent 6" w:uiPriority="47"/>
+    <w:lsdException w:name="List Table 3 Accent 6" w:uiPriority="48"/>
+    <w:lsdException w:name="List Table 4 Accent 6" w:uiPriority="49"/>
+    <w:lsdException w:name="List Table 5 Dark Accent 6" w:uiPriority="50"/>
+    <w:lsdException w:name="List Table 6 Colorful Accent 6" w:uiPriority="51"/>
+    <w:lsdException w:name="List Table 7 Colorful Accent 6" w:uiPriority="52"/>
   </w:latentStyles>
   <w:style w:type="paragraph" w:default="1" w:styleId="Normal">
     <w:name w:val="Normal"/>
@@ -4005,6 +4553,7 @@
       <w:spacing w:after="0" w:line="240" w:lineRule="auto"/>
     </w:pPr>
     <w:tblPr>
+      <w:tblInd w:w="0" w:type="dxa"/>
       <w:tblBorders>
         <w:top w:val="single" w:sz="4" w:space="0" w:color="auto"/>
         <w:left w:val="single" w:sz="4" w:space="0" w:color="auto"/>
@@ -4013,849 +4562,12 @@
         <w:insideH w:val="single" w:sz="4" w:space="0" w:color="auto"/>
         <w:insideV w:val="single" w:sz="4" w:space="0" w:color="auto"/>
       </w:tblBorders>
-    </w:tblPr>
-  </w:style>
-  <w:style w:type="paragraph" w:customStyle="1" w:styleId="Coptic">
-    <w:name w:val="Coptic"/>
-    <w:basedOn w:val="Normal"/>
-    <w:link w:val="CopticChar"/>
-    <w:qFormat/>
-    <w:rsid w:val="00A511D4"/>
-    <w:rPr>
-      <w:rFonts w:ascii="FreeSerifAvvaShenouda" w:hAnsi="FreeSerifAvvaShenouda"/>
-    </w:rPr>
-  </w:style>
-  <w:style w:type="paragraph" w:styleId="BalloonText">
-    <w:name w:val="Balloon Text"/>
-    <w:basedOn w:val="Normal"/>
-    <w:link w:val="BalloonTextChar"/>
-    <w:uiPriority w:val="99"/>
-    <w:semiHidden/>
-    <w:unhideWhenUsed/>
-    <w:rsid w:val="00C35319"/>
-    <w:pPr>
-      <w:spacing w:after="0" w:line="240" w:lineRule="auto"/>
-    </w:pPr>
-    <w:rPr>
-      <w:rFonts w:ascii="Tahoma" w:hAnsi="Tahoma" w:cs="Tahoma"/>
-      <w:sz w:val="16"/>
-      <w:szCs w:val="16"/>
-    </w:rPr>
-  </w:style>
-  <w:style w:type="character" w:customStyle="1" w:styleId="CopticChar">
-    <w:name w:val="Coptic Char"/>
-    <w:basedOn w:val="DefaultParagraphFont"/>
-    <w:link w:val="Coptic"/>
-    <w:rsid w:val="00A511D4"/>
-    <w:rPr>
-      <w:rFonts w:ascii="FreeSerifAvvaShenouda" w:hAnsi="FreeSerifAvvaShenouda"/>
-    </w:rPr>
-  </w:style>
-  <w:style w:type="character" w:customStyle="1" w:styleId="BalloonTextChar">
-    <w:name w:val="Balloon Text Char"/>
-    <w:basedOn w:val="DefaultParagraphFont"/>
-    <w:link w:val="BalloonText"/>
-    <w:uiPriority w:val="99"/>
-    <w:semiHidden/>
-    <w:rsid w:val="00C35319"/>
-    <w:rPr>
-      <w:rFonts w:ascii="Tahoma" w:hAnsi="Tahoma" w:cs="Tahoma"/>
-      <w:sz w:val="16"/>
-      <w:szCs w:val="16"/>
-    </w:rPr>
-  </w:style>
-  <w:style w:type="paragraph" w:customStyle="1" w:styleId="CopticVerse">
-    <w:name w:val="Coptic Verse"/>
-    <w:basedOn w:val="Normal"/>
-    <w:link w:val="CopticVerseChar"/>
-    <w:qFormat/>
-    <w:rsid w:val="00C35319"/>
-    <w:pPr>
-      <w:spacing w:after="240" w:line="360" w:lineRule="exact"/>
-    </w:pPr>
-    <w:rPr>
-      <w:rFonts w:ascii="FreeSerifAvvaShenouda" w:hAnsi="FreeSerifAvvaShenouda" w:cs="Calibri"/>
-      <w:noProof/>
-      <w:sz w:val="24"/>
-    </w:rPr>
-  </w:style>
-  <w:style w:type="character" w:customStyle="1" w:styleId="CopticVerseChar">
-    <w:name w:val="Coptic Verse Char"/>
-    <w:basedOn w:val="DefaultParagraphFont"/>
-    <w:link w:val="CopticVerse"/>
-    <w:rsid w:val="00C35319"/>
-    <w:rPr>
-      <w:rFonts w:ascii="FreeSerifAvvaShenouda" w:hAnsi="FreeSerifAvvaShenouda" w:cs="Calibri"/>
-      <w:noProof/>
-      <w:sz w:val="24"/>
-    </w:rPr>
-  </w:style>
-  <w:style w:type="paragraph" w:customStyle="1" w:styleId="EngEnd">
-    <w:name w:val="EngEnd"/>
-    <w:basedOn w:val="Normal"/>
-    <w:link w:val="EngEndChar"/>
-    <w:qFormat/>
-    <w:rsid w:val="00C35319"/>
-    <w:pPr>
-      <w:spacing w:after="360" w:line="360" w:lineRule="exact"/>
-    </w:pPr>
-    <w:rPr>
-      <w:rFonts w:ascii="Garamond" w:eastAsia="Times New Roman" w:hAnsi="Garamond" w:cs="Times New Roman"/>
-      <w:color w:val="000000"/>
-      <w:sz w:val="24"/>
-      <w:szCs w:val="24"/>
-    </w:rPr>
-  </w:style>
-  <w:style w:type="character" w:customStyle="1" w:styleId="EngEndChar">
-    <w:name w:val="EngEnd Char"/>
-    <w:basedOn w:val="DefaultParagraphFont"/>
-    <w:link w:val="EngEnd"/>
-    <w:rsid w:val="00C35319"/>
-    <w:rPr>
-      <w:rFonts w:ascii="Garamond" w:eastAsia="Times New Roman" w:hAnsi="Garamond" w:cs="Times New Roman"/>
-      <w:color w:val="000000"/>
-      <w:sz w:val="24"/>
-      <w:szCs w:val="24"/>
-    </w:rPr>
-  </w:style>
-  <w:style w:type="character" w:customStyle="1" w:styleId="Heading2Char">
-    <w:name w:val="Heading 2 Char"/>
-    <w:basedOn w:val="DefaultParagraphFont"/>
-    <w:link w:val="Heading2"/>
-    <w:uiPriority w:val="9"/>
-    <w:rsid w:val="00FF381F"/>
-    <w:rPr>
-      <w:rFonts w:ascii="Garamond" w:eastAsiaTheme="majorEastAsia" w:hAnsi="Garamond" w:cstheme="majorBidi"/>
-      <w:b/>
-      <w:bCs/>
-      <w:sz w:val="32"/>
-      <w:szCs w:val="26"/>
-      <w:lang w:val="en-CA"/>
-    </w:rPr>
-  </w:style>
-  <w:style w:type="paragraph" w:customStyle="1" w:styleId="Heading2non-TOC">
-    <w:name w:val="Heading 2 non-TOC"/>
-    <w:basedOn w:val="Heading2"/>
-    <w:link w:val="Heading2non-TOCChar"/>
-    <w:qFormat/>
-    <w:rsid w:val="00FF381F"/>
-    <w:pPr>
-      <w:pageBreakBefore w:val="0"/>
-      <w:spacing w:before="0"/>
-      <w:outlineLvl w:val="9"/>
-    </w:pPr>
-    <w:rPr>
-      <w:rFonts w:ascii="FreeSerifAvvaShenouda" w:hAnsi="FreeSerifAvvaShenouda" w:cs="FreeSerifAvvaShenouda"/>
-      <w:noProof/>
-    </w:rPr>
-  </w:style>
-  <w:style w:type="character" w:customStyle="1" w:styleId="Heading2non-TOCChar">
-    <w:name w:val="Heading 2 non-TOC Char"/>
-    <w:basedOn w:val="Heading2Char"/>
-    <w:link w:val="Heading2non-TOC"/>
-    <w:rsid w:val="00FF381F"/>
-    <w:rPr>
-      <w:rFonts w:ascii="FreeSerifAvvaShenouda" w:eastAsiaTheme="majorEastAsia" w:hAnsi="FreeSerifAvvaShenouda" w:cs="FreeSerifAvvaShenouda"/>
-      <w:b/>
-      <w:bCs/>
-      <w:noProof/>
-      <w:sz w:val="32"/>
-      <w:szCs w:val="26"/>
-      <w:lang w:val="en-CA"/>
-    </w:rPr>
-  </w:style>
-  <w:style w:type="character" w:customStyle="1" w:styleId="Heading4Char">
-    <w:name w:val="Heading 4 Char"/>
-    <w:basedOn w:val="DefaultParagraphFont"/>
-    <w:link w:val="Heading4"/>
-    <w:uiPriority w:val="9"/>
-    <w:rsid w:val="00FF381F"/>
-    <w:rPr>
-      <w:rFonts w:asciiTheme="majorHAnsi" w:eastAsiaTheme="majorEastAsia" w:hAnsiTheme="majorHAnsi" w:cstheme="majorBidi"/>
-      <w:b/>
-      <w:bCs/>
-      <w:i/>
-      <w:iCs/>
-      <w:color w:val="4F81BD" w:themeColor="accent1"/>
-    </w:rPr>
-  </w:style>
-  <w:style w:type="paragraph" w:customStyle="1" w:styleId="Heading3non-TOC">
-    <w:name w:val="Heading 3 non-TOC"/>
-    <w:basedOn w:val="Heading3"/>
-    <w:link w:val="Heading3non-TOCChar"/>
-    <w:qFormat/>
-    <w:rsid w:val="00FF381F"/>
-    <w:pPr>
-      <w:spacing w:before="0" w:after="240" w:line="276" w:lineRule="auto"/>
-      <w:jc w:val="center"/>
-      <w:outlineLvl w:val="9"/>
-    </w:pPr>
-    <w:rPr>
-      <w:rFonts w:ascii="FreeSerifAvvaShenouda" w:hAnsi="FreeSerifAvvaShenouda" w:cs="FreeSerifAvvaShenouda"/>
-      <w:color w:val="auto"/>
-      <w:sz w:val="28"/>
-      <w:lang w:val="en-CA"/>
-    </w:rPr>
-  </w:style>
-  <w:style w:type="character" w:customStyle="1" w:styleId="Heading3non-TOCChar">
-    <w:name w:val="Heading 3 non-TOC Char"/>
-    <w:basedOn w:val="Heading3Char"/>
-    <w:link w:val="Heading3non-TOC"/>
-    <w:rsid w:val="00FF381F"/>
-    <w:rPr>
-      <w:rFonts w:ascii="FreeSerifAvvaShenouda" w:eastAsiaTheme="majorEastAsia" w:hAnsi="FreeSerifAvvaShenouda" w:cs="FreeSerifAvvaShenouda"/>
-      <w:b/>
-      <w:bCs/>
-      <w:color w:val="4F81BD" w:themeColor="accent1"/>
-      <w:sz w:val="28"/>
-      <w:lang w:val="en-CA"/>
-    </w:rPr>
-  </w:style>
-  <w:style w:type="character" w:customStyle="1" w:styleId="Heading3Char">
-    <w:name w:val="Heading 3 Char"/>
-    <w:basedOn w:val="DefaultParagraphFont"/>
-    <w:link w:val="Heading3"/>
-    <w:uiPriority w:val="9"/>
-    <w:semiHidden/>
-    <w:rsid w:val="00FF381F"/>
-    <w:rPr>
-      <w:rFonts w:asciiTheme="majorHAnsi" w:eastAsiaTheme="majorEastAsia" w:hAnsiTheme="majorHAnsi" w:cstheme="majorBidi"/>
-      <w:b/>
-      <w:bCs/>
-      <w:color w:val="4F81BD" w:themeColor="accent1"/>
-    </w:rPr>
-  </w:style>
-  <w:style w:type="character" w:styleId="CommentReference">
-    <w:name w:val="annotation reference"/>
-    <w:basedOn w:val="DefaultParagraphFont"/>
-    <w:semiHidden/>
-    <w:unhideWhenUsed/>
-    <w:rsid w:val="00F75DA5"/>
-    <w:rPr>
-      <w:sz w:val="16"/>
-      <w:szCs w:val="16"/>
-    </w:rPr>
-  </w:style>
-  <w:style w:type="paragraph" w:styleId="CommentText">
-    <w:name w:val="annotation text"/>
-    <w:basedOn w:val="Normal"/>
-    <w:link w:val="CommentTextChar"/>
-    <w:semiHidden/>
-    <w:unhideWhenUsed/>
-    <w:rsid w:val="00F75DA5"/>
-    <w:pPr>
-      <w:spacing w:line="240" w:lineRule="auto"/>
-    </w:pPr>
-    <w:rPr>
-      <w:rFonts w:ascii="Garamond" w:hAnsi="Garamond"/>
-      <w:sz w:val="20"/>
-      <w:szCs w:val="20"/>
-      <w:lang w:val="en-CA"/>
-    </w:rPr>
-  </w:style>
-  <w:style w:type="character" w:customStyle="1" w:styleId="CommentTextChar">
-    <w:name w:val="Comment Text Char"/>
-    <w:basedOn w:val="DefaultParagraphFont"/>
-    <w:link w:val="CommentText"/>
-    <w:uiPriority w:val="99"/>
-    <w:semiHidden/>
-    <w:rsid w:val="00F75DA5"/>
-    <w:rPr>
-      <w:rFonts w:ascii="Garamond" w:hAnsi="Garamond"/>
-      <w:sz w:val="20"/>
-      <w:szCs w:val="20"/>
-      <w:lang w:val="en-CA"/>
-    </w:rPr>
-  </w:style>
-  <w:style w:type="paragraph" w:customStyle="1" w:styleId="CopticInd">
-    <w:name w:val="CopticInd"/>
-    <w:basedOn w:val="Normal"/>
-    <w:link w:val="CopticIndChar"/>
-    <w:qFormat/>
-    <w:rsid w:val="00F75DA5"/>
-    <w:pPr>
-      <w:spacing w:after="0" w:line="360" w:lineRule="exact"/>
-      <w:ind w:firstLine="144"/>
-      <w:jc w:val="left"/>
-    </w:pPr>
-    <w:rPr>
-      <w:rFonts w:ascii="FreeSerifAvvaShenouda" w:hAnsi="FreeSerifAvvaShenouda" w:cs="Calibri"/>
-      <w:noProof/>
-      <w:sz w:val="24"/>
-    </w:rPr>
-  </w:style>
-  <w:style w:type="character" w:customStyle="1" w:styleId="CopticIndChar">
-    <w:name w:val="CopticInd Char"/>
-    <w:basedOn w:val="DefaultParagraphFont"/>
-    <w:link w:val="CopticInd"/>
-    <w:rsid w:val="00F75DA5"/>
-    <w:rPr>
-      <w:rFonts w:ascii="FreeSerifAvvaShenouda" w:hAnsi="FreeSerifAvvaShenouda" w:cs="Calibri"/>
-      <w:noProof/>
-      <w:sz w:val="24"/>
-    </w:rPr>
-  </w:style>
-  <w:style w:type="paragraph" w:customStyle="1" w:styleId="EngInd">
-    <w:name w:val="EngInd"/>
-    <w:basedOn w:val="Normal"/>
-    <w:link w:val="EngIndChar"/>
-    <w:qFormat/>
-    <w:rsid w:val="00F75DA5"/>
-    <w:pPr>
-      <w:spacing w:after="0" w:line="360" w:lineRule="exact"/>
-      <w:ind w:firstLine="144"/>
-      <w:contextualSpacing/>
-      <w:jc w:val="left"/>
-    </w:pPr>
-    <w:rPr>
-      <w:rFonts w:ascii="Garamond" w:eastAsia="Times New Roman" w:hAnsi="Garamond" w:cs="Times New Roman"/>
-      <w:color w:val="000000"/>
-      <w:sz w:val="24"/>
-      <w:szCs w:val="24"/>
-    </w:rPr>
-  </w:style>
-  <w:style w:type="character" w:customStyle="1" w:styleId="EngIndChar">
-    <w:name w:val="EngInd Char"/>
-    <w:basedOn w:val="DefaultParagraphFont"/>
-    <w:link w:val="EngInd"/>
-    <w:rsid w:val="00F75DA5"/>
-    <w:rPr>
-      <w:rFonts w:ascii="Garamond" w:eastAsia="Times New Roman" w:hAnsi="Garamond" w:cs="Times New Roman"/>
-      <w:color w:val="000000"/>
-      <w:sz w:val="24"/>
-      <w:szCs w:val="24"/>
-    </w:rPr>
-  </w:style>
-  <w:style w:type="paragraph" w:styleId="Title">
-    <w:name w:val="Title"/>
-    <w:basedOn w:val="Normal"/>
-    <w:next w:val="Normal"/>
-    <w:link w:val="TitleChar"/>
-    <w:uiPriority w:val="10"/>
-    <w:qFormat/>
-    <w:rsid w:val="00F75DA5"/>
-    <w:pPr>
-      <w:framePr w:wrap="around" w:vAnchor="text" w:hAnchor="text" w:y="1"/>
-      <w:pBdr>
-        <w:bottom w:val="single" w:sz="8" w:space="4" w:color="4F81BD" w:themeColor="accent1"/>
-      </w:pBdr>
-      <w:spacing w:after="300" w:line="480" w:lineRule="auto"/>
-      <w:contextualSpacing/>
-      <w:jc w:val="center"/>
-    </w:pPr>
-    <w:rPr>
-      <w:rFonts w:asciiTheme="majorHAnsi" w:eastAsiaTheme="majorEastAsia" w:hAnsiTheme="majorHAnsi" w:cstheme="majorBidi"/>
-      <w:spacing w:val="5"/>
-      <w:kern w:val="28"/>
-      <w:sz w:val="52"/>
-      <w:szCs w:val="52"/>
-      <w:lang w:val="en-CA"/>
-    </w:rPr>
-  </w:style>
-  <w:style w:type="character" w:customStyle="1" w:styleId="TitleChar">
-    <w:name w:val="Title Char"/>
-    <w:basedOn w:val="DefaultParagraphFont"/>
-    <w:link w:val="Title"/>
-    <w:uiPriority w:val="10"/>
-    <w:rsid w:val="00F75DA5"/>
-    <w:rPr>
-      <w:rFonts w:asciiTheme="majorHAnsi" w:eastAsiaTheme="majorEastAsia" w:hAnsiTheme="majorHAnsi" w:cstheme="majorBidi"/>
-      <w:spacing w:val="5"/>
-      <w:kern w:val="28"/>
-      <w:sz w:val="52"/>
-      <w:szCs w:val="52"/>
-      <w:lang w:val="en-CA"/>
-    </w:rPr>
-  </w:style>
-  <w:style w:type="paragraph" w:styleId="CommentSubject">
-    <w:name w:val="annotation subject"/>
-    <w:basedOn w:val="CommentText"/>
-    <w:next w:val="CommentText"/>
-    <w:link w:val="CommentSubjectChar"/>
-    <w:uiPriority w:val="99"/>
-    <w:semiHidden/>
-    <w:unhideWhenUsed/>
-    <w:rsid w:val="004F6B02"/>
-    <w:rPr>
-      <w:rFonts w:ascii="Times New Roman" w:hAnsi="Times New Roman"/>
-      <w:b/>
-      <w:bCs/>
-      <w:lang w:val="en-US"/>
-    </w:rPr>
-  </w:style>
-  <w:style w:type="character" w:customStyle="1" w:styleId="CommentSubjectChar">
-    <w:name w:val="Comment Subject Char"/>
-    <w:basedOn w:val="CommentTextChar"/>
-    <w:link w:val="CommentSubject"/>
-    <w:uiPriority w:val="99"/>
-    <w:semiHidden/>
-    <w:rsid w:val="004F6B02"/>
-    <w:rPr>
-      <w:rFonts w:ascii="Times New Roman" w:hAnsi="Times New Roman"/>
-      <w:b/>
-      <w:bCs/>
-      <w:sz w:val="20"/>
-      <w:szCs w:val="20"/>
-      <w:lang w:val="en-CA"/>
-    </w:rPr>
-  </w:style>
-  <w:style w:type="paragraph" w:customStyle="1" w:styleId="EngIndEnd">
-    <w:name w:val="EngIndEnd"/>
-    <w:basedOn w:val="Normal"/>
-    <w:link w:val="EngIndEndChar"/>
-    <w:qFormat/>
-    <w:rsid w:val="007704BE"/>
-    <w:pPr>
-      <w:spacing w:after="360" w:line="360" w:lineRule="exact"/>
-      <w:ind w:firstLine="144"/>
-      <w:jc w:val="left"/>
-    </w:pPr>
-    <w:rPr>
-      <w:rFonts w:ascii="Garamond" w:hAnsi="Garamond" w:cs="Times New Roman"/>
-      <w:color w:val="000000"/>
-      <w:sz w:val="24"/>
-      <w:szCs w:val="24"/>
-    </w:rPr>
-  </w:style>
-  <w:style w:type="character" w:customStyle="1" w:styleId="EngIndEndChar">
-    <w:name w:val="EngIndEnd Char"/>
-    <w:basedOn w:val="DefaultParagraphFont"/>
-    <w:link w:val="EngIndEnd"/>
-    <w:rsid w:val="007704BE"/>
-    <w:rPr>
-      <w:rFonts w:ascii="Garamond" w:hAnsi="Garamond" w:cs="Times New Roman"/>
-      <w:color w:val="000000"/>
-      <w:sz w:val="24"/>
-      <w:szCs w:val="24"/>
-    </w:rPr>
-  </w:style>
-  <w:style w:type="paragraph" w:customStyle="1" w:styleId="CoptIndEnd">
-    <w:name w:val="CoptIndEnd"/>
-    <w:basedOn w:val="Normal"/>
-    <w:link w:val="CoptIndEndChar"/>
-    <w:qFormat/>
-    <w:rsid w:val="007704BE"/>
-    <w:pPr>
-      <w:spacing w:after="360" w:line="360" w:lineRule="exact"/>
-      <w:ind w:firstLine="144"/>
-      <w:jc w:val="left"/>
-    </w:pPr>
-    <w:rPr>
-      <w:rFonts w:ascii="FreeSerifAvvaShenouda" w:hAnsi="FreeSerifAvvaShenouda" w:cs="Calibri"/>
-      <w:noProof/>
-      <w:sz w:val="24"/>
-    </w:rPr>
-  </w:style>
-  <w:style w:type="character" w:customStyle="1" w:styleId="CoptIndEndChar">
-    <w:name w:val="CoptIndEnd Char"/>
-    <w:basedOn w:val="DefaultParagraphFont"/>
-    <w:link w:val="CoptIndEnd"/>
-    <w:rsid w:val="007704BE"/>
-    <w:rPr>
-      <w:rFonts w:ascii="FreeSerifAvvaShenouda" w:hAnsi="FreeSerifAvvaShenouda" w:cs="Calibri"/>
-      <w:noProof/>
-      <w:sz w:val="24"/>
-    </w:rPr>
-  </w:style>
-  <w:style w:type="paragraph" w:customStyle="1" w:styleId="EnglishHangEndNoCoptic">
-    <w:name w:val="English Hang End No Coptic"/>
-    <w:basedOn w:val="Normal"/>
-    <w:qFormat/>
-    <w:rsid w:val="005F6E4D"/>
-    <w:pPr>
-      <w:spacing w:after="240" w:line="240" w:lineRule="auto"/>
-      <w:ind w:left="432" w:hanging="432"/>
-      <w:jc w:val="left"/>
-    </w:pPr>
-    <w:rPr>
-      <w:rFonts w:ascii="Garamond" w:eastAsia="Times New Roman" w:hAnsi="Garamond" w:cs="Times New Roman"/>
-      <w:color w:val="000000"/>
-      <w:sz w:val="24"/>
-      <w:szCs w:val="24"/>
-    </w:rPr>
-  </w:style>
-  <w:style w:type="paragraph" w:customStyle="1" w:styleId="EnglishHangNoCoptic">
-    <w:name w:val="English Hang No Coptic"/>
-    <w:basedOn w:val="Normal"/>
-    <w:qFormat/>
-    <w:rsid w:val="005F6E4D"/>
-    <w:pPr>
-      <w:spacing w:after="0" w:line="240" w:lineRule="auto"/>
-      <w:ind w:left="432" w:hanging="432"/>
-      <w:jc w:val="left"/>
-    </w:pPr>
-    <w:rPr>
-      <w:rFonts w:ascii="Garamond" w:hAnsi="Garamond" w:cs="Times New Roman"/>
-      <w:color w:val="000000"/>
-      <w:sz w:val="24"/>
-      <w:szCs w:val="24"/>
-    </w:rPr>
-  </w:style>
-  <w:style w:type="character" w:styleId="FootnoteReference">
-    <w:name w:val="footnote reference"/>
-    <w:basedOn w:val="DefaultParagraphFont"/>
-    <w:uiPriority w:val="99"/>
-    <w:rsid w:val="005F6E4D"/>
-    <w:rPr>
-      <w:vertAlign w:val="superscript"/>
-    </w:rPr>
-  </w:style>
-  <w:style w:type="paragraph" w:styleId="FootnoteText">
-    <w:name w:val="footnote text"/>
-    <w:basedOn w:val="Normal"/>
-    <w:link w:val="FootnoteTextChar"/>
-    <w:uiPriority w:val="99"/>
-    <w:rsid w:val="005F6E4D"/>
-    <w:pPr>
-      <w:widowControl w:val="0"/>
-      <w:spacing w:after="0" w:line="240" w:lineRule="auto"/>
-      <w:jc w:val="left"/>
-    </w:pPr>
-    <w:rPr>
-      <w:rFonts w:ascii="Cambria" w:eastAsia="Times New Roman" w:hAnsi="Cambria" w:cs="Times New Roman"/>
-      <w:sz w:val="24"/>
-      <w:szCs w:val="20"/>
-    </w:rPr>
-  </w:style>
-  <w:style w:type="character" w:customStyle="1" w:styleId="FootnoteTextChar">
-    <w:name w:val="Footnote Text Char"/>
-    <w:basedOn w:val="DefaultParagraphFont"/>
-    <w:link w:val="FootnoteText"/>
-    <w:uiPriority w:val="99"/>
-    <w:rsid w:val="005F6E4D"/>
-    <w:rPr>
-      <w:rFonts w:ascii="Cambria" w:eastAsia="Times New Roman" w:hAnsi="Cambria" w:cs="Times New Roman"/>
-      <w:sz w:val="24"/>
-      <w:szCs w:val="20"/>
-    </w:rPr>
-  </w:style>
-  <w:style w:type="paragraph" w:customStyle="1" w:styleId="Rubric">
-    <w:name w:val="Rubric"/>
-    <w:basedOn w:val="Normal"/>
-    <w:qFormat/>
-    <w:rsid w:val="002B3071"/>
-    <w:pPr>
-      <w:spacing w:line="276" w:lineRule="auto"/>
-    </w:pPr>
-    <w:rPr>
-      <w:rFonts w:ascii="Garamond" w:hAnsi="Garamond"/>
-      <w:i/>
-      <w:sz w:val="24"/>
-      <w:lang w:val="en-CA"/>
-    </w:rPr>
-  </w:style>
-  <w:style w:type="paragraph" w:customStyle="1" w:styleId="footnote">
-    <w:name w:val="footnote"/>
-    <w:basedOn w:val="FootnoteText"/>
-    <w:link w:val="footnoteChar"/>
-    <w:qFormat/>
-    <w:rsid w:val="002B3071"/>
-    <w:rPr>
-      <w:rFonts w:ascii="Garamond" w:hAnsi="Garamond"/>
-      <w:sz w:val="18"/>
-    </w:rPr>
-  </w:style>
-  <w:style w:type="character" w:customStyle="1" w:styleId="footnoteChar">
-    <w:name w:val="footnote Char"/>
-    <w:basedOn w:val="FootnoteTextChar"/>
-    <w:link w:val="footnote"/>
-    <w:rsid w:val="002B3071"/>
-    <w:rPr>
-      <w:rFonts w:ascii="Garamond" w:eastAsia="Times New Roman" w:hAnsi="Garamond" w:cs="Times New Roman"/>
-      <w:sz w:val="18"/>
-      <w:szCs w:val="20"/>
-    </w:rPr>
-  </w:style>
-</w:styles>
-</file>
-
-<file path=word/stylesWithEffects.xml><?xml version="1.0" encoding="utf-8"?>
-<w:styles xmlns:wpc="http://schemas.microsoft.com/office/word/2010/wordprocessingCanvas" xmlns:mc="http://schemas.openxmlformats.org/markup-compatibility/2006" xmlns:o="urn:schemas-microsoft-com:office:office" xmlns:r="http://schemas.openxmlformats.org/officeDocument/2006/relationships" xmlns:m="http://schemas.openxmlformats.org/officeDocument/2006/math" xmlns:v="urn:schemas-microsoft-com:vml" xmlns:wp14="http://schemas.microsoft.com/office/word/2010/wordprocessingDrawing" xmlns:wp="http://schemas.openxmlformats.org/drawingml/2006/wordprocessingDrawing" xmlns:w10="urn:schemas-microsoft-com:office:word" xmlns:w="http://schemas.openxmlformats.org/wordprocessingml/2006/main" xmlns:w14="http://schemas.microsoft.com/office/word/2010/wordml" xmlns:wpg="http://schemas.microsoft.com/office/word/2010/wordprocessingGroup" xmlns:wpi="http://schemas.microsoft.com/office/word/2010/wordprocessingInk" xmlns:wne="http://schemas.microsoft.com/office/word/2006/wordml" xmlns:wps="http://schemas.microsoft.com/office/word/2010/wordprocessingShape" mc:Ignorable="w14 wp14">
-  <w:docDefaults>
-    <w:rPrDefault>
-      <w:rPr>
-        <w:rFonts w:asciiTheme="minorHAnsi" w:eastAsiaTheme="minorHAnsi" w:hAnsiTheme="minorHAnsi" w:cstheme="minorBidi"/>
-        <w:sz w:val="22"/>
-        <w:szCs w:val="22"/>
-        <w:lang w:val="en-US" w:eastAsia="en-US" w:bidi="ar-SA"/>
-      </w:rPr>
-    </w:rPrDefault>
-    <w:pPrDefault>
-      <w:pPr>
-        <w:spacing w:after="200" w:line="276" w:lineRule="auto"/>
-      </w:pPr>
-    </w:pPrDefault>
-  </w:docDefaults>
-  <w:latentStyles w:defLockedState="0" w:defUIPriority="99" w:defSemiHidden="1" w:defUnhideWhenUsed="1" w:defQFormat="0" w:count="267">
-    <w:lsdException w:name="Normal" w:semiHidden="0" w:uiPriority="0" w:unhideWhenUsed="0" w:qFormat="1"/>
-    <w:lsdException w:name="heading 1" w:semiHidden="0" w:uiPriority="9" w:unhideWhenUsed="0" w:qFormat="1"/>
-    <w:lsdException w:name="heading 2" w:uiPriority="9" w:qFormat="1"/>
-    <w:lsdException w:name="heading 3" w:uiPriority="9" w:qFormat="1"/>
-    <w:lsdException w:name="heading 4" w:uiPriority="9" w:qFormat="1"/>
-    <w:lsdException w:name="heading 5" w:uiPriority="9" w:qFormat="1"/>
-    <w:lsdException w:name="heading 6" w:uiPriority="9" w:qFormat="1"/>
-    <w:lsdException w:name="heading 7" w:uiPriority="9" w:qFormat="1"/>
-    <w:lsdException w:name="heading 8" w:uiPriority="9" w:qFormat="1"/>
-    <w:lsdException w:name="heading 9" w:uiPriority="9" w:qFormat="1"/>
-    <w:lsdException w:name="toc 1" w:uiPriority="39"/>
-    <w:lsdException w:name="toc 2" w:uiPriority="39"/>
-    <w:lsdException w:name="toc 3" w:uiPriority="39"/>
-    <w:lsdException w:name="toc 4" w:uiPriority="39"/>
-    <w:lsdException w:name="toc 5" w:uiPriority="39"/>
-    <w:lsdException w:name="toc 6" w:uiPriority="39"/>
-    <w:lsdException w:name="toc 7" w:uiPriority="39"/>
-    <w:lsdException w:name="toc 8" w:uiPriority="39"/>
-    <w:lsdException w:name="toc 9" w:uiPriority="39"/>
-    <w:lsdException w:name="annotation text" w:uiPriority="0"/>
-    <w:lsdException w:name="caption" w:uiPriority="35" w:qFormat="1"/>
-    <w:lsdException w:name="annotation reference" w:uiPriority="0"/>
-    <w:lsdException w:name="Title" w:semiHidden="0" w:uiPriority="10" w:unhideWhenUsed="0" w:qFormat="1"/>
-    <w:lsdException w:name="Default Paragraph Font" w:uiPriority="1"/>
-    <w:lsdException w:name="Subtitle" w:semiHidden="0" w:uiPriority="11" w:unhideWhenUsed="0" w:qFormat="1"/>
-    <w:lsdException w:name="Strong" w:semiHidden="0" w:uiPriority="22" w:unhideWhenUsed="0" w:qFormat="1"/>
-    <w:lsdException w:name="Emphasis" w:semiHidden="0" w:uiPriority="20" w:unhideWhenUsed="0" w:qFormat="1"/>
-    <w:lsdException w:name="Table Grid" w:semiHidden="0" w:uiPriority="59" w:unhideWhenUsed="0"/>
-    <w:lsdException w:name="Placeholder Text" w:unhideWhenUsed="0"/>
-    <w:lsdException w:name="No Spacing" w:semiHidden="0" w:uiPriority="1" w:unhideWhenUsed="0" w:qFormat="1"/>
-    <w:lsdException w:name="Light Shading" w:semiHidden="0" w:uiPriority="60" w:unhideWhenUsed="0"/>
-    <w:lsdException w:name="Light List" w:semiHidden="0" w:uiPriority="61" w:unhideWhenUsed="0"/>
-    <w:lsdException w:name="Light Grid" w:semiHidden="0" w:uiPriority="62" w:unhideWhenUsed="0"/>
-    <w:lsdException w:name="Medium Shading 1" w:semiHidden="0" w:uiPriority="63" w:unhideWhenUsed="0"/>
-    <w:lsdException w:name="Medium Shading 2" w:semiHidden="0" w:uiPriority="64" w:unhideWhenUsed="0"/>
-    <w:lsdException w:name="Medium List 1" w:semiHidden="0" w:uiPriority="65" w:unhideWhenUsed="0"/>
-    <w:lsdException w:name="Medium List 2" w:semiHidden="0" w:uiPriority="66" w:unhideWhenUsed="0"/>
-    <w:lsdException w:name="Medium Grid 1" w:semiHidden="0" w:uiPriority="67" w:unhideWhenUsed="0"/>
-    <w:lsdException w:name="Medium Grid 2" w:semiHidden="0" w:uiPriority="68" w:unhideWhenUsed="0"/>
-    <w:lsdException w:name="Medium Grid 3" w:semiHidden="0" w:uiPriority="69" w:unhideWhenUsed="0"/>
-    <w:lsdException w:name="Dark List" w:semiHidden="0" w:uiPriority="70" w:unhideWhenUsed="0"/>
-    <w:lsdException w:name="Colorful Shading" w:semiHidden="0" w:uiPriority="71" w:unhideWhenUsed="0"/>
-    <w:lsdException w:name="Colorful List" w:semiHidden="0" w:uiPriority="72" w:unhideWhenUsed="0"/>
-    <w:lsdException w:name="Colorful Grid" w:semiHidden="0" w:uiPriority="73" w:unhideWhenUsed="0"/>
-    <w:lsdException w:name="Light Shading Accent 1" w:semiHidden="0" w:uiPriority="60" w:unhideWhenUsed="0"/>
-    <w:lsdException w:name="Light List Accent 1" w:semiHidden="0" w:uiPriority="61" w:unhideWhenUsed="0"/>
-    <w:lsdException w:name="Light Grid Accent 1" w:semiHidden="0" w:uiPriority="62" w:unhideWhenUsed="0"/>
-    <w:lsdException w:name="Medium Shading 1 Accent 1" w:semiHidden="0" w:uiPriority="63" w:unhideWhenUsed="0"/>
-    <w:lsdException w:name="Medium Shading 2 Accent 1" w:semiHidden="0" w:uiPriority="64" w:unhideWhenUsed="0"/>
-    <w:lsdException w:name="Medium List 1 Accent 1" w:semiHidden="0" w:uiPriority="65" w:unhideWhenUsed="0"/>
-    <w:lsdException w:name="Revision" w:unhideWhenUsed="0"/>
-    <w:lsdException w:name="List Paragraph" w:semiHidden="0" w:uiPriority="34" w:unhideWhenUsed="0" w:qFormat="1"/>
-    <w:lsdException w:name="Quote" w:semiHidden="0" w:uiPriority="29" w:unhideWhenUsed="0" w:qFormat="1"/>
-    <w:lsdException w:name="Intense Quote" w:semiHidden="0" w:uiPriority="30" w:unhideWhenUsed="0" w:qFormat="1"/>
-    <w:lsdException w:name="Medium List 2 Accent 1" w:semiHidden="0" w:uiPriority="66" w:unhideWhenUsed="0"/>
-    <w:lsdException w:name="Medium Grid 1 Accent 1" w:semiHidden="0" w:uiPriority="67" w:unhideWhenUsed="0"/>
-    <w:lsdException w:name="Medium Grid 2 Accent 1" w:semiHidden="0" w:uiPriority="68" w:unhideWhenUsed="0"/>
-    <w:lsdException w:name="Medium Grid 3 Accent 1" w:semiHidden="0" w:uiPriority="69" w:unhideWhenUsed="0"/>
-    <w:lsdException w:name="Dark List Accent 1" w:semiHidden="0" w:uiPriority="70" w:unhideWhenUsed="0"/>
-    <w:lsdException w:name="Colorful Shading Accent 1" w:semiHidden="0" w:uiPriority="71" w:unhideWhenUsed="0"/>
-    <w:lsdException w:name="Colorful List Accent 1" w:semiHidden="0" w:uiPriority="72" w:unhideWhenUsed="0"/>
-    <w:lsdException w:name="Colorful Grid Accent 1" w:semiHidden="0" w:uiPriority="73" w:unhideWhenUsed="0"/>
-    <w:lsdException w:name="Light Shading Accent 2" w:semiHidden="0" w:uiPriority="60" w:unhideWhenUsed="0"/>
-    <w:lsdException w:name="Light List Accent 2" w:semiHidden="0" w:uiPriority="61" w:unhideWhenUsed="0"/>
-    <w:lsdException w:name="Light Grid Accent 2" w:semiHidden="0" w:uiPriority="62" w:unhideWhenUsed="0"/>
-    <w:lsdException w:name="Medium Shading 1 Accent 2" w:semiHidden="0" w:uiPriority="63" w:unhideWhenUsed="0"/>
-    <w:lsdException w:name="Medium Shading 2 Accent 2" w:semiHidden="0" w:uiPriority="64" w:unhideWhenUsed="0"/>
-    <w:lsdException w:name="Medium List 1 Accent 2" w:semiHidden="0" w:uiPriority="65" w:unhideWhenUsed="0"/>
-    <w:lsdException w:name="Medium List 2 Accent 2" w:semiHidden="0" w:uiPriority="66" w:unhideWhenUsed="0"/>
-    <w:lsdException w:name="Medium Grid 1 Accent 2" w:semiHidden="0" w:uiPriority="67" w:unhideWhenUsed="0"/>
-    <w:lsdException w:name="Medium Grid 2 Accent 2" w:semiHidden="0" w:uiPriority="68" w:unhideWhenUsed="0"/>
-    <w:lsdException w:name="Medium Grid 3 Accent 2" w:semiHidden="0" w:uiPriority="69" w:unhideWhenUsed="0"/>
-    <w:lsdException w:name="Dark List Accent 2" w:semiHidden="0" w:uiPriority="70" w:unhideWhenUsed="0"/>
-    <w:lsdException w:name="Colorful Shading Accent 2" w:semiHidden="0" w:uiPriority="71" w:unhideWhenUsed="0"/>
-    <w:lsdException w:name="Colorful List Accent 2" w:semiHidden="0" w:uiPriority="72" w:unhideWhenUsed="0"/>
-    <w:lsdException w:name="Colorful Grid Accent 2" w:semiHidden="0" w:uiPriority="73" w:unhideWhenUsed="0"/>
-    <w:lsdException w:name="Light Shading Accent 3" w:semiHidden="0" w:uiPriority="60" w:unhideWhenUsed="0"/>
-    <w:lsdException w:name="Light List Accent 3" w:semiHidden="0" w:uiPriority="61" w:unhideWhenUsed="0"/>
-    <w:lsdException w:name="Light Grid Accent 3" w:semiHidden="0" w:uiPriority="62" w:unhideWhenUsed="0"/>
-    <w:lsdException w:name="Medium Shading 1 Accent 3" w:semiHidden="0" w:uiPriority="63" w:unhideWhenUsed="0"/>
-    <w:lsdException w:name="Medium Shading 2 Accent 3" w:semiHidden="0" w:uiPriority="64" w:unhideWhenUsed="0"/>
-    <w:lsdException w:name="Medium List 1 Accent 3" w:semiHidden="0" w:uiPriority="65" w:unhideWhenUsed="0"/>
-    <w:lsdException w:name="Medium List 2 Accent 3" w:semiHidden="0" w:uiPriority="66" w:unhideWhenUsed="0"/>
-    <w:lsdException w:name="Medium Grid 1 Accent 3" w:semiHidden="0" w:uiPriority="67" w:unhideWhenUsed="0"/>
-    <w:lsdException w:name="Medium Grid 2 Accent 3" w:semiHidden="0" w:uiPriority="68" w:unhideWhenUsed="0"/>
-    <w:lsdException w:name="Medium Grid 3 Accent 3" w:semiHidden="0" w:uiPriority="69" w:unhideWhenUsed="0"/>
-    <w:lsdException w:name="Dark List Accent 3" w:semiHidden="0" w:uiPriority="70" w:unhideWhenUsed="0"/>
-    <w:lsdException w:name="Colorful Shading Accent 3" w:semiHidden="0" w:uiPriority="71" w:unhideWhenUsed="0"/>
-    <w:lsdException w:name="Colorful List Accent 3" w:semiHidden="0" w:uiPriority="72" w:unhideWhenUsed="0"/>
-    <w:lsdException w:name="Colorful Grid Accent 3" w:semiHidden="0" w:uiPriority="73" w:unhideWhenUsed="0"/>
-    <w:lsdException w:name="Light Shading Accent 4" w:semiHidden="0" w:uiPriority="60" w:unhideWhenUsed="0"/>
-    <w:lsdException w:name="Light List Accent 4" w:semiHidden="0" w:uiPriority="61" w:unhideWhenUsed="0"/>
-    <w:lsdException w:name="Light Grid Accent 4" w:semiHidden="0" w:uiPriority="62" w:unhideWhenUsed="0"/>
-    <w:lsdException w:name="Medium Shading 1 Accent 4" w:semiHidden="0" w:uiPriority="63" w:unhideWhenUsed="0"/>
-    <w:lsdException w:name="Medium Shading 2 Accent 4" w:semiHidden="0" w:uiPriority="64" w:unhideWhenUsed="0"/>
-    <w:lsdException w:name="Medium List 1 Accent 4" w:semiHidden="0" w:uiPriority="65" w:unhideWhenUsed="0"/>
-    <w:lsdException w:name="Medium List 2 Accent 4" w:semiHidden="0" w:uiPriority="66" w:unhideWhenUsed="0"/>
-    <w:lsdException w:name="Medium Grid 1 Accent 4" w:semiHidden="0" w:uiPriority="67" w:unhideWhenUsed="0"/>
-    <w:lsdException w:name="Medium Grid 2 Accent 4" w:semiHidden="0" w:uiPriority="68" w:unhideWhenUsed="0"/>
-    <w:lsdException w:name="Medium Grid 3 Accent 4" w:semiHidden="0" w:uiPriority="69" w:unhideWhenUsed="0"/>
-    <w:lsdException w:name="Dark List Accent 4" w:semiHidden="0" w:uiPriority="70" w:unhideWhenUsed="0"/>
-    <w:lsdException w:name="Colorful Shading Accent 4" w:semiHidden="0" w:uiPriority="71" w:unhideWhenUsed="0"/>
-    <w:lsdException w:name="Colorful List Accent 4" w:semiHidden="0" w:uiPriority="72" w:unhideWhenUsed="0"/>
-    <w:lsdException w:name="Colorful Grid Accent 4" w:semiHidden="0" w:uiPriority="73" w:unhideWhenUsed="0"/>
-    <w:lsdException w:name="Light Shading Accent 5" w:semiHidden="0" w:uiPriority="60" w:unhideWhenUsed="0"/>
-    <w:lsdException w:name="Light List Accent 5" w:semiHidden="0" w:uiPriority="61" w:unhideWhenUsed="0"/>
-    <w:lsdException w:name="Light Grid Accent 5" w:semiHidden="0" w:uiPriority="62" w:unhideWhenUsed="0"/>
-    <w:lsdException w:name="Medium Shading 1 Accent 5" w:semiHidden="0" w:uiPriority="63" w:unhideWhenUsed="0"/>
-    <w:lsdException w:name="Medium Shading 2 Accent 5" w:semiHidden="0" w:uiPriority="64" w:unhideWhenUsed="0"/>
-    <w:lsdException w:name="Medium List 1 Accent 5" w:semiHidden="0" w:uiPriority="65" w:unhideWhenUsed="0"/>
-    <w:lsdException w:name="Medium List 2 Accent 5" w:semiHidden="0" w:uiPriority="66" w:unhideWhenUsed="0"/>
-    <w:lsdException w:name="Medium Grid 1 Accent 5" w:semiHidden="0" w:uiPriority="67" w:unhideWhenUsed="0"/>
-    <w:lsdException w:name="Medium Grid 2 Accent 5" w:semiHidden="0" w:uiPriority="68" w:unhideWhenUsed="0"/>
-    <w:lsdException w:name="Medium Grid 3 Accent 5" w:semiHidden="0" w:uiPriority="69" w:unhideWhenUsed="0"/>
-    <w:lsdException w:name="Dark List Accent 5" w:semiHidden="0" w:uiPriority="70" w:unhideWhenUsed="0"/>
-    <w:lsdException w:name="Colorful Shading Accent 5" w:semiHidden="0" w:uiPriority="71" w:unhideWhenUsed="0"/>
-    <w:lsdException w:name="Colorful List Accent 5" w:semiHidden="0" w:uiPriority="72" w:unhideWhenUsed="0"/>
-    <w:lsdException w:name="Colorful Grid Accent 5" w:semiHidden="0" w:uiPriority="73" w:unhideWhenUsed="0"/>
-    <w:lsdException w:name="Light Shading Accent 6" w:semiHidden="0" w:uiPriority="60" w:unhideWhenUsed="0"/>
-    <w:lsdException w:name="Light List Accent 6" w:semiHidden="0" w:uiPriority="61" w:unhideWhenUsed="0"/>
-    <w:lsdException w:name="Light Grid Accent 6" w:semiHidden="0" w:uiPriority="62" w:unhideWhenUsed="0"/>
-    <w:lsdException w:name="Medium Shading 1 Accent 6" w:semiHidden="0" w:uiPriority="63" w:unhideWhenUsed="0"/>
-    <w:lsdException w:name="Medium Shading 2 Accent 6" w:semiHidden="0" w:uiPriority="64" w:unhideWhenUsed="0"/>
-    <w:lsdException w:name="Medium List 1 Accent 6" w:semiHidden="0" w:uiPriority="65" w:unhideWhenUsed="0"/>
-    <w:lsdException w:name="Medium List 2 Accent 6" w:semiHidden="0" w:uiPriority="66" w:unhideWhenUsed="0"/>
-    <w:lsdException w:name="Medium Grid 1 Accent 6" w:semiHidden="0" w:uiPriority="67" w:unhideWhenUsed="0"/>
-    <w:lsdException w:name="Medium Grid 2 Accent 6" w:semiHidden="0" w:uiPriority="68" w:unhideWhenUsed="0"/>
-    <w:lsdException w:name="Medium Grid 3 Accent 6" w:semiHidden="0" w:uiPriority="69" w:unhideWhenUsed="0"/>
-    <w:lsdException w:name="Dark List Accent 6" w:semiHidden="0" w:uiPriority="70" w:unhideWhenUsed="0"/>
-    <w:lsdException w:name="Colorful Shading Accent 6" w:semiHidden="0" w:uiPriority="71" w:unhideWhenUsed="0"/>
-    <w:lsdException w:name="Colorful List Accent 6" w:semiHidden="0" w:uiPriority="72" w:unhideWhenUsed="0"/>
-    <w:lsdException w:name="Colorful Grid Accent 6" w:semiHidden="0" w:uiPriority="73" w:unhideWhenUsed="0"/>
-    <w:lsdException w:name="Subtle Emphasis" w:semiHidden="0" w:uiPriority="19" w:unhideWhenUsed="0" w:qFormat="1"/>
-    <w:lsdException w:name="Intense Emphasis" w:semiHidden="0" w:uiPriority="21" w:unhideWhenUsed="0" w:qFormat="1"/>
-    <w:lsdException w:name="Subtle Reference" w:semiHidden="0" w:uiPriority="31" w:unhideWhenUsed="0" w:qFormat="1"/>
-    <w:lsdException w:name="Intense Reference" w:semiHidden="0" w:uiPriority="32" w:unhideWhenUsed="0" w:qFormat="1"/>
-    <w:lsdException w:name="Book Title" w:semiHidden="0" w:uiPriority="33" w:unhideWhenUsed="0" w:qFormat="1"/>
-    <w:lsdException w:name="Bibliography" w:uiPriority="37"/>
-    <w:lsdException w:name="TOC Heading" w:uiPriority="39" w:qFormat="1"/>
-  </w:latentStyles>
-  <w:style w:type="paragraph" w:default="1" w:styleId="Normal">
-    <w:name w:val="Normal"/>
-    <w:qFormat/>
-    <w:rsid w:val="00A511D4"/>
-    <w:pPr>
-      <w:spacing w:line="320" w:lineRule="exact"/>
-      <w:jc w:val="both"/>
-    </w:pPr>
-    <w:rPr>
-      <w:rFonts w:ascii="Times New Roman" w:hAnsi="Times New Roman"/>
-    </w:rPr>
-  </w:style>
-  <w:style w:type="paragraph" w:styleId="Heading2">
-    <w:name w:val="heading 2"/>
-    <w:basedOn w:val="Normal"/>
-    <w:next w:val="Normal"/>
-    <w:link w:val="Heading2Char"/>
-    <w:uiPriority w:val="9"/>
-    <w:unhideWhenUsed/>
-    <w:qFormat/>
-    <w:rsid w:val="00FF381F"/>
-    <w:pPr>
-      <w:keepNext/>
-      <w:keepLines/>
-      <w:pageBreakBefore/>
-      <w:spacing w:before="200" w:after="360" w:line="276" w:lineRule="auto"/>
-      <w:jc w:val="center"/>
-      <w:outlineLvl w:val="1"/>
-    </w:pPr>
-    <w:rPr>
-      <w:rFonts w:ascii="Garamond" w:eastAsiaTheme="majorEastAsia" w:hAnsi="Garamond" w:cstheme="majorBidi"/>
-      <w:b/>
-      <w:bCs/>
-      <w:sz w:val="32"/>
-      <w:szCs w:val="26"/>
-      <w:lang w:val="en-CA"/>
-    </w:rPr>
-  </w:style>
-  <w:style w:type="paragraph" w:styleId="Heading3">
-    <w:name w:val="heading 3"/>
-    <w:basedOn w:val="Normal"/>
-    <w:next w:val="Normal"/>
-    <w:link w:val="Heading3Char"/>
-    <w:uiPriority w:val="9"/>
-    <w:semiHidden/>
-    <w:unhideWhenUsed/>
-    <w:qFormat/>
-    <w:rsid w:val="00FF381F"/>
-    <w:pPr>
-      <w:keepNext/>
-      <w:keepLines/>
-      <w:spacing w:before="200" w:after="0"/>
-      <w:outlineLvl w:val="2"/>
-    </w:pPr>
-    <w:rPr>
-      <w:rFonts w:asciiTheme="majorHAnsi" w:eastAsiaTheme="majorEastAsia" w:hAnsiTheme="majorHAnsi" w:cstheme="majorBidi"/>
-      <w:b/>
-      <w:bCs/>
-      <w:color w:val="4F81BD" w:themeColor="accent1"/>
-    </w:rPr>
-  </w:style>
-  <w:style w:type="paragraph" w:styleId="Heading4">
-    <w:name w:val="heading 4"/>
-    <w:basedOn w:val="Normal"/>
-    <w:next w:val="Normal"/>
-    <w:link w:val="Heading4Char"/>
-    <w:uiPriority w:val="9"/>
-    <w:unhideWhenUsed/>
-    <w:qFormat/>
-    <w:rsid w:val="00FF381F"/>
-    <w:pPr>
-      <w:keepNext/>
-      <w:keepLines/>
-      <w:spacing w:before="200" w:after="0"/>
-      <w:outlineLvl w:val="3"/>
-    </w:pPr>
-    <w:rPr>
-      <w:rFonts w:asciiTheme="majorHAnsi" w:eastAsiaTheme="majorEastAsia" w:hAnsiTheme="majorHAnsi" w:cstheme="majorBidi"/>
-      <w:b/>
-      <w:bCs/>
-      <w:i/>
-      <w:iCs/>
-      <w:color w:val="4F81BD" w:themeColor="accent1"/>
-    </w:rPr>
-  </w:style>
-  <w:style w:type="character" w:default="1" w:styleId="DefaultParagraphFont">
-    <w:name w:val="Default Paragraph Font"/>
-    <w:uiPriority w:val="1"/>
-    <w:semiHidden/>
-    <w:unhideWhenUsed/>
-  </w:style>
-  <w:style w:type="table" w:default="1" w:styleId="TableNormal">
-    <w:name w:val="Normal Table"/>
-    <w:uiPriority w:val="99"/>
-    <w:semiHidden/>
-    <w:unhideWhenUsed/>
-    <w:tblPr>
-      <w:tblInd w:w="0" w:type="dxa"/>
       <w:tblCellMar>
         <w:top w:w="0" w:type="dxa"/>
         <w:left w:w="108" w:type="dxa"/>
         <w:bottom w:w="0" w:type="dxa"/>
         <w:right w:w="108" w:type="dxa"/>
       </w:tblCellMar>
-    </w:tblPr>
-  </w:style>
-  <w:style w:type="numbering" w:default="1" w:styleId="NoList">
-    <w:name w:val="No List"/>
-    <w:uiPriority w:val="99"/>
-    <w:semiHidden/>
-    <w:unhideWhenUsed/>
-  </w:style>
-  <w:style w:type="table" w:styleId="TableGrid">
-    <w:name w:val="Table Grid"/>
-    <w:basedOn w:val="TableNormal"/>
-    <w:uiPriority w:val="59"/>
-    <w:rsid w:val="00941DA9"/>
-    <w:pPr>
-      <w:spacing w:after="0" w:line="240" w:lineRule="auto"/>
-    </w:pPr>
-    <w:tblPr>
-      <w:tblBorders>
-        <w:top w:val="single" w:sz="4" w:space="0" w:color="auto"/>
-        <w:left w:val="single" w:sz="4" w:space="0" w:color="auto"/>
-        <w:bottom w:val="single" w:sz="4" w:space="0" w:color="auto"/>
-        <w:right w:val="single" w:sz="4" w:space="0" w:color="auto"/>
-        <w:insideH w:val="single" w:sz="4" w:space="0" w:color="auto"/>
-        <w:insideV w:val="single" w:sz="4" w:space="0" w:color="auto"/>
-      </w:tblBorders>
     </w:tblPr>
   </w:style>
   <w:style w:type="paragraph" w:customStyle="1" w:styleId="Coptic">
@@ -5700,7 +5412,7 @@
 </file>
 
 <file path=customXml/itemProps1.xml><?xml version="1.0" encoding="utf-8"?>
-<ds:datastoreItem xmlns:ds="http://schemas.openxmlformats.org/officeDocument/2006/customXml" ds:itemID="{266BA6A1-E8E7-4DD7-806E-3016621E331E}">
+<ds:datastoreItem xmlns:ds="http://schemas.openxmlformats.org/officeDocument/2006/customXml" ds:itemID="{4EC7CD70-35DA-3440-9A21-674864119A6A}">
   <ds:schemaRefs>
     <ds:schemaRef ds:uri="http://schemas.openxmlformats.org/officeDocument/2006/bibliography"/>
   </ds:schemaRefs>

</xml_diff>